<commit_message>
Debut de redaction du fichier Word
</commit_message>
<xml_diff>
--- a/Dossier base Projet/A1-Systeme et Programmation Procedurale -2016-2017_Feuille_Avancement_Groupe.docx
+++ b/Dossier base Projet/A1-Systeme et Programmation Procedurale -2016-2017_Feuille_Avancement_Groupe.docx
@@ -1,6 +1,6 @@
 
 <file path=word/document.xml><?xml version="1.0" encoding="utf-8"?>
-<w:document xmlns:wpc="http://schemas.microsoft.com/office/word/2010/wordprocessingCanvas" xmlns:mc="http://schemas.openxmlformats.org/markup-compatibility/2006" xmlns:o="urn:schemas-microsoft-com:office:office" xmlns:r="http://schemas.openxmlformats.org/officeDocument/2006/relationships" xmlns:m="http://schemas.openxmlformats.org/officeDocument/2006/math" xmlns:v="urn:schemas-microsoft-com:vml" xmlns:wp14="http://schemas.microsoft.com/office/word/2010/wordprocessingDrawing" xmlns:wp="http://schemas.openxmlformats.org/drawingml/2006/wordprocessingDrawing" xmlns:w10="urn:schemas-microsoft-com:office:word" xmlns:w="http://schemas.openxmlformats.org/wordprocessingml/2006/main" xmlns:w14="http://schemas.microsoft.com/office/word/2010/wordml" xmlns:wpg="http://schemas.microsoft.com/office/word/2010/wordprocessingGroup" xmlns:wpi="http://schemas.microsoft.com/office/word/2010/wordprocessingInk" xmlns:wne="http://schemas.microsoft.com/office/word/2006/wordml" xmlns:wps="http://schemas.microsoft.com/office/word/2010/wordprocessingShape" mc:Ignorable="w14 wp14">
+<w:document xmlns:wpc="http://schemas.microsoft.com/office/word/2010/wordprocessingCanvas" xmlns:cx="http://schemas.microsoft.com/office/drawing/2014/chartex" xmlns:cx1="http://schemas.microsoft.com/office/drawing/2015/9/8/chartex" xmlns:cx2="http://schemas.microsoft.com/office/drawing/2015/10/21/chartex" xmlns:cx3="http://schemas.microsoft.com/office/drawing/2016/5/9/chartex" xmlns:cx4="http://schemas.microsoft.com/office/drawing/2016/5/10/chartex" xmlns:cx5="http://schemas.microsoft.com/office/drawing/2016/5/11/chartex" xmlns:mc="http://schemas.openxmlformats.org/markup-compatibility/2006" xmlns:o="urn:schemas-microsoft-com:office:office" xmlns:r="http://schemas.openxmlformats.org/officeDocument/2006/relationships" xmlns:m="http://schemas.openxmlformats.org/officeDocument/2006/math" xmlns:v="urn:schemas-microsoft-com:vml" xmlns:wp14="http://schemas.microsoft.com/office/word/2010/wordprocessingDrawing" xmlns:wp="http://schemas.openxmlformats.org/drawingml/2006/wordprocessingDrawing" xmlns:w10="urn:schemas-microsoft-com:office:word" xmlns:w="http://schemas.openxmlformats.org/wordprocessingml/2006/main" xmlns:w14="http://schemas.microsoft.com/office/word/2010/wordml" xmlns:w15="http://schemas.microsoft.com/office/word/2012/wordml" xmlns:w16se="http://schemas.microsoft.com/office/word/2015/wordml/symex" xmlns:wpg="http://schemas.microsoft.com/office/word/2010/wordprocessingGroup" xmlns:wpi="http://schemas.microsoft.com/office/word/2010/wordprocessingInk" xmlns:wne="http://schemas.microsoft.com/office/word/2006/wordml" xmlns:wps="http://schemas.microsoft.com/office/word/2010/wordprocessingShape" mc:Ignorable="w14 w15 w16se wp14">
   <w:body>
     <w:p/>
     <w:p>
@@ -26,8 +26,6 @@
         </w:rPr>
         <w:t>Ecoutez les conseils de votre parrain A5</w:t>
       </w:r>
-      <w:bookmarkStart w:id="0" w:name="_GoBack"/>
-      <w:bookmarkEnd w:id="0"/>
       <w:r>
         <w:rPr>
           <w:b/>
@@ -47,7 +45,7 @@
         <mc:AlternateContent>
           <mc:Choice Requires="wps">
             <w:drawing>
-              <wp:anchor distT="0" distB="0" distL="114300" distR="114300" simplePos="0" relativeHeight="251659264" behindDoc="0" locked="0" layoutInCell="1" allowOverlap="1">
+              <wp:anchor distT="0" distB="0" distL="114300" distR="114300" simplePos="0" relativeHeight="251656704" behindDoc="0" locked="0" layoutInCell="1" allowOverlap="1">
                 <wp:simplePos x="0" y="0"/>
                 <wp:positionH relativeFrom="column">
                   <wp:posOffset>-112395</wp:posOffset>
@@ -148,7 +146,7 @@
                 <v:stroke joinstyle="miter"/>
                 <v:path gradientshapeok="t" o:connecttype="rect"/>
               </v:shapetype>
-              <v:shape id="Zone de texte 5" o:spid="_x0000_s1026" type="#_x0000_t202" style="position:absolute;left:0;text-align:left;margin-left:-8.85pt;margin-top:.6pt;width:520.6pt;height:37pt;z-index:251659264;visibility:visible;mso-wrap-style:square;mso-width-percent:0;mso-height-percent:0;mso-wrap-distance-left:9pt;mso-wrap-distance-top:0;mso-wrap-distance-right:9pt;mso-wrap-distance-bottom:0;mso-position-horizontal:absolute;mso-position-horizontal-relative:text;mso-position-vertical:absolute;mso-position-vertical-relative:text;mso-width-percent:0;mso-height-percent:0;mso-width-relative:page;mso-height-relative:page;v-text-anchor:top" o:gfxdata="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" fillcolor="silver" stroked="f">
+              <v:shape id="Zone de texte 5" o:spid="_x0000_s1026" type="#_x0000_t202" style="position:absolute;left:0;text-align:left;margin-left:-8.85pt;margin-top:.6pt;width:520.6pt;height:37pt;z-index:251656704;visibility:visible;mso-wrap-style:square;mso-width-percent:0;mso-height-percent:0;mso-wrap-distance-left:9pt;mso-wrap-distance-top:0;mso-wrap-distance-right:9pt;mso-wrap-distance-bottom:0;mso-position-horizontal:absolute;mso-position-horizontal-relative:text;mso-position-vertical:absolute;mso-position-vertical-relative:text;mso-width-percent:0;mso-height-percent:0;mso-width-relative:page;mso-height-relative:page;v-text-anchor:top" o:gfxdata="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" fillcolor="silver" stroked="f">
                 <v:fill rotate="t" angle="90" focus="100%" type="gradient"/>
                 <v:textbox>
                   <w:txbxContent>
@@ -214,127 +212,6 @@
       <w:pPr>
         <w:ind w:left="-180"/>
       </w:pPr>
-    </w:p>
-    <w:p>
-      <w:pPr>
-        <w:ind w:left="-180"/>
-      </w:pPr>
-    </w:p>
-    <w:p>
-      <w:pPr>
-        <w:ind w:left="-180"/>
-      </w:pPr>
-    </w:p>
-    <w:p>
-      <w:pPr>
-        <w:ind w:left="-180"/>
-      </w:pPr>
-    </w:p>
-    <w:p>
-      <w:pPr>
-        <w:ind w:left="-180"/>
-      </w:pPr>
-    </w:p>
-    <w:p>
-      <w:pPr>
-        <w:tabs>
-          <w:tab w:val="left" w:pos="5740"/>
-        </w:tabs>
-        <w:ind w:left="-180"/>
-      </w:pPr>
-      <w:r>
-        <w:tab/>
-      </w:r>
-    </w:p>
-    <w:p>
-      <w:pPr>
-        <w:ind w:left="-180"/>
-      </w:pPr>
-    </w:p>
-    <w:p>
-      <w:pPr>
-        <w:ind w:left="-180"/>
-      </w:pPr>
-    </w:p>
-    <w:p>
-      <w:pPr>
-        <w:ind w:left="-180"/>
-      </w:pPr>
-    </w:p>
-    <w:p>
-      <w:pPr>
-        <w:ind w:left="-180"/>
-      </w:pPr>
-    </w:p>
-    <w:p>
-      <w:pPr>
-        <w:ind w:left="-180"/>
-      </w:pPr>
-    </w:p>
-    <w:p>
-      <w:pPr>
-        <w:ind w:left="-180"/>
-      </w:pPr>
-    </w:p>
-    <w:p>
-      <w:pPr>
-        <w:ind w:left="-180"/>
-      </w:pPr>
-    </w:p>
-    <w:p>
-      <w:pPr>
-        <w:ind w:left="-180"/>
-      </w:pPr>
-    </w:p>
-    <w:p>
-      <w:pPr>
-        <w:ind w:left="-180"/>
-      </w:pPr>
-    </w:p>
-    <w:p>
-      <w:pPr>
-        <w:ind w:left="-180"/>
-      </w:pPr>
-    </w:p>
-    <w:p>
-      <w:pPr>
-        <w:ind w:left="-180"/>
-      </w:pPr>
-    </w:p>
-    <w:p>
-      <w:pPr>
-        <w:ind w:left="-180"/>
-      </w:pPr>
-    </w:p>
-    <w:p>
-      <w:pPr>
-        <w:ind w:left="-180"/>
-      </w:pPr>
-    </w:p>
-    <w:p>
-      <w:pPr>
-        <w:ind w:left="-180"/>
-      </w:pPr>
-    </w:p>
-    <w:p>
-      <w:pPr>
-        <w:ind w:left="-180"/>
-      </w:pPr>
-    </w:p>
-    <w:p>
-      <w:pPr>
-        <w:ind w:left="-180"/>
-      </w:pPr>
-    </w:p>
-    <w:p>
-      <w:pPr>
-        <w:ind w:left="-180"/>
-      </w:pPr>
-    </w:p>
-    <w:p>
-      <w:pPr>
-        <w:ind w:left="-180"/>
-      </w:pPr>
       <w:r>
         <w:rPr>
           <w:noProof/>
@@ -343,7 +220,1743 @@
         <mc:AlternateContent>
           <mc:Choice Requires="wps">
             <w:drawing>
-              <wp:anchor distT="0" distB="0" distL="114300" distR="114300" simplePos="0" relativeHeight="251663360" behindDoc="0" locked="0" layoutInCell="1" allowOverlap="1" wp14:anchorId="6C65F713" wp14:editId="1EC49335">
+              <wp:anchor distT="0" distB="0" distL="114300" distR="114300" simplePos="0" relativeHeight="251650560" behindDoc="0" locked="0" layoutInCell="1" allowOverlap="1">
+                <wp:simplePos x="0" y="0"/>
+                <wp:positionH relativeFrom="column">
+                  <wp:posOffset>1731286</wp:posOffset>
+                </wp:positionH>
+                <wp:positionV relativeFrom="paragraph">
+                  <wp:posOffset>38100</wp:posOffset>
+                </wp:positionV>
+                <wp:extent cx="1061049" cy="819509"/>
+                <wp:effectExtent l="0" t="0" r="25400" b="19050"/>
+                <wp:wrapNone/>
+                <wp:docPr id="7" name="Rectangle 7"/>
+                <wp:cNvGraphicFramePr/>
+                <a:graphic xmlns:a="http://schemas.openxmlformats.org/drawingml/2006/main">
+                  <a:graphicData uri="http://schemas.microsoft.com/office/word/2010/wordprocessingShape">
+                    <wps:wsp>
+                      <wps:cNvSpPr/>
+                      <wps:spPr>
+                        <a:xfrm>
+                          <a:off x="0" y="0"/>
+                          <a:ext cx="1061049" cy="819509"/>
+                        </a:xfrm>
+                        <a:prstGeom prst="rect">
+                          <a:avLst/>
+                        </a:prstGeom>
+                      </wps:spPr>
+                      <wps:style>
+                        <a:lnRef idx="2">
+                          <a:schemeClr val="accent1">
+                            <a:shade val="50000"/>
+                          </a:schemeClr>
+                        </a:lnRef>
+                        <a:fillRef idx="1">
+                          <a:schemeClr val="accent1"/>
+                        </a:fillRef>
+                        <a:effectRef idx="0">
+                          <a:schemeClr val="accent1"/>
+                        </a:effectRef>
+                        <a:fontRef idx="minor">
+                          <a:schemeClr val="lt1"/>
+                        </a:fontRef>
+                      </wps:style>
+                      <wps:txbx>
+                        <w:txbxContent>
+                          <w:p>
+                            <w:pPr>
+                              <w:jc w:val="center"/>
+                            </w:pPr>
+                            <w:proofErr w:type="spellStart"/>
+                            <w:r>
+                              <w:t>Launcher</w:t>
+                            </w:r>
+                            <w:proofErr w:type="spellEnd"/>
+                            <w:r>
+                              <w:t xml:space="preserve">  eXiaSaver</w:t>
+                            </w:r>
+                          </w:p>
+                        </w:txbxContent>
+                      </wps:txbx>
+                      <wps:bodyPr rot="0" spcFirstLastPara="0" vertOverflow="overflow" horzOverflow="overflow" vert="horz" wrap="square" lIns="91440" tIns="45720" rIns="91440" bIns="45720" numCol="1" spcCol="0" rtlCol="0" fromWordArt="0" anchor="ctr" anchorCtr="0" forceAA="0" compatLnSpc="1">
+                        <a:prstTxWarp prst="textNoShape">
+                          <a:avLst/>
+                        </a:prstTxWarp>
+                        <a:noAutofit/>
+                      </wps:bodyPr>
+                    </wps:wsp>
+                  </a:graphicData>
+                </a:graphic>
+              </wp:anchor>
+            </w:drawing>
+          </mc:Choice>
+          <mc:Fallback>
+            <w:pict>
+              <v:rect id="Rectangle 7" o:spid="_x0000_s1027" style="position:absolute;left:0;text-align:left;margin-left:136.3pt;margin-top:3pt;width:83.55pt;height:64.55pt;z-index:251650560;visibility:visible;mso-wrap-style:square;mso-wrap-distance-left:9pt;mso-wrap-distance-top:0;mso-wrap-distance-right:9pt;mso-wrap-distance-bottom:0;mso-position-horizontal:absolute;mso-position-horizontal-relative:text;mso-position-vertical:absolute;mso-position-vertical-relative:text;v-text-anchor:middle" o:gfxdata="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" fillcolor="#7f7f7f [3204]" strokecolor="#3f3f3f [1604]" strokeweight="1pt">
+                <v:textbox>
+                  <w:txbxContent>
+                    <w:p>
+                      <w:pPr>
+                        <w:jc w:val="center"/>
+                      </w:pPr>
+                      <w:proofErr w:type="spellStart"/>
+                      <w:r>
+                        <w:t>Launcher</w:t>
+                      </w:r>
+                      <w:proofErr w:type="spellEnd"/>
+                      <w:r>
+                        <w:t xml:space="preserve">  eXiaSaver</w:t>
+                      </w:r>
+                    </w:p>
+                  </w:txbxContent>
+                </v:textbox>
+              </v:rect>
+            </w:pict>
+          </mc:Fallback>
+        </mc:AlternateContent>
+      </w:r>
+    </w:p>
+    <w:p>
+      <w:pPr>
+        <w:ind w:left="-180"/>
+      </w:pPr>
+      <w:r>
+        <w:rPr>
+          <w:noProof/>
+          <w:lang w:eastAsia="fr-FR"/>
+        </w:rPr>
+        <mc:AlternateContent>
+          <mc:Choice Requires="wps">
+            <w:drawing>
+              <wp:anchor distT="0" distB="0" distL="114300" distR="114300" simplePos="0" relativeHeight="251672064" behindDoc="0" locked="0" layoutInCell="1" allowOverlap="1">
+                <wp:simplePos x="0" y="0"/>
+                <wp:positionH relativeFrom="column">
+                  <wp:posOffset>2796977</wp:posOffset>
+                </wp:positionH>
+                <wp:positionV relativeFrom="paragraph">
+                  <wp:posOffset>108922</wp:posOffset>
+                </wp:positionV>
+                <wp:extent cx="2941534" cy="3574473"/>
+                <wp:effectExtent l="0" t="0" r="68580" b="64135"/>
+                <wp:wrapNone/>
+                <wp:docPr id="26" name="Connecteur : en angle 26"/>
+                <wp:cNvGraphicFramePr/>
+                <a:graphic xmlns:a="http://schemas.openxmlformats.org/drawingml/2006/main">
+                  <a:graphicData uri="http://schemas.microsoft.com/office/word/2010/wordprocessingShape">
+                    <wps:wsp>
+                      <wps:cNvCnPr/>
+                      <wps:spPr>
+                        <a:xfrm>
+                          <a:off x="0" y="0"/>
+                          <a:ext cx="2941534" cy="3574473"/>
+                        </a:xfrm>
+                        <a:prstGeom prst="bentConnector3">
+                          <a:avLst>
+                            <a:gd name="adj1" fmla="val 99653"/>
+                          </a:avLst>
+                        </a:prstGeom>
+                        <a:ln>
+                          <a:solidFill>
+                            <a:schemeClr val="accent6">
+                              <a:lumMod val="25000"/>
+                            </a:schemeClr>
+                          </a:solidFill>
+                          <a:tailEnd type="triangle"/>
+                        </a:ln>
+                      </wps:spPr>
+                      <wps:style>
+                        <a:lnRef idx="1">
+                          <a:schemeClr val="accent1"/>
+                        </a:lnRef>
+                        <a:fillRef idx="0">
+                          <a:schemeClr val="accent1"/>
+                        </a:fillRef>
+                        <a:effectRef idx="0">
+                          <a:schemeClr val="accent1"/>
+                        </a:effectRef>
+                        <a:fontRef idx="minor">
+                          <a:schemeClr val="tx1"/>
+                        </a:fontRef>
+                      </wps:style>
+                      <wps:bodyPr/>
+                    </wps:wsp>
+                  </a:graphicData>
+                </a:graphic>
+              </wp:anchor>
+            </w:drawing>
+          </mc:Choice>
+          <mc:Fallback>
+            <w:pict>
+              <v:shapetype w14:anchorId="7F562D2F" id="_x0000_t34" coordsize="21600,21600" o:spt="34" o:oned="t" adj="10800" path="m,l@0,0@0,21600,21600,21600e" filled="f">
+                <v:stroke joinstyle="miter"/>
+                <v:formulas>
+                  <v:f eqn="val #0"/>
+                </v:formulas>
+                <v:path arrowok="t" fillok="f" o:connecttype="none"/>
+                <v:handles>
+                  <v:h position="#0,center"/>
+                </v:handles>
+                <o:lock v:ext="edit" shapetype="t"/>
+              </v:shapetype>
+              <v:shape id="Connecteur : en angle 26" o:spid="_x0000_s1026" type="#_x0000_t34" style="position:absolute;margin-left:220.25pt;margin-top:8.6pt;width:231.6pt;height:281.45pt;z-index:251672064;visibility:visible;mso-wrap-style:square;mso-wrap-distance-left:9pt;mso-wrap-distance-top:0;mso-wrap-distance-right:9pt;mso-wrap-distance-bottom:0;mso-position-horizontal:absolute;mso-position-horizontal-relative:text;mso-position-vertical:absolute;mso-position-vertical-relative:text" o:gfxdata="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" adj="21525" strokecolor="#3b3b3b [809]" strokeweight=".5pt">
+                <v:stroke endarrow="block"/>
+              </v:shape>
+            </w:pict>
+          </mc:Fallback>
+        </mc:AlternateContent>
+      </w:r>
+    </w:p>
+    <w:p>
+      <w:pPr>
+        <w:ind w:left="-180"/>
+      </w:pPr>
+      <w:r>
+        <w:rPr>
+          <w:noProof/>
+          <w:lang w:eastAsia="fr-FR"/>
+        </w:rPr>
+        <mc:AlternateContent>
+          <mc:Choice Requires="wps">
+            <w:drawing>
+              <wp:anchor distT="0" distB="0" distL="114300" distR="114300" simplePos="0" relativeHeight="251663872" behindDoc="0" locked="0" layoutInCell="1" allowOverlap="1">
+                <wp:simplePos x="0" y="0"/>
+                <wp:positionH relativeFrom="column">
+                  <wp:posOffset>2714673</wp:posOffset>
+                </wp:positionH>
+                <wp:positionV relativeFrom="paragraph">
+                  <wp:posOffset>267898</wp:posOffset>
+                </wp:positionV>
+                <wp:extent cx="1017917" cy="422694"/>
+                <wp:effectExtent l="0" t="0" r="67945" b="53975"/>
+                <wp:wrapNone/>
+                <wp:docPr id="14" name="Connecteur : en angle 14"/>
+                <wp:cNvGraphicFramePr/>
+                <a:graphic xmlns:a="http://schemas.openxmlformats.org/drawingml/2006/main">
+                  <a:graphicData uri="http://schemas.microsoft.com/office/word/2010/wordprocessingShape">
+                    <wps:wsp>
+                      <wps:cNvCnPr/>
+                      <wps:spPr>
+                        <a:xfrm>
+                          <a:off x="0" y="0"/>
+                          <a:ext cx="1017917" cy="422694"/>
+                        </a:xfrm>
+                        <a:prstGeom prst="bentConnector3">
+                          <a:avLst>
+                            <a:gd name="adj1" fmla="val 99997"/>
+                          </a:avLst>
+                        </a:prstGeom>
+                        <a:ln>
+                          <a:tailEnd type="triangle"/>
+                        </a:ln>
+                      </wps:spPr>
+                      <wps:style>
+                        <a:lnRef idx="1">
+                          <a:schemeClr val="accent1"/>
+                        </a:lnRef>
+                        <a:fillRef idx="0">
+                          <a:schemeClr val="accent1"/>
+                        </a:fillRef>
+                        <a:effectRef idx="0">
+                          <a:schemeClr val="accent1"/>
+                        </a:effectRef>
+                        <a:fontRef idx="minor">
+                          <a:schemeClr val="tx1"/>
+                        </a:fontRef>
+                      </wps:style>
+                      <wps:bodyPr/>
+                    </wps:wsp>
+                  </a:graphicData>
+                </a:graphic>
+                <wp14:sizeRelH relativeFrom="margin">
+                  <wp14:pctWidth>0</wp14:pctWidth>
+                </wp14:sizeRelH>
+                <wp14:sizeRelV relativeFrom="margin">
+                  <wp14:pctHeight>0</wp14:pctHeight>
+                </wp14:sizeRelV>
+              </wp:anchor>
+            </w:drawing>
+          </mc:Choice>
+          <mc:Fallback>
+            <w:pict>
+              <v:shape w14:anchorId="1C128080" id="Connecteur : en angle 14" o:spid="_x0000_s1026" type="#_x0000_t34" style="position:absolute;margin-left:213.75pt;margin-top:21.1pt;width:80.15pt;height:33.3pt;z-index:251663872;visibility:visible;mso-wrap-style:square;mso-width-percent:0;mso-height-percent:0;mso-wrap-distance-left:9pt;mso-wrap-distance-top:0;mso-wrap-distance-right:9pt;mso-wrap-distance-bottom:0;mso-position-horizontal:absolute;mso-position-horizontal-relative:text;mso-position-vertical:absolute;mso-position-vertical-relative:text;mso-width-percent:0;mso-height-percent:0;mso-width-relative:margin;mso-height-relative:margin" o:gfxdata="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" adj="21599" strokecolor="#7f7f7f [3204]" strokeweight=".5pt">
+                <v:stroke endarrow="block"/>
+              </v:shape>
+            </w:pict>
+          </mc:Fallback>
+        </mc:AlternateContent>
+      </w:r>
+      <w:r>
+        <w:rPr>
+          <w:noProof/>
+          <w:lang w:eastAsia="fr-FR"/>
+        </w:rPr>
+        <mc:AlternateContent>
+          <mc:Choice Requires="wps">
+            <w:drawing>
+              <wp:anchor distT="0" distB="0" distL="114300" distR="114300" simplePos="0" relativeHeight="251662848" behindDoc="0" locked="0" layoutInCell="1" allowOverlap="1">
+                <wp:simplePos x="0" y="0"/>
+                <wp:positionH relativeFrom="column">
+                  <wp:posOffset>2266099</wp:posOffset>
+                </wp:positionH>
+                <wp:positionV relativeFrom="paragraph">
+                  <wp:posOffset>267539</wp:posOffset>
+                </wp:positionV>
+                <wp:extent cx="0" cy="414427"/>
+                <wp:effectExtent l="76200" t="0" r="57150" b="62230"/>
+                <wp:wrapNone/>
+                <wp:docPr id="13" name="Connecteur droit avec flèche 13"/>
+                <wp:cNvGraphicFramePr/>
+                <a:graphic xmlns:a="http://schemas.openxmlformats.org/drawingml/2006/main">
+                  <a:graphicData uri="http://schemas.microsoft.com/office/word/2010/wordprocessingShape">
+                    <wps:wsp>
+                      <wps:cNvCnPr/>
+                      <wps:spPr>
+                        <a:xfrm>
+                          <a:off x="0" y="0"/>
+                          <a:ext cx="0" cy="414427"/>
+                        </a:xfrm>
+                        <a:prstGeom prst="straightConnector1">
+                          <a:avLst/>
+                        </a:prstGeom>
+                        <a:ln>
+                          <a:tailEnd type="triangle"/>
+                        </a:ln>
+                      </wps:spPr>
+                      <wps:style>
+                        <a:lnRef idx="1">
+                          <a:schemeClr val="accent1"/>
+                        </a:lnRef>
+                        <a:fillRef idx="0">
+                          <a:schemeClr val="accent1"/>
+                        </a:fillRef>
+                        <a:effectRef idx="0">
+                          <a:schemeClr val="accent1"/>
+                        </a:effectRef>
+                        <a:fontRef idx="minor">
+                          <a:schemeClr val="tx1"/>
+                        </a:fontRef>
+                      </wps:style>
+                      <wps:bodyPr/>
+                    </wps:wsp>
+                  </a:graphicData>
+                </a:graphic>
+              </wp:anchor>
+            </w:drawing>
+          </mc:Choice>
+          <mc:Fallback>
+            <w:pict>
+              <v:shapetype w14:anchorId="49D4FCD5" id="_x0000_t32" coordsize="21600,21600" o:spt="32" o:oned="t" path="m,l21600,21600e" filled="f">
+                <v:path arrowok="t" fillok="f" o:connecttype="none"/>
+                <o:lock v:ext="edit" shapetype="t"/>
+              </v:shapetype>
+              <v:shape id="Connecteur droit avec flèche 13" o:spid="_x0000_s1026" type="#_x0000_t32" style="position:absolute;margin-left:178.45pt;margin-top:21.05pt;width:0;height:32.65pt;z-index:251662848;visibility:visible;mso-wrap-style:square;mso-wrap-distance-left:9pt;mso-wrap-distance-top:0;mso-wrap-distance-right:9pt;mso-wrap-distance-bottom:0;mso-position-horizontal:absolute;mso-position-horizontal-relative:text;mso-position-vertical:absolute;mso-position-vertical-relative:text" o:gfxdata="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" strokecolor="#7f7f7f [3204]" strokeweight=".5pt">
+                <v:stroke endarrow="block" joinstyle="miter"/>
+              </v:shape>
+            </w:pict>
+          </mc:Fallback>
+        </mc:AlternateContent>
+      </w:r>
+      <w:r>
+        <w:rPr>
+          <w:noProof/>
+          <w:lang w:eastAsia="fr-FR"/>
+        </w:rPr>
+        <mc:AlternateContent>
+          <mc:Choice Requires="wps">
+            <w:drawing>
+              <wp:anchor distT="0" distB="0" distL="114300" distR="114300" simplePos="0" relativeHeight="251661824" behindDoc="0" locked="0" layoutInCell="1" allowOverlap="1">
+                <wp:simplePos x="0" y="0"/>
+                <wp:positionH relativeFrom="column">
+                  <wp:posOffset>497683</wp:posOffset>
+                </wp:positionH>
+                <wp:positionV relativeFrom="paragraph">
+                  <wp:posOffset>267898</wp:posOffset>
+                </wp:positionV>
+                <wp:extent cx="1819479" cy="431321"/>
+                <wp:effectExtent l="76200" t="0" r="9525" b="64135"/>
+                <wp:wrapNone/>
+                <wp:docPr id="12" name="Connecteur : en angle 12"/>
+                <wp:cNvGraphicFramePr/>
+                <a:graphic xmlns:a="http://schemas.openxmlformats.org/drawingml/2006/main">
+                  <a:graphicData uri="http://schemas.microsoft.com/office/word/2010/wordprocessingShape">
+                    <wps:wsp>
+                      <wps:cNvCnPr/>
+                      <wps:spPr>
+                        <a:xfrm flipH="1">
+                          <a:off x="0" y="0"/>
+                          <a:ext cx="1819479" cy="431321"/>
+                        </a:xfrm>
+                        <a:prstGeom prst="bentConnector3">
+                          <a:avLst>
+                            <a:gd name="adj1" fmla="val 100481"/>
+                          </a:avLst>
+                        </a:prstGeom>
+                        <a:ln>
+                          <a:tailEnd type="triangle"/>
+                        </a:ln>
+                      </wps:spPr>
+                      <wps:style>
+                        <a:lnRef idx="1">
+                          <a:schemeClr val="accent1"/>
+                        </a:lnRef>
+                        <a:fillRef idx="0">
+                          <a:schemeClr val="accent1"/>
+                        </a:fillRef>
+                        <a:effectRef idx="0">
+                          <a:schemeClr val="accent1"/>
+                        </a:effectRef>
+                        <a:fontRef idx="minor">
+                          <a:schemeClr val="tx1"/>
+                        </a:fontRef>
+                      </wps:style>
+                      <wps:bodyPr/>
+                    </wps:wsp>
+                  </a:graphicData>
+                </a:graphic>
+                <wp14:sizeRelH relativeFrom="margin">
+                  <wp14:pctWidth>0</wp14:pctWidth>
+                </wp14:sizeRelH>
+                <wp14:sizeRelV relativeFrom="margin">
+                  <wp14:pctHeight>0</wp14:pctHeight>
+                </wp14:sizeRelV>
+              </wp:anchor>
+            </w:drawing>
+          </mc:Choice>
+          <mc:Fallback>
+            <w:pict>
+              <v:shape w14:anchorId="35C188B9" id="Connecteur : en angle 12" o:spid="_x0000_s1026" type="#_x0000_t34" style="position:absolute;margin-left:39.2pt;margin-top:21.1pt;width:143.25pt;height:33.95pt;flip:x;z-index:251661824;visibility:visible;mso-wrap-style:square;mso-width-percent:0;mso-height-percent:0;mso-wrap-distance-left:9pt;mso-wrap-distance-top:0;mso-wrap-distance-right:9pt;mso-wrap-distance-bottom:0;mso-position-horizontal:absolute;mso-position-horizontal-relative:text;mso-position-vertical:absolute;mso-position-vertical-relative:text;mso-width-percent:0;mso-height-percent:0;mso-width-relative:margin;mso-height-relative:margin" o:gfxdata="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" adj="21704" strokecolor="#7f7f7f [3204]" strokeweight=".5pt">
+                <v:stroke endarrow="block"/>
+              </v:shape>
+            </w:pict>
+          </mc:Fallback>
+        </mc:AlternateContent>
+      </w:r>
+    </w:p>
+    <w:p>
+      <w:pPr>
+        <w:ind w:left="-180"/>
+      </w:pPr>
+      <w:r>
+        <w:rPr>
+          <w:noProof/>
+          <w:lang w:eastAsia="fr-FR"/>
+        </w:rPr>
+        <mc:AlternateContent>
+          <mc:Choice Requires="wps">
+            <w:drawing>
+              <wp:anchor distT="0" distB="0" distL="114300" distR="114300" simplePos="0" relativeHeight="251722240" behindDoc="0" locked="0" layoutInCell="1" allowOverlap="1">
+                <wp:simplePos x="0" y="0"/>
+                <wp:positionH relativeFrom="column">
+                  <wp:posOffset>5120995</wp:posOffset>
+                </wp:positionH>
+                <wp:positionV relativeFrom="paragraph">
+                  <wp:posOffset>255278</wp:posOffset>
+                </wp:positionV>
+                <wp:extent cx="1360673" cy="1133987"/>
+                <wp:effectExtent l="0" t="0" r="11430" b="28575"/>
+                <wp:wrapNone/>
+                <wp:docPr id="23" name="Zone de texte 23"/>
+                <wp:cNvGraphicFramePr/>
+                <a:graphic xmlns:a="http://schemas.openxmlformats.org/drawingml/2006/main">
+                  <a:graphicData uri="http://schemas.microsoft.com/office/word/2010/wordprocessingShape">
+                    <wps:wsp>
+                      <wps:cNvSpPr txBox="1"/>
+                      <wps:spPr>
+                        <a:xfrm>
+                          <a:off x="0" y="0"/>
+                          <a:ext cx="1360673" cy="1133987"/>
+                        </a:xfrm>
+                        <a:prstGeom prst="rect">
+                          <a:avLst/>
+                        </a:prstGeom>
+                        <a:solidFill>
+                          <a:schemeClr val="lt1"/>
+                        </a:solidFill>
+                        <a:ln w="6350">
+                          <a:solidFill>
+                            <a:schemeClr val="accent6">
+                              <a:lumMod val="25000"/>
+                            </a:schemeClr>
+                          </a:solidFill>
+                        </a:ln>
+                      </wps:spPr>
+                      <wps:txbx>
+                        <w:txbxContent>
+                          <w:p>
+                            <w:r>
+                              <w:t>Envoie du choix du type d’écran de veille + Des informations relatives a ce choix.</w:t>
+                            </w:r>
+                          </w:p>
+                        </w:txbxContent>
+                      </wps:txbx>
+                      <wps:bodyPr rot="0" spcFirstLastPara="0" vertOverflow="overflow" horzOverflow="overflow" vert="horz" wrap="square" lIns="91440" tIns="45720" rIns="91440" bIns="45720" numCol="1" spcCol="0" rtlCol="0" fromWordArt="0" anchor="t" anchorCtr="0" forceAA="0" compatLnSpc="1">
+                        <a:prstTxWarp prst="textNoShape">
+                          <a:avLst/>
+                        </a:prstTxWarp>
+                        <a:noAutofit/>
+                      </wps:bodyPr>
+                    </wps:wsp>
+                  </a:graphicData>
+                </a:graphic>
+                <wp14:sizeRelH relativeFrom="margin">
+                  <wp14:pctWidth>0</wp14:pctWidth>
+                </wp14:sizeRelH>
+                <wp14:sizeRelV relativeFrom="margin">
+                  <wp14:pctHeight>0</wp14:pctHeight>
+                </wp14:sizeRelV>
+              </wp:anchor>
+            </w:drawing>
+          </mc:Choice>
+          <mc:Fallback>
+            <w:pict>
+              <v:shape id="Zone de texte 23" o:spid="_x0000_s1028" type="#_x0000_t202" style="position:absolute;left:0;text-align:left;margin-left:403.25pt;margin-top:20.1pt;width:107.15pt;height:89.3pt;z-index:251722240;visibility:visible;mso-wrap-style:square;mso-width-percent:0;mso-height-percent:0;mso-wrap-distance-left:9pt;mso-wrap-distance-top:0;mso-wrap-distance-right:9pt;mso-wrap-distance-bottom:0;mso-position-horizontal:absolute;mso-position-horizontal-relative:text;mso-position-vertical:absolute;mso-position-vertical-relative:text;mso-width-percent:0;mso-height-percent:0;mso-width-relative:margin;mso-height-relative:margin;v-text-anchor:top" o:gfxdata="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" fillcolor="white [3201]" strokecolor="#3b3b3b [809]" strokeweight=".5pt">
+                <v:textbox>
+                  <w:txbxContent>
+                    <w:p>
+                      <w:r>
+                        <w:t>Envoie du choix du type d’écran de veille + Des informations relatives a ce choix.</w:t>
+                      </w:r>
+                    </w:p>
+                  </w:txbxContent>
+                </v:textbox>
+              </v:shape>
+            </w:pict>
+          </mc:Fallback>
+        </mc:AlternateContent>
+      </w:r>
+    </w:p>
+    <w:p>
+      <w:pPr>
+        <w:ind w:left="-180"/>
+      </w:pPr>
+      <w:r>
+        <w:rPr>
+          <w:noProof/>
+          <w:lang w:eastAsia="fr-FR"/>
+        </w:rPr>
+        <mc:AlternateContent>
+          <mc:Choice Requires="wps">
+            <w:drawing>
+              <wp:anchor distT="0" distB="0" distL="114300" distR="114300" simplePos="0" relativeHeight="251602432" behindDoc="0" locked="0" layoutInCell="1" allowOverlap="1" wp14:anchorId="75B16391" wp14:editId="3145A90A">
+                <wp:simplePos x="0" y="0"/>
+                <wp:positionH relativeFrom="column">
+                  <wp:posOffset>3251763</wp:posOffset>
+                </wp:positionH>
+                <wp:positionV relativeFrom="paragraph">
+                  <wp:posOffset>97526</wp:posOffset>
+                </wp:positionV>
+                <wp:extent cx="966159" cy="854015"/>
+                <wp:effectExtent l="0" t="0" r="24765" b="22860"/>
+                <wp:wrapNone/>
+                <wp:docPr id="10" name="Rectangle 10"/>
+                <wp:cNvGraphicFramePr/>
+                <a:graphic xmlns:a="http://schemas.openxmlformats.org/drawingml/2006/main">
+                  <a:graphicData uri="http://schemas.microsoft.com/office/word/2010/wordprocessingShape">
+                    <wps:wsp>
+                      <wps:cNvSpPr/>
+                      <wps:spPr>
+                        <a:xfrm>
+                          <a:off x="0" y="0"/>
+                          <a:ext cx="966159" cy="854015"/>
+                        </a:xfrm>
+                        <a:prstGeom prst="rect">
+                          <a:avLst/>
+                        </a:prstGeom>
+                      </wps:spPr>
+                      <wps:style>
+                        <a:lnRef idx="2">
+                          <a:schemeClr val="accent1">
+                            <a:shade val="50000"/>
+                          </a:schemeClr>
+                        </a:lnRef>
+                        <a:fillRef idx="1">
+                          <a:schemeClr val="accent1"/>
+                        </a:fillRef>
+                        <a:effectRef idx="0">
+                          <a:schemeClr val="accent1"/>
+                        </a:effectRef>
+                        <a:fontRef idx="minor">
+                          <a:schemeClr val="lt1"/>
+                        </a:fontRef>
+                      </wps:style>
+                      <wps:txbx>
+                        <w:txbxContent>
+                          <w:p>
+                            <w:pPr>
+                              <w:jc w:val="center"/>
+                            </w:pPr>
+                            <w:r>
+                              <w:t>Type interactif</w:t>
+                            </w:r>
+                          </w:p>
+                        </w:txbxContent>
+                      </wps:txbx>
+                      <wps:bodyPr rot="0" spcFirstLastPara="0" vertOverflow="overflow" horzOverflow="overflow" vert="horz" wrap="square" lIns="91440" tIns="45720" rIns="91440" bIns="45720" numCol="1" spcCol="0" rtlCol="0" fromWordArt="0" anchor="ctr" anchorCtr="0" forceAA="0" compatLnSpc="1">
+                        <a:prstTxWarp prst="textNoShape">
+                          <a:avLst/>
+                        </a:prstTxWarp>
+                        <a:noAutofit/>
+                      </wps:bodyPr>
+                    </wps:wsp>
+                  </a:graphicData>
+                </a:graphic>
+              </wp:anchor>
+            </w:drawing>
+          </mc:Choice>
+          <mc:Fallback>
+            <w:pict>
+              <v:rect w14:anchorId="75B16391" id="Rectangle 10" o:spid="_x0000_s1029" style="position:absolute;left:0;text-align:left;margin-left:256.05pt;margin-top:7.7pt;width:76.1pt;height:67.25pt;z-index:251602432;visibility:visible;mso-wrap-style:square;mso-wrap-distance-left:9pt;mso-wrap-distance-top:0;mso-wrap-distance-right:9pt;mso-wrap-distance-bottom:0;mso-position-horizontal:absolute;mso-position-horizontal-relative:text;mso-position-vertical:absolute;mso-position-vertical-relative:text;v-text-anchor:middle" o:gfxdata="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" fillcolor="#7f7f7f [3204]" strokecolor="#3f3f3f [1604]" strokeweight="1pt">
+                <v:textbox>
+                  <w:txbxContent>
+                    <w:p>
+                      <w:pPr>
+                        <w:jc w:val="center"/>
+                      </w:pPr>
+                      <w:r>
+                        <w:t>Type interactif</w:t>
+                      </w:r>
+                    </w:p>
+                  </w:txbxContent>
+                </v:textbox>
+              </v:rect>
+            </w:pict>
+          </mc:Fallback>
+        </mc:AlternateContent>
+      </w:r>
+      <w:r>
+        <w:rPr>
+          <w:noProof/>
+          <w:lang w:eastAsia="fr-FR"/>
+        </w:rPr>
+        <mc:AlternateContent>
+          <mc:Choice Requires="wps">
+            <w:drawing>
+              <wp:anchor distT="0" distB="0" distL="114300" distR="114300" simplePos="0" relativeHeight="251608576" behindDoc="0" locked="0" layoutInCell="1" allowOverlap="1" wp14:anchorId="75B16391" wp14:editId="3145A90A">
+                <wp:simplePos x="0" y="0"/>
+                <wp:positionH relativeFrom="column">
+                  <wp:posOffset>1347266</wp:posOffset>
+                </wp:positionH>
+                <wp:positionV relativeFrom="paragraph">
+                  <wp:posOffset>104883</wp:posOffset>
+                </wp:positionV>
+                <wp:extent cx="966159" cy="854015"/>
+                <wp:effectExtent l="0" t="0" r="24765" b="22860"/>
+                <wp:wrapNone/>
+                <wp:docPr id="11" name="Rectangle 11"/>
+                <wp:cNvGraphicFramePr/>
+                <a:graphic xmlns:a="http://schemas.openxmlformats.org/drawingml/2006/main">
+                  <a:graphicData uri="http://schemas.microsoft.com/office/word/2010/wordprocessingShape">
+                    <wps:wsp>
+                      <wps:cNvSpPr/>
+                      <wps:spPr>
+                        <a:xfrm>
+                          <a:off x="0" y="0"/>
+                          <a:ext cx="966159" cy="854015"/>
+                        </a:xfrm>
+                        <a:prstGeom prst="rect">
+                          <a:avLst/>
+                        </a:prstGeom>
+                      </wps:spPr>
+                      <wps:style>
+                        <a:lnRef idx="2">
+                          <a:schemeClr val="accent1">
+                            <a:shade val="50000"/>
+                          </a:schemeClr>
+                        </a:lnRef>
+                        <a:fillRef idx="1">
+                          <a:schemeClr val="accent1"/>
+                        </a:fillRef>
+                        <a:effectRef idx="0">
+                          <a:schemeClr val="accent1"/>
+                        </a:effectRef>
+                        <a:fontRef idx="minor">
+                          <a:schemeClr val="lt1"/>
+                        </a:fontRef>
+                      </wps:style>
+                      <wps:txbx>
+                        <w:txbxContent>
+                          <w:p>
+                            <w:pPr>
+                              <w:jc w:val="center"/>
+                            </w:pPr>
+                            <w:r>
+                              <w:t>Type dynamique</w:t>
+                            </w:r>
+                          </w:p>
+                        </w:txbxContent>
+                      </wps:txbx>
+                      <wps:bodyPr rot="0" spcFirstLastPara="0" vertOverflow="overflow" horzOverflow="overflow" vert="horz" wrap="square" lIns="91440" tIns="45720" rIns="91440" bIns="45720" numCol="1" spcCol="0" rtlCol="0" fromWordArt="0" anchor="ctr" anchorCtr="0" forceAA="0" compatLnSpc="1">
+                        <a:prstTxWarp prst="textNoShape">
+                          <a:avLst/>
+                        </a:prstTxWarp>
+                        <a:noAutofit/>
+                      </wps:bodyPr>
+                    </wps:wsp>
+                  </a:graphicData>
+                </a:graphic>
+              </wp:anchor>
+            </w:drawing>
+          </mc:Choice>
+          <mc:Fallback>
+            <w:pict>
+              <v:rect w14:anchorId="75B16391" id="Rectangle 11" o:spid="_x0000_s1030" style="position:absolute;left:0;text-align:left;margin-left:106.1pt;margin-top:8.25pt;width:76.1pt;height:67.25pt;z-index:251608576;visibility:visible;mso-wrap-style:square;mso-wrap-distance-left:9pt;mso-wrap-distance-top:0;mso-wrap-distance-right:9pt;mso-wrap-distance-bottom:0;mso-position-horizontal:absolute;mso-position-horizontal-relative:text;mso-position-vertical:absolute;mso-position-vertical-relative:text;v-text-anchor:middle" o:gfxdata="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" fillcolor="#7f7f7f [3204]" strokecolor="#3f3f3f [1604]" strokeweight="1pt">
+                <v:textbox>
+                  <w:txbxContent>
+                    <w:p>
+                      <w:pPr>
+                        <w:jc w:val="center"/>
+                      </w:pPr>
+                      <w:r>
+                        <w:t>Type dynamique</w:t>
+                      </w:r>
+                    </w:p>
+                  </w:txbxContent>
+                </v:textbox>
+              </v:rect>
+            </w:pict>
+          </mc:Fallback>
+        </mc:AlternateContent>
+      </w:r>
+      <w:r>
+        <w:rPr>
+          <w:noProof/>
+          <w:lang w:eastAsia="fr-FR"/>
+        </w:rPr>
+        <mc:AlternateContent>
+          <mc:Choice Requires="wps">
+            <w:drawing>
+              <wp:anchor distT="0" distB="0" distL="114300" distR="114300" simplePos="0" relativeHeight="251596288" behindDoc="0" locked="0" layoutInCell="1" allowOverlap="1">
+                <wp:simplePos x="0" y="0"/>
+                <wp:positionH relativeFrom="column">
+                  <wp:posOffset>40484</wp:posOffset>
+                </wp:positionH>
+                <wp:positionV relativeFrom="paragraph">
+                  <wp:posOffset>109304</wp:posOffset>
+                </wp:positionV>
+                <wp:extent cx="966159" cy="854015"/>
+                <wp:effectExtent l="0" t="0" r="24765" b="22860"/>
+                <wp:wrapNone/>
+                <wp:docPr id="8" name="Rectangle 8"/>
+                <wp:cNvGraphicFramePr/>
+                <a:graphic xmlns:a="http://schemas.openxmlformats.org/drawingml/2006/main">
+                  <a:graphicData uri="http://schemas.microsoft.com/office/word/2010/wordprocessingShape">
+                    <wps:wsp>
+                      <wps:cNvSpPr/>
+                      <wps:spPr>
+                        <a:xfrm>
+                          <a:off x="0" y="0"/>
+                          <a:ext cx="966159" cy="854015"/>
+                        </a:xfrm>
+                        <a:prstGeom prst="rect">
+                          <a:avLst/>
+                        </a:prstGeom>
+                      </wps:spPr>
+                      <wps:style>
+                        <a:lnRef idx="2">
+                          <a:schemeClr val="accent1">
+                            <a:shade val="50000"/>
+                          </a:schemeClr>
+                        </a:lnRef>
+                        <a:fillRef idx="1">
+                          <a:schemeClr val="accent1"/>
+                        </a:fillRef>
+                        <a:effectRef idx="0">
+                          <a:schemeClr val="accent1"/>
+                        </a:effectRef>
+                        <a:fontRef idx="minor">
+                          <a:schemeClr val="lt1"/>
+                        </a:fontRef>
+                      </wps:style>
+                      <wps:txbx>
+                        <w:txbxContent>
+                          <w:p>
+                            <w:pPr>
+                              <w:jc w:val="center"/>
+                            </w:pPr>
+                            <w:r>
+                              <w:t>Type statique</w:t>
+                            </w:r>
+                          </w:p>
+                        </w:txbxContent>
+                      </wps:txbx>
+                      <wps:bodyPr rot="0" spcFirstLastPara="0" vertOverflow="overflow" horzOverflow="overflow" vert="horz" wrap="square" lIns="91440" tIns="45720" rIns="91440" bIns="45720" numCol="1" spcCol="0" rtlCol="0" fromWordArt="0" anchor="ctr" anchorCtr="0" forceAA="0" compatLnSpc="1">
+                        <a:prstTxWarp prst="textNoShape">
+                          <a:avLst/>
+                        </a:prstTxWarp>
+                        <a:noAutofit/>
+                      </wps:bodyPr>
+                    </wps:wsp>
+                  </a:graphicData>
+                </a:graphic>
+              </wp:anchor>
+            </w:drawing>
+          </mc:Choice>
+          <mc:Fallback>
+            <w:pict>
+              <v:rect id="Rectangle 8" o:spid="_x0000_s1031" style="position:absolute;left:0;text-align:left;margin-left:3.2pt;margin-top:8.6pt;width:76.1pt;height:67.25pt;z-index:251596288;visibility:visible;mso-wrap-style:square;mso-wrap-distance-left:9pt;mso-wrap-distance-top:0;mso-wrap-distance-right:9pt;mso-wrap-distance-bottom:0;mso-position-horizontal:absolute;mso-position-horizontal-relative:text;mso-position-vertical:absolute;mso-position-vertical-relative:text;v-text-anchor:middle" o:gfxdata="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" fillcolor="#7f7f7f [3204]" strokecolor="#3f3f3f [1604]" strokeweight="1pt">
+                <v:textbox>
+                  <w:txbxContent>
+                    <w:p>
+                      <w:pPr>
+                        <w:jc w:val="center"/>
+                      </w:pPr>
+                      <w:r>
+                        <w:t>Type statique</w:t>
+                      </w:r>
+                    </w:p>
+                  </w:txbxContent>
+                </v:textbox>
+              </v:rect>
+            </w:pict>
+          </mc:Fallback>
+        </mc:AlternateContent>
+      </w:r>
+    </w:p>
+    <w:p>
+      <w:pPr>
+        <w:tabs>
+          <w:tab w:val="left" w:pos="5740"/>
+        </w:tabs>
+        <w:ind w:left="-180"/>
+      </w:pPr>
+    </w:p>
+    <w:p>
+      <w:pPr>
+        <w:ind w:left="-180"/>
+      </w:pPr>
+    </w:p>
+    <w:p>
+      <w:pPr>
+        <w:ind w:left="-180"/>
+      </w:pPr>
+      <w:r>
+        <w:rPr>
+          <w:noProof/>
+          <w:lang w:eastAsia="fr-FR"/>
+        </w:rPr>
+        <mc:AlternateContent>
+          <mc:Choice Requires="wps">
+            <w:drawing>
+              <wp:anchor distT="0" distB="0" distL="114300" distR="114300" simplePos="0" relativeHeight="251690496" behindDoc="0" locked="0" layoutInCell="1" allowOverlap="1">
+                <wp:simplePos x="0" y="0"/>
+                <wp:positionH relativeFrom="column">
+                  <wp:posOffset>1259543</wp:posOffset>
+                </wp:positionH>
+                <wp:positionV relativeFrom="paragraph">
+                  <wp:posOffset>213616</wp:posOffset>
+                </wp:positionV>
+                <wp:extent cx="1302589" cy="646981"/>
+                <wp:effectExtent l="0" t="0" r="12065" b="20320"/>
+                <wp:wrapNone/>
+                <wp:docPr id="16" name="Zone de texte 16"/>
+                <wp:cNvGraphicFramePr/>
+                <a:graphic xmlns:a="http://schemas.openxmlformats.org/drawingml/2006/main">
+                  <a:graphicData uri="http://schemas.microsoft.com/office/word/2010/wordprocessingShape">
+                    <wps:wsp>
+                      <wps:cNvSpPr txBox="1"/>
+                      <wps:spPr>
+                        <a:xfrm>
+                          <a:off x="0" y="0"/>
+                          <a:ext cx="1302589" cy="646981"/>
+                        </a:xfrm>
+                        <a:prstGeom prst="rect">
+                          <a:avLst/>
+                        </a:prstGeom>
+                        <a:solidFill>
+                          <a:schemeClr val="lt1"/>
+                        </a:solidFill>
+                        <a:ln w="6350">
+                          <a:solidFill>
+                            <a:srgbClr val="00B050"/>
+                          </a:solidFill>
+                        </a:ln>
+                      </wps:spPr>
+                      <wps:txbx>
+                        <w:txbxContent>
+                          <w:p>
+                            <w:r>
+                              <w:t xml:space="preserve">Envoie d’une horloge avec des fichiers </w:t>
+                            </w:r>
+                            <w:proofErr w:type="spellStart"/>
+                            <w:r>
+                              <w:t>pbm</w:t>
+                            </w:r>
+                            <w:proofErr w:type="spellEnd"/>
+                          </w:p>
+                        </w:txbxContent>
+                      </wps:txbx>
+                      <wps:bodyPr rot="0" spcFirstLastPara="0" vertOverflow="overflow" horzOverflow="overflow" vert="horz" wrap="square" lIns="91440" tIns="45720" rIns="91440" bIns="45720" numCol="1" spcCol="0" rtlCol="0" fromWordArt="0" anchor="t" anchorCtr="0" forceAA="0" compatLnSpc="1">
+                        <a:prstTxWarp prst="textNoShape">
+                          <a:avLst/>
+                        </a:prstTxWarp>
+                        <a:noAutofit/>
+                      </wps:bodyPr>
+                    </wps:wsp>
+                  </a:graphicData>
+                </a:graphic>
+                <wp14:sizeRelH relativeFrom="margin">
+                  <wp14:pctWidth>0</wp14:pctWidth>
+                </wp14:sizeRelH>
+                <wp14:sizeRelV relativeFrom="margin">
+                  <wp14:pctHeight>0</wp14:pctHeight>
+                </wp14:sizeRelV>
+              </wp:anchor>
+            </w:drawing>
+          </mc:Choice>
+          <mc:Fallback>
+            <w:pict>
+              <v:shape id="Zone de texte 16" o:spid="_x0000_s1032" type="#_x0000_t202" style="position:absolute;left:0;text-align:left;margin-left:99.2pt;margin-top:16.8pt;width:102.55pt;height:50.95pt;z-index:251690496;visibility:visible;mso-wrap-style:square;mso-width-percent:0;mso-height-percent:0;mso-wrap-distance-left:9pt;mso-wrap-distance-top:0;mso-wrap-distance-right:9pt;mso-wrap-distance-bottom:0;mso-position-horizontal:absolute;mso-position-horizontal-relative:text;mso-position-vertical:absolute;mso-position-vertical-relative:text;mso-width-percent:0;mso-height-percent:0;mso-width-relative:margin;mso-height-relative:margin;v-text-anchor:top" o:gfxdata="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" fillcolor="white [3201]" strokecolor="#00b050" strokeweight=".5pt">
+                <v:textbox>
+                  <w:txbxContent>
+                    <w:p>
+                      <w:r>
+                        <w:t xml:space="preserve">Envoie d’une horloge avec des fichiers </w:t>
+                      </w:r>
+                      <w:proofErr w:type="spellStart"/>
+                      <w:r>
+                        <w:t>pbm</w:t>
+                      </w:r>
+                      <w:proofErr w:type="spellEnd"/>
+                    </w:p>
+                  </w:txbxContent>
+                </v:textbox>
+              </v:shape>
+            </w:pict>
+          </mc:Fallback>
+        </mc:AlternateContent>
+      </w:r>
+      <w:r>
+        <w:rPr>
+          <w:noProof/>
+          <w:lang w:eastAsia="fr-FR"/>
+        </w:rPr>
+        <mc:AlternateContent>
+          <mc:Choice Requires="wps">
+            <w:drawing>
+              <wp:anchor distT="0" distB="0" distL="114300" distR="114300" simplePos="0" relativeHeight="251674112" behindDoc="0" locked="0" layoutInCell="1" allowOverlap="1" wp14:anchorId="5776BC04" wp14:editId="0117D985">
+                <wp:simplePos x="0" y="0"/>
+                <wp:positionH relativeFrom="column">
+                  <wp:posOffset>2057161</wp:posOffset>
+                </wp:positionH>
+                <wp:positionV relativeFrom="paragraph">
+                  <wp:posOffset>72976</wp:posOffset>
+                </wp:positionV>
+                <wp:extent cx="1680498" cy="1543685"/>
+                <wp:effectExtent l="38100" t="0" r="34290" b="56515"/>
+                <wp:wrapNone/>
+                <wp:docPr id="21" name="Connecteur droit avec flèche 21"/>
+                <wp:cNvGraphicFramePr/>
+                <a:graphic xmlns:a="http://schemas.openxmlformats.org/drawingml/2006/main">
+                  <a:graphicData uri="http://schemas.microsoft.com/office/word/2010/wordprocessingShape">
+                    <wps:wsp>
+                      <wps:cNvCnPr/>
+                      <wps:spPr>
+                        <a:xfrm flipH="1">
+                          <a:off x="0" y="0"/>
+                          <a:ext cx="1680498" cy="1543685"/>
+                        </a:xfrm>
+                        <a:prstGeom prst="straightConnector1">
+                          <a:avLst/>
+                        </a:prstGeom>
+                        <a:ln>
+                          <a:solidFill>
+                            <a:schemeClr val="tx1"/>
+                          </a:solidFill>
+                          <a:tailEnd type="triangle"/>
+                        </a:ln>
+                      </wps:spPr>
+                      <wps:style>
+                        <a:lnRef idx="1">
+                          <a:schemeClr val="accent1"/>
+                        </a:lnRef>
+                        <a:fillRef idx="0">
+                          <a:schemeClr val="accent1"/>
+                        </a:fillRef>
+                        <a:effectRef idx="0">
+                          <a:schemeClr val="accent1"/>
+                        </a:effectRef>
+                        <a:fontRef idx="minor">
+                          <a:schemeClr val="tx1"/>
+                        </a:fontRef>
+                      </wps:style>
+                      <wps:bodyPr/>
+                    </wps:wsp>
+                  </a:graphicData>
+                </a:graphic>
+                <wp14:sizeRelH relativeFrom="margin">
+                  <wp14:pctWidth>0</wp14:pctWidth>
+                </wp14:sizeRelH>
+                <wp14:sizeRelV relativeFrom="margin">
+                  <wp14:pctHeight>0</wp14:pctHeight>
+                </wp14:sizeRelV>
+              </wp:anchor>
+            </w:drawing>
+          </mc:Choice>
+          <mc:Fallback>
+            <w:pict>
+              <v:shape w14:anchorId="0EFBEE37" id="Connecteur droit avec flèche 21" o:spid="_x0000_s1026" type="#_x0000_t32" style="position:absolute;margin-left:162pt;margin-top:5.75pt;width:132.3pt;height:121.55pt;flip:x;z-index:251674112;visibility:visible;mso-wrap-style:square;mso-width-percent:0;mso-height-percent:0;mso-wrap-distance-left:9pt;mso-wrap-distance-top:0;mso-wrap-distance-right:9pt;mso-wrap-distance-bottom:0;mso-position-horizontal:absolute;mso-position-horizontal-relative:text;mso-position-vertical:absolute;mso-position-vertical-relative:text;mso-width-percent:0;mso-height-percent:0;mso-width-relative:margin;mso-height-relative:margin" o:gfxdata="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" strokecolor="red [3213]" strokeweight=".5pt">
+                <v:stroke endarrow="block" joinstyle="miter"/>
+              </v:shape>
+            </w:pict>
+          </mc:Fallback>
+        </mc:AlternateContent>
+      </w:r>
+      <w:r>
+        <w:rPr>
+          <w:noProof/>
+          <w:lang w:eastAsia="fr-FR"/>
+        </w:rPr>
+        <mc:AlternateContent>
+          <mc:Choice Requires="wps">
+            <w:drawing>
+              <wp:anchor distT="0" distB="0" distL="114300" distR="114300" simplePos="0" relativeHeight="251653632" behindDoc="0" locked="0" layoutInCell="1" allowOverlap="1" wp14:anchorId="5776BC04" wp14:editId="0117D985">
+                <wp:simplePos x="0" y="0"/>
+                <wp:positionH relativeFrom="column">
+                  <wp:posOffset>1570273</wp:posOffset>
+                </wp:positionH>
+                <wp:positionV relativeFrom="paragraph">
+                  <wp:posOffset>96726</wp:posOffset>
+                </wp:positionV>
+                <wp:extent cx="284620" cy="1567543"/>
+                <wp:effectExtent l="57150" t="0" r="20320" b="52070"/>
+                <wp:wrapNone/>
+                <wp:docPr id="20" name="Connecteur droit avec flèche 20"/>
+                <wp:cNvGraphicFramePr/>
+                <a:graphic xmlns:a="http://schemas.openxmlformats.org/drawingml/2006/main">
+                  <a:graphicData uri="http://schemas.microsoft.com/office/word/2010/wordprocessingShape">
+                    <wps:wsp>
+                      <wps:cNvCnPr/>
+                      <wps:spPr>
+                        <a:xfrm flipH="1">
+                          <a:off x="0" y="0"/>
+                          <a:ext cx="284620" cy="1567543"/>
+                        </a:xfrm>
+                        <a:prstGeom prst="straightConnector1">
+                          <a:avLst/>
+                        </a:prstGeom>
+                        <a:ln>
+                          <a:solidFill>
+                            <a:srgbClr val="00B050"/>
+                          </a:solidFill>
+                          <a:tailEnd type="triangle"/>
+                        </a:ln>
+                      </wps:spPr>
+                      <wps:style>
+                        <a:lnRef idx="1">
+                          <a:schemeClr val="accent1"/>
+                        </a:lnRef>
+                        <a:fillRef idx="0">
+                          <a:schemeClr val="accent1"/>
+                        </a:fillRef>
+                        <a:effectRef idx="0">
+                          <a:schemeClr val="accent1"/>
+                        </a:effectRef>
+                        <a:fontRef idx="minor">
+                          <a:schemeClr val="tx1"/>
+                        </a:fontRef>
+                      </wps:style>
+                      <wps:bodyPr/>
+                    </wps:wsp>
+                  </a:graphicData>
+                </a:graphic>
+                <wp14:sizeRelH relativeFrom="margin">
+                  <wp14:pctWidth>0</wp14:pctWidth>
+                </wp14:sizeRelH>
+                <wp14:sizeRelV relativeFrom="margin">
+                  <wp14:pctHeight>0</wp14:pctHeight>
+                </wp14:sizeRelV>
+              </wp:anchor>
+            </w:drawing>
+          </mc:Choice>
+          <mc:Fallback>
+            <w:pict>
+              <v:shape w14:anchorId="6667263B" id="Connecteur droit avec flèche 20" o:spid="_x0000_s1026" type="#_x0000_t32" style="position:absolute;margin-left:123.65pt;margin-top:7.6pt;width:22.4pt;height:123.45pt;flip:x;z-index:251653632;visibility:visible;mso-wrap-style:square;mso-width-percent:0;mso-height-percent:0;mso-wrap-distance-left:9pt;mso-wrap-distance-top:0;mso-wrap-distance-right:9pt;mso-wrap-distance-bottom:0;mso-position-horizontal:absolute;mso-position-horizontal-relative:text;mso-position-vertical:absolute;mso-position-vertical-relative:text;mso-width-percent:0;mso-height-percent:0;mso-width-relative:margin;mso-height-relative:margin" o:gfxdata="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" strokecolor="#00b050" strokeweight=".5pt">
+                <v:stroke endarrow="block" joinstyle="miter"/>
+              </v:shape>
+            </w:pict>
+          </mc:Fallback>
+        </mc:AlternateContent>
+      </w:r>
+      <w:r>
+        <w:rPr>
+          <w:noProof/>
+          <w:lang w:eastAsia="fr-FR"/>
+        </w:rPr>
+        <mc:AlternateContent>
+          <mc:Choice Requires="wps">
+            <w:drawing>
+              <wp:anchor distT="0" distB="0" distL="114300" distR="114300" simplePos="0" relativeHeight="251633152" behindDoc="0" locked="0" layoutInCell="1" allowOverlap="1">
+                <wp:simplePos x="0" y="0"/>
+                <wp:positionH relativeFrom="column">
+                  <wp:posOffset>513369</wp:posOffset>
+                </wp:positionH>
+                <wp:positionV relativeFrom="paragraph">
+                  <wp:posOffset>72976</wp:posOffset>
+                </wp:positionV>
+                <wp:extent cx="510639" cy="1543792"/>
+                <wp:effectExtent l="0" t="0" r="60960" b="56515"/>
+                <wp:wrapNone/>
+                <wp:docPr id="19" name="Connecteur droit avec flèche 19"/>
+                <wp:cNvGraphicFramePr/>
+                <a:graphic xmlns:a="http://schemas.openxmlformats.org/drawingml/2006/main">
+                  <a:graphicData uri="http://schemas.microsoft.com/office/word/2010/wordprocessingShape">
+                    <wps:wsp>
+                      <wps:cNvCnPr/>
+                      <wps:spPr>
+                        <a:xfrm>
+                          <a:off x="0" y="0"/>
+                          <a:ext cx="510639" cy="1543792"/>
+                        </a:xfrm>
+                        <a:prstGeom prst="straightConnector1">
+                          <a:avLst/>
+                        </a:prstGeom>
+                        <a:ln>
+                          <a:tailEnd type="triangle"/>
+                        </a:ln>
+                      </wps:spPr>
+                      <wps:style>
+                        <a:lnRef idx="1">
+                          <a:schemeClr val="accent1"/>
+                        </a:lnRef>
+                        <a:fillRef idx="0">
+                          <a:schemeClr val="accent1"/>
+                        </a:fillRef>
+                        <a:effectRef idx="0">
+                          <a:schemeClr val="accent1"/>
+                        </a:effectRef>
+                        <a:fontRef idx="minor">
+                          <a:schemeClr val="tx1"/>
+                        </a:fontRef>
+                      </wps:style>
+                      <wps:bodyPr/>
+                    </wps:wsp>
+                  </a:graphicData>
+                </a:graphic>
+                <wp14:sizeRelH relativeFrom="margin">
+                  <wp14:pctWidth>0</wp14:pctWidth>
+                </wp14:sizeRelH>
+                <wp14:sizeRelV relativeFrom="margin">
+                  <wp14:pctHeight>0</wp14:pctHeight>
+                </wp14:sizeRelV>
+              </wp:anchor>
+            </w:drawing>
+          </mc:Choice>
+          <mc:Fallback>
+            <w:pict>
+              <v:shape w14:anchorId="504AE69F" id="Connecteur droit avec flèche 19" o:spid="_x0000_s1026" type="#_x0000_t32" style="position:absolute;margin-left:40.4pt;margin-top:5.75pt;width:40.2pt;height:121.55pt;z-index:251633152;visibility:visible;mso-wrap-style:square;mso-width-percent:0;mso-height-percent:0;mso-wrap-distance-left:9pt;mso-wrap-distance-top:0;mso-wrap-distance-right:9pt;mso-wrap-distance-bottom:0;mso-position-horizontal:absolute;mso-position-horizontal-relative:text;mso-position-vertical:absolute;mso-position-vertical-relative:text;mso-width-percent:0;mso-height-percent:0;mso-width-relative:margin;mso-height-relative:margin" o:gfxdata="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" strokecolor="#7f7f7f [3204]" strokeweight=".5pt">
+                <v:stroke endarrow="block" joinstyle="miter"/>
+              </v:shape>
+            </w:pict>
+          </mc:Fallback>
+        </mc:AlternateContent>
+      </w:r>
+      <w:r>
+        <w:tab/>
+      </w:r>
+      <w:r>
+        <w:tab/>
+      </w:r>
+      <w:r>
+        <w:tab/>
+      </w:r>
+      <w:r>
+        <w:tab/>
+      </w:r>
+      <w:r>
+        <w:tab/>
+      </w:r>
+      <w:r>
+        <w:tab/>
+      </w:r>
+      <w:r>
+        <w:tab/>
+      </w:r>
+      <w:r>
+        <w:tab/>
+      </w:r>
+      <w:r>
+        <w:tab/>
+      </w:r>
+      <w:r>
+        <w:tab/>
+      </w:r>
+      <w:r>
+        <w:tab/>
+      </w:r>
+      <w:r>
+        <w:tab/>
+        <w:t xml:space="preserve"> </w:t>
+      </w:r>
+    </w:p>
+    <w:p>
+      <w:pPr>
+        <w:ind w:left="-180"/>
+      </w:pPr>
+      <w:r>
+        <w:rPr>
+          <w:noProof/>
+          <w:lang w:eastAsia="fr-FR"/>
+        </w:rPr>
+        <mc:AlternateContent>
+          <mc:Choice Requires="wps">
+            <w:drawing>
+              <wp:anchor distT="0" distB="0" distL="114300" distR="114300" simplePos="0" relativeHeight="251710976" behindDoc="0" locked="0" layoutInCell="1" allowOverlap="1">
+                <wp:simplePos x="0" y="0"/>
+                <wp:positionH relativeFrom="column">
+                  <wp:posOffset>192735</wp:posOffset>
+                </wp:positionH>
+                <wp:positionV relativeFrom="paragraph">
+                  <wp:posOffset>15842</wp:posOffset>
+                </wp:positionV>
+                <wp:extent cx="836762" cy="712519"/>
+                <wp:effectExtent l="0" t="0" r="20955" b="11430"/>
+                <wp:wrapNone/>
+                <wp:docPr id="18" name="Zone de texte 18"/>
+                <wp:cNvGraphicFramePr/>
+                <a:graphic xmlns:a="http://schemas.openxmlformats.org/drawingml/2006/main">
+                  <a:graphicData uri="http://schemas.microsoft.com/office/word/2010/wordprocessingShape">
+                    <wps:wsp>
+                      <wps:cNvSpPr txBox="1"/>
+                      <wps:spPr>
+                        <a:xfrm>
+                          <a:off x="0" y="0"/>
+                          <a:ext cx="836762" cy="712519"/>
+                        </a:xfrm>
+                        <a:prstGeom prst="rect">
+                          <a:avLst/>
+                        </a:prstGeom>
+                        <a:solidFill>
+                          <a:schemeClr val="lt1"/>
+                        </a:solidFill>
+                        <a:ln w="6350">
+                          <a:solidFill>
+                            <a:prstClr val="black"/>
+                          </a:solidFill>
+                        </a:ln>
+                      </wps:spPr>
+                      <wps:txbx>
+                        <w:txbxContent>
+                          <w:p>
+                            <w:r>
+                              <w:t xml:space="preserve">Envoie d’un fichier </w:t>
+                            </w:r>
+                            <w:proofErr w:type="spellStart"/>
+                            <w:r>
+                              <w:t>pbm</w:t>
+                            </w:r>
+                            <w:proofErr w:type="spellEnd"/>
+                          </w:p>
+                        </w:txbxContent>
+                      </wps:txbx>
+                      <wps:bodyPr rot="0" spcFirstLastPara="0" vertOverflow="overflow" horzOverflow="overflow" vert="horz" wrap="square" lIns="91440" tIns="45720" rIns="91440" bIns="45720" numCol="1" spcCol="0" rtlCol="0" fromWordArt="0" anchor="t" anchorCtr="0" forceAA="0" compatLnSpc="1">
+                        <a:prstTxWarp prst="textNoShape">
+                          <a:avLst/>
+                        </a:prstTxWarp>
+                        <a:noAutofit/>
+                      </wps:bodyPr>
+                    </wps:wsp>
+                  </a:graphicData>
+                </a:graphic>
+                <wp14:sizeRelV relativeFrom="margin">
+                  <wp14:pctHeight>0</wp14:pctHeight>
+                </wp14:sizeRelV>
+              </wp:anchor>
+            </w:drawing>
+          </mc:Choice>
+          <mc:Fallback>
+            <w:pict>
+              <v:shape id="Zone de texte 18" o:spid="_x0000_s1033" type="#_x0000_t202" style="position:absolute;left:0;text-align:left;margin-left:15.2pt;margin-top:1.25pt;width:65.9pt;height:56.1pt;z-index:251710976;visibility:visible;mso-wrap-style:square;mso-height-percent:0;mso-wrap-distance-left:9pt;mso-wrap-distance-top:0;mso-wrap-distance-right:9pt;mso-wrap-distance-bottom:0;mso-position-horizontal:absolute;mso-position-horizontal-relative:text;mso-position-vertical:absolute;mso-position-vertical-relative:text;mso-height-percent:0;mso-height-relative:margin;v-text-anchor:top" o:gfxdata="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" fillcolor="white [3201]" strokeweight=".5pt">
+                <v:textbox>
+                  <w:txbxContent>
+                    <w:p>
+                      <w:r>
+                        <w:t xml:space="preserve">Envoie d’un fichier </w:t>
+                      </w:r>
+                      <w:proofErr w:type="spellStart"/>
+                      <w:r>
+                        <w:t>pbm</w:t>
+                      </w:r>
+                      <w:proofErr w:type="spellEnd"/>
+                    </w:p>
+                  </w:txbxContent>
+                </v:textbox>
+              </v:shape>
+            </w:pict>
+          </mc:Fallback>
+        </mc:AlternateContent>
+      </w:r>
+      <w:r>
+        <w:tab/>
+      </w:r>
+      <w:r>
+        <w:tab/>
+      </w:r>
+      <w:r>
+        <w:tab/>
+      </w:r>
+      <w:r>
+        <w:tab/>
+      </w:r>
+      <w:r>
+        <w:tab/>
+      </w:r>
+      <w:r>
+        <w:tab/>
+      </w:r>
+      <w:r>
+        <w:tab/>
+      </w:r>
+      <w:r>
+        <w:tab/>
+      </w:r>
+      <w:r>
+        <w:tab/>
+      </w:r>
+      <w:r>
+        <w:tab/>
+      </w:r>
+      <w:r>
+        <w:t xml:space="preserve"> </w:t>
+      </w:r>
+    </w:p>
+    <w:p>
+      <w:pPr>
+        <w:pStyle w:val="Sansinterligne"/>
+      </w:pPr>
+      <w:r>
+        <w:tab/>
+      </w:r>
+      <w:r>
+        <w:tab/>
+      </w:r>
+      <w:r>
+        <w:tab/>
+      </w:r>
+      <w:r>
+        <w:tab/>
+      </w:r>
+      <w:r>
+        <w:tab/>
+      </w:r>
+    </w:p>
+    <w:p>
+      <w:pPr>
+        <w:pStyle w:val="Sansinterligne"/>
+        <w:ind w:firstLine="708"/>
+      </w:pPr>
+    </w:p>
+    <w:p>
+      <w:pPr>
+        <w:ind w:left="-180"/>
+      </w:pPr>
+      <w:r>
+        <w:rPr>
+          <w:noProof/>
+          <w:lang w:eastAsia="fr-FR"/>
+        </w:rPr>
+        <mc:AlternateContent>
+          <mc:Choice Requires="wps">
+            <w:drawing>
+              <wp:anchor distT="0" distB="0" distL="114300" distR="114300" simplePos="0" relativeHeight="251707904" behindDoc="0" locked="0" layoutInCell="1" allowOverlap="1">
+                <wp:simplePos x="0" y="0"/>
+                <wp:positionH relativeFrom="column">
+                  <wp:posOffset>2496028</wp:posOffset>
+                </wp:positionH>
+                <wp:positionV relativeFrom="paragraph">
+                  <wp:posOffset>65405</wp:posOffset>
+                </wp:positionV>
+                <wp:extent cx="1560830" cy="732790"/>
+                <wp:effectExtent l="0" t="0" r="20320" b="10160"/>
+                <wp:wrapNone/>
+                <wp:docPr id="17" name="Zone de texte 17"/>
+                <wp:cNvGraphicFramePr/>
+                <a:graphic xmlns:a="http://schemas.openxmlformats.org/drawingml/2006/main">
+                  <a:graphicData uri="http://schemas.microsoft.com/office/word/2010/wordprocessingShape">
+                    <wps:wsp>
+                      <wps:cNvSpPr txBox="1"/>
+                      <wps:spPr>
+                        <a:xfrm>
+                          <a:off x="0" y="0"/>
+                          <a:ext cx="1560830" cy="732790"/>
+                        </a:xfrm>
+                        <a:prstGeom prst="rect">
+                          <a:avLst/>
+                        </a:prstGeom>
+                        <a:solidFill>
+                          <a:schemeClr val="lt1"/>
+                        </a:solidFill>
+                        <a:ln w="6350">
+                          <a:solidFill>
+                            <a:schemeClr val="tx1"/>
+                          </a:solidFill>
+                        </a:ln>
+                      </wps:spPr>
+                      <wps:txbx>
+                        <w:txbxContent>
+                          <w:p>
+                            <w:r>
+                              <w:t xml:space="preserve">Envoie des fichiers </w:t>
+                            </w:r>
+                            <w:r>
+                              <w:t>contrôlant</w:t>
+                            </w:r>
+                            <w:r>
+                              <w:t xml:space="preserve"> l’avion</w:t>
+                            </w:r>
+                            <w:r>
+                              <w:t xml:space="preserve"> + fichiers </w:t>
+                            </w:r>
+                            <w:proofErr w:type="spellStart"/>
+                            <w:r>
+                              <w:t>pbm</w:t>
+                            </w:r>
+                            <w:proofErr w:type="spellEnd"/>
+                            <w:r>
+                              <w:t xml:space="preserve"> de l’avion</w:t>
+                            </w:r>
+                          </w:p>
+                        </w:txbxContent>
+                      </wps:txbx>
+                      <wps:bodyPr rot="0" spcFirstLastPara="0" vertOverflow="overflow" horzOverflow="overflow" vert="horz" wrap="square" lIns="91440" tIns="45720" rIns="91440" bIns="45720" numCol="1" spcCol="0" rtlCol="0" fromWordArt="0" anchor="t" anchorCtr="0" forceAA="0" compatLnSpc="1">
+                        <a:prstTxWarp prst="textNoShape">
+                          <a:avLst/>
+                        </a:prstTxWarp>
+                        <a:noAutofit/>
+                      </wps:bodyPr>
+                    </wps:wsp>
+                  </a:graphicData>
+                </a:graphic>
+                <wp14:sizeRelH relativeFrom="margin">
+                  <wp14:pctWidth>0</wp14:pctWidth>
+                </wp14:sizeRelH>
+                <wp14:sizeRelV relativeFrom="margin">
+                  <wp14:pctHeight>0</wp14:pctHeight>
+                </wp14:sizeRelV>
+              </wp:anchor>
+            </w:drawing>
+          </mc:Choice>
+          <mc:Fallback>
+            <w:pict>
+              <v:shape id="Zone de texte 17" o:spid="_x0000_s1034" type="#_x0000_t202" style="position:absolute;left:0;text-align:left;margin-left:196.55pt;margin-top:5.15pt;width:122.9pt;height:57.7pt;z-index:251707904;visibility:visible;mso-wrap-style:square;mso-width-percent:0;mso-height-percent:0;mso-wrap-distance-left:9pt;mso-wrap-distance-top:0;mso-wrap-distance-right:9pt;mso-wrap-distance-bottom:0;mso-position-horizontal:absolute;mso-position-horizontal-relative:text;mso-position-vertical:absolute;mso-position-vertical-relative:text;mso-width-percent:0;mso-height-percent:0;mso-width-relative:margin;mso-height-relative:margin;v-text-anchor:top" o:gfxdata="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" fillcolor="white [3201]" strokecolor="red [3213]" strokeweight=".5pt">
+                <v:textbox>
+                  <w:txbxContent>
+                    <w:p>
+                      <w:r>
+                        <w:t xml:space="preserve">Envoie des fichiers </w:t>
+                      </w:r>
+                      <w:r>
+                        <w:t>contrôlant</w:t>
+                      </w:r>
+                      <w:r>
+                        <w:t xml:space="preserve"> l’avion</w:t>
+                      </w:r>
+                      <w:r>
+                        <w:t xml:space="preserve"> + fichiers </w:t>
+                      </w:r>
+                      <w:proofErr w:type="spellStart"/>
+                      <w:r>
+                        <w:t>pbm</w:t>
+                      </w:r>
+                      <w:proofErr w:type="spellEnd"/>
+                      <w:r>
+                        <w:t xml:space="preserve"> de l’avion</w:t>
+                      </w:r>
+                    </w:p>
+                  </w:txbxContent>
+                </v:textbox>
+              </v:shape>
+            </w:pict>
+          </mc:Fallback>
+        </mc:AlternateContent>
+      </w:r>
+    </w:p>
+    <w:p>
+      <w:pPr>
+        <w:ind w:left="-180"/>
+      </w:pPr>
+    </w:p>
+    <w:p>
+      <w:pPr>
+        <w:ind w:left="-180"/>
+      </w:pPr>
+      <w:r>
+        <w:rPr>
+          <w:noProof/>
+          <w:lang w:eastAsia="fr-FR"/>
+        </w:rPr>
+        <mc:AlternateContent>
+          <mc:Choice Requires="wps">
+            <w:drawing>
+              <wp:anchor distT="0" distB="0" distL="114300" distR="114300" simplePos="0" relativeHeight="251612672" behindDoc="0" locked="0" layoutInCell="1" allowOverlap="1">
+                <wp:simplePos x="0" y="0"/>
+                <wp:positionH relativeFrom="column">
+                  <wp:posOffset>883722</wp:posOffset>
+                </wp:positionH>
+                <wp:positionV relativeFrom="paragraph">
+                  <wp:posOffset>5946</wp:posOffset>
+                </wp:positionV>
+                <wp:extent cx="1425039" cy="923027"/>
+                <wp:effectExtent l="0" t="0" r="22860" b="10795"/>
+                <wp:wrapNone/>
+                <wp:docPr id="15" name="Rectangle 15"/>
+                <wp:cNvGraphicFramePr/>
+                <a:graphic xmlns:a="http://schemas.openxmlformats.org/drawingml/2006/main">
+                  <a:graphicData uri="http://schemas.microsoft.com/office/word/2010/wordprocessingShape">
+                    <wps:wsp>
+                      <wps:cNvSpPr/>
+                      <wps:spPr>
+                        <a:xfrm>
+                          <a:off x="0" y="0"/>
+                          <a:ext cx="1425039" cy="923027"/>
+                        </a:xfrm>
+                        <a:prstGeom prst="rect">
+                          <a:avLst/>
+                        </a:prstGeom>
+                      </wps:spPr>
+                      <wps:style>
+                        <a:lnRef idx="2">
+                          <a:schemeClr val="accent1">
+                            <a:shade val="50000"/>
+                          </a:schemeClr>
+                        </a:lnRef>
+                        <a:fillRef idx="1">
+                          <a:schemeClr val="accent1"/>
+                        </a:fillRef>
+                        <a:effectRef idx="0">
+                          <a:schemeClr val="accent1"/>
+                        </a:effectRef>
+                        <a:fontRef idx="minor">
+                          <a:schemeClr val="lt1"/>
+                        </a:fontRef>
+                      </wps:style>
+                      <wps:txbx>
+                        <w:txbxContent>
+                          <w:p>
+                            <w:pPr>
+                              <w:jc w:val="center"/>
+                            </w:pPr>
+                            <w:r>
+                              <w:t xml:space="preserve">Ecran de veille avec le fichier </w:t>
+                            </w:r>
+                            <w:r>
+                              <w:t>à</w:t>
+                            </w:r>
+                            <w:r>
+                              <w:t xml:space="preserve"> afficher</w:t>
+                            </w:r>
+                          </w:p>
+                        </w:txbxContent>
+                      </wps:txbx>
+                      <wps:bodyPr rot="0" spcFirstLastPara="0" vertOverflow="overflow" horzOverflow="overflow" vert="horz" wrap="square" lIns="91440" tIns="45720" rIns="91440" bIns="45720" numCol="1" spcCol="0" rtlCol="0" fromWordArt="0" anchor="ctr" anchorCtr="0" forceAA="0" compatLnSpc="1">
+                        <a:prstTxWarp prst="textNoShape">
+                          <a:avLst/>
+                        </a:prstTxWarp>
+                        <a:noAutofit/>
+                      </wps:bodyPr>
+                    </wps:wsp>
+                  </a:graphicData>
+                </a:graphic>
+                <wp14:sizeRelH relativeFrom="margin">
+                  <wp14:pctWidth>0</wp14:pctWidth>
+                </wp14:sizeRelH>
+              </wp:anchor>
+            </w:drawing>
+          </mc:Choice>
+          <mc:Fallback>
+            <w:pict>
+              <v:rect id="Rectangle 15" o:spid="_x0000_s1035" style="position:absolute;left:0;text-align:left;margin-left:69.6pt;margin-top:.45pt;width:112.2pt;height:72.7pt;z-index:251612672;visibility:visible;mso-wrap-style:square;mso-width-percent:0;mso-wrap-distance-left:9pt;mso-wrap-distance-top:0;mso-wrap-distance-right:9pt;mso-wrap-distance-bottom:0;mso-position-horizontal:absolute;mso-position-horizontal-relative:text;mso-position-vertical:absolute;mso-position-vertical-relative:text;mso-width-percent:0;mso-width-relative:margin;v-text-anchor:middle" o:gfxdata="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" fillcolor="#7f7f7f [3204]" strokecolor="#3f3f3f [1604]" strokeweight="1pt">
+                <v:textbox>
+                  <w:txbxContent>
+                    <w:p>
+                      <w:pPr>
+                        <w:jc w:val="center"/>
+                      </w:pPr>
+                      <w:r>
+                        <w:t xml:space="preserve">Ecran de veille avec le fichier </w:t>
+                      </w:r>
+                      <w:r>
+                        <w:t>à</w:t>
+                      </w:r>
+                      <w:r>
+                        <w:t xml:space="preserve"> afficher</w:t>
+                      </w:r>
+                    </w:p>
+                  </w:txbxContent>
+                </v:textbox>
+              </v:rect>
+            </w:pict>
+          </mc:Fallback>
+        </mc:AlternateContent>
+      </w:r>
+    </w:p>
+    <w:p>
+      <w:pPr>
+        <w:ind w:left="-180"/>
+      </w:pPr>
+      <w:r>
+        <w:rPr>
+          <w:noProof/>
+          <w:lang w:eastAsia="fr-FR"/>
+        </w:rPr>
+        <mc:AlternateContent>
+          <mc:Choice Requires="wps">
+            <w:drawing>
+              <wp:anchor distT="0" distB="0" distL="114300" distR="114300" simplePos="0" relativeHeight="251715072" behindDoc="0" locked="0" layoutInCell="1" allowOverlap="1">
+                <wp:simplePos x="0" y="0"/>
+                <wp:positionH relativeFrom="column">
+                  <wp:posOffset>4507865</wp:posOffset>
+                </wp:positionH>
+                <wp:positionV relativeFrom="paragraph">
+                  <wp:posOffset>17145</wp:posOffset>
+                </wp:positionV>
+                <wp:extent cx="2130425" cy="871220"/>
+                <wp:effectExtent l="0" t="0" r="22225" b="24130"/>
+                <wp:wrapNone/>
+                <wp:docPr id="24" name="Rectangle 24"/>
+                <wp:cNvGraphicFramePr/>
+                <a:graphic xmlns:a="http://schemas.openxmlformats.org/drawingml/2006/main">
+                  <a:graphicData uri="http://schemas.microsoft.com/office/word/2010/wordprocessingShape">
+                    <wps:wsp>
+                      <wps:cNvSpPr/>
+                      <wps:spPr>
+                        <a:xfrm>
+                          <a:off x="0" y="0"/>
+                          <a:ext cx="2130425" cy="871220"/>
+                        </a:xfrm>
+                        <a:prstGeom prst="rect">
+                          <a:avLst/>
+                        </a:prstGeom>
+                      </wps:spPr>
+                      <wps:style>
+                        <a:lnRef idx="2">
+                          <a:schemeClr val="accent1">
+                            <a:shade val="50000"/>
+                          </a:schemeClr>
+                        </a:lnRef>
+                        <a:fillRef idx="1">
+                          <a:schemeClr val="accent1"/>
+                        </a:fillRef>
+                        <a:effectRef idx="0">
+                          <a:schemeClr val="accent1"/>
+                        </a:effectRef>
+                        <a:fontRef idx="minor">
+                          <a:schemeClr val="lt1"/>
+                        </a:fontRef>
+                      </wps:style>
+                      <wps:txbx>
+                        <w:txbxContent>
+                          <w:p>
+                            <w:pPr>
+                              <w:jc w:val="center"/>
+                            </w:pPr>
+                            <w:r>
+                              <w:t>Historique disponible depuis la commande -</w:t>
+                            </w:r>
+                            <w:proofErr w:type="spellStart"/>
+                            <w:r>
+                              <w:t>stats</w:t>
+                            </w:r>
+                            <w:proofErr w:type="spellEnd"/>
+                          </w:p>
+                        </w:txbxContent>
+                      </wps:txbx>
+                      <wps:bodyPr rot="0" spcFirstLastPara="0" vertOverflow="overflow" horzOverflow="overflow" vert="horz" wrap="square" lIns="91440" tIns="45720" rIns="91440" bIns="45720" numCol="1" spcCol="0" rtlCol="0" fromWordArt="0" anchor="ctr" anchorCtr="0" forceAA="0" compatLnSpc="1">
+                        <a:prstTxWarp prst="textNoShape">
+                          <a:avLst/>
+                        </a:prstTxWarp>
+                        <a:noAutofit/>
+                      </wps:bodyPr>
+                    </wps:wsp>
+                  </a:graphicData>
+                </a:graphic>
+              </wp:anchor>
+            </w:drawing>
+          </mc:Choice>
+          <mc:Fallback>
+            <w:pict>
+              <v:rect id="Rectangle 24" o:spid="_x0000_s1036" style="position:absolute;left:0;text-align:left;margin-left:354.95pt;margin-top:1.35pt;width:167.75pt;height:68.6pt;z-index:251715072;visibility:visible;mso-wrap-style:square;mso-wrap-distance-left:9pt;mso-wrap-distance-top:0;mso-wrap-distance-right:9pt;mso-wrap-distance-bottom:0;mso-position-horizontal:absolute;mso-position-horizontal-relative:text;mso-position-vertical:absolute;mso-position-vertical-relative:text;v-text-anchor:middle" o:gfxdata="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" fillcolor="#7f7f7f [3204]" strokecolor="#3f3f3f [1604]" strokeweight="1pt">
+                <v:textbox>
+                  <w:txbxContent>
+                    <w:p>
+                      <w:pPr>
+                        <w:jc w:val="center"/>
+                      </w:pPr>
+                      <w:r>
+                        <w:t>Historique disponible depuis la commande -</w:t>
+                      </w:r>
+                      <w:proofErr w:type="spellStart"/>
+                      <w:r>
+                        <w:t>stats</w:t>
+                      </w:r>
+                      <w:proofErr w:type="spellEnd"/>
+                    </w:p>
+                  </w:txbxContent>
+                </v:textbox>
+              </v:rect>
+            </w:pict>
+          </mc:Fallback>
+        </mc:AlternateContent>
+      </w:r>
+    </w:p>
+    <w:p>
+      <w:pPr>
+        <w:ind w:left="-180"/>
+      </w:pPr>
+    </w:p>
+    <w:p>
+      <w:pPr>
+        <w:ind w:left="-180"/>
+      </w:pPr>
+    </w:p>
+    <w:p>
+      <w:pPr>
+        <w:ind w:left="-180"/>
+      </w:pPr>
+    </w:p>
+    <w:p>
+      <w:pPr>
+        <w:ind w:left="-180"/>
+      </w:pPr>
+    </w:p>
+    <w:p>
+      <w:pPr>
+        <w:ind w:left="-180"/>
+      </w:pPr>
+    </w:p>
+    <w:p>
+      <w:pPr>
+        <w:ind w:left="-180"/>
+      </w:pPr>
+    </w:p>
+    <w:p>
+      <w:pPr>
+        <w:ind w:left="-180"/>
+      </w:pPr>
+    </w:p>
+    <w:p>
+      <w:pPr>
+        <w:ind w:left="-180"/>
+      </w:pPr>
+    </w:p>
+    <w:p>
+      <w:pPr>
+        <w:ind w:left="-180"/>
+      </w:pPr>
+    </w:p>
+    <w:p>
+      <w:pPr>
+        <w:ind w:left="-180"/>
+      </w:pPr>
+      <w:r>
+        <w:rPr>
+          <w:noProof/>
+          <w:lang w:eastAsia="fr-FR"/>
+        </w:rPr>
+        <mc:AlternateContent>
+          <mc:Choice Requires="wps">
+            <w:drawing>
+              <wp:anchor distT="0" distB="0" distL="114300" distR="114300" simplePos="0" relativeHeight="251658752" behindDoc="0" locked="0" layoutInCell="1" allowOverlap="1" wp14:anchorId="6C65F713" wp14:editId="1EC49335">
                 <wp:simplePos x="0" y="0"/>
                 <wp:positionH relativeFrom="column">
                   <wp:posOffset>-112395</wp:posOffset>
@@ -411,13 +2024,7 @@
                               <w:rPr>
                                 <w:b/>
                               </w:rPr>
-                              <w:t xml:space="preserve">Deuxième partie : </w:t>
-                            </w:r>
-                            <w:r>
-                              <w:rPr>
-                                <w:b/>
-                              </w:rPr>
-                              <w:t>ANALYSE DE DONNEES ET STRUCTURES</w:t>
+                              <w:t>Deuxième partie : ANALYSE DE DONNEES ET STRUCTURES</w:t>
                             </w:r>
                           </w:p>
                           <w:p>
@@ -446,7 +2053,7 @@
           </mc:Choice>
           <mc:Fallback>
             <w:pict>
-              <v:shape id="Zone de texte 4" o:spid="_x0000_s1027" type="#_x0000_t202" style="position:absolute;left:0;text-align:left;margin-left:-8.85pt;margin-top:.7pt;width:520.6pt;height:39pt;z-index:251663360;visibility:visible;mso-wrap-style:square;mso-width-percent:0;mso-height-percent:0;mso-wrap-distance-left:9pt;mso-wrap-distance-top:0;mso-wrap-distance-right:9pt;mso-wrap-distance-bottom:0;mso-position-horizontal:absolute;mso-position-horizontal-relative:text;mso-position-vertical:absolute;mso-position-vertical-relative:text;mso-width-percent:0;mso-height-percent:0;mso-width-relative:page;mso-height-relative:page;v-text-anchor:top" o:gfxdata="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" fillcolor="silver" stroked="f">
+              <v:shape w14:anchorId="6C65F713" id="Zone de texte 4" o:spid="_x0000_s1037" type="#_x0000_t202" style="position:absolute;left:0;text-align:left;margin-left:-8.85pt;margin-top:.7pt;width:520.6pt;height:39pt;z-index:251658752;visibility:visible;mso-wrap-style:square;mso-width-percent:0;mso-height-percent:0;mso-wrap-distance-left:9pt;mso-wrap-distance-top:0;mso-wrap-distance-right:9pt;mso-wrap-distance-bottom:0;mso-position-horizontal:absolute;mso-position-horizontal-relative:text;mso-position-vertical:absolute;mso-position-vertical-relative:text;mso-width-percent:0;mso-height-percent:0;mso-width-relative:page;mso-height-relative:page;v-text-anchor:top" o:gfxdata="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" fillcolor="silver" stroked="f">
                 <v:fill rotate="t" angle="90" focus="100%" type="gradient"/>
                 <v:textbox>
                   <w:txbxContent>
@@ -460,13 +2067,7 @@
                         <w:rPr>
                           <w:b/>
                         </w:rPr>
-                        <w:t xml:space="preserve">Deuxième partie : </w:t>
-                      </w:r>
-                      <w:r>
-                        <w:rPr>
-                          <w:b/>
-                        </w:rPr>
-                        <w:t>ANALYSE DE DONNEES ET STRUCTURES</w:t>
+                        <w:t>Deuxième partie : ANALYSE DE DONNEES ET STRUCTURES</w:t>
                       </w:r>
                     </w:p>
                     <w:p>
@@ -532,12 +2133,6 @@
           <w:i/>
         </w:rPr>
         <w:tab/>
-      </w:r>
-      <w:r>
-        <w:rPr>
-          <w:b/>
-          <w:i/>
-        </w:rPr>
         <w:t>Représentation graphique</w:t>
       </w:r>
       <w:r>
@@ -708,7 +2303,7 @@
         <mc:AlternateContent>
           <mc:Choice Requires="wps">
             <w:drawing>
-              <wp:anchor distT="0" distB="0" distL="114300" distR="114300" simplePos="0" relativeHeight="251665408" behindDoc="0" locked="0" layoutInCell="1" allowOverlap="1" wp14:anchorId="6C65F713" wp14:editId="1EC49335">
+              <wp:anchor distT="0" distB="0" distL="114300" distR="114300" simplePos="0" relativeHeight="251660800" behindDoc="0" locked="0" layoutInCell="1" allowOverlap="1" wp14:anchorId="6C65F713" wp14:editId="1EC49335">
                 <wp:simplePos x="0" y="0"/>
                 <wp:positionH relativeFrom="column">
                   <wp:posOffset>-112395</wp:posOffset>
@@ -776,19 +2371,7 @@
                               <w:rPr>
                                 <w:b/>
                               </w:rPr>
-                              <w:t>Troisième</w:t>
-                            </w:r>
-                            <w:r>
-                              <w:rPr>
-                                <w:b/>
-                              </w:rPr>
-                              <w:t xml:space="preserve"> partie : MODULARISATION</w:t>
-                            </w:r>
-                            <w:r>
-                              <w:rPr>
-                                <w:b/>
-                              </w:rPr>
-                              <w:t xml:space="preserve"> &amp; WORKFLOW DE FONCTIONS</w:t>
+                              <w:t>Troisième partie : MODULARISATION &amp; WORKFLOW DE FONCTIONS</w:t>
                             </w:r>
                           </w:p>
                         </w:txbxContent>
@@ -810,7 +2393,7 @@
           </mc:Choice>
           <mc:Fallback>
             <w:pict>
-              <v:shape id="Zone de texte 6" o:spid="_x0000_s1028" type="#_x0000_t202" style="position:absolute;left:0;text-align:left;margin-left:-8.85pt;margin-top:.7pt;width:520.6pt;height:39pt;z-index:251665408;visibility:visible;mso-wrap-style:square;mso-width-percent:0;mso-height-percent:0;mso-wrap-distance-left:9pt;mso-wrap-distance-top:0;mso-wrap-distance-right:9pt;mso-wrap-distance-bottom:0;mso-position-horizontal:absolute;mso-position-horizontal-relative:text;mso-position-vertical:absolute;mso-position-vertical-relative:text;mso-width-percent:0;mso-height-percent:0;mso-width-relative:page;mso-height-relative:page;v-text-anchor:top" o:gfxdata="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" fillcolor="silver" stroked="f">
+              <v:shape w14:anchorId="6C65F713" id="Zone de texte 6" o:spid="_x0000_s1038" type="#_x0000_t202" style="position:absolute;left:0;text-align:left;margin-left:-8.85pt;margin-top:.7pt;width:520.6pt;height:39pt;z-index:251660800;visibility:visible;mso-wrap-style:square;mso-width-percent:0;mso-height-percent:0;mso-wrap-distance-left:9pt;mso-wrap-distance-top:0;mso-wrap-distance-right:9pt;mso-wrap-distance-bottom:0;mso-position-horizontal:absolute;mso-position-horizontal-relative:text;mso-position-vertical:absolute;mso-position-vertical-relative:text;mso-width-percent:0;mso-height-percent:0;mso-width-relative:page;mso-height-relative:page;v-text-anchor:top" o:gfxdata="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" fillcolor="silver" stroked="f">
                 <v:fill rotate="t" angle="90" focus="100%" type="gradient"/>
                 <v:textbox>
                   <w:txbxContent>
@@ -824,19 +2407,7 @@
                         <w:rPr>
                           <w:b/>
                         </w:rPr>
-                        <w:t>Troisième</w:t>
-                      </w:r>
-                      <w:r>
-                        <w:rPr>
-                          <w:b/>
-                        </w:rPr>
-                        <w:t xml:space="preserve"> partie : MODULARISATION</w:t>
-                      </w:r>
-                      <w:r>
-                        <w:rPr>
-                          <w:b/>
-                        </w:rPr>
-                        <w:t xml:space="preserve"> &amp; WORKFLOW DE FONCTIONS</w:t>
+                        <w:t>Troisième partie : MODULARISATION &amp; WORKFLOW DE FONCTIONS</w:t>
                       </w:r>
                     </w:p>
                   </w:txbxContent>
@@ -896,21 +2467,39 @@
           <w:b/>
           <w:i/>
         </w:rPr>
-        <w:t xml:space="preserve">graphique </w:t>
+        <w:t xml:space="preserve">graphique chaque module (lanceur </w:t>
       </w:r>
+      <w:proofErr w:type="spellStart"/>
       <w:r>
         <w:rPr>
           <w:b/>
           <w:i/>
         </w:rPr>
-        <w:t>chaque module (lanceur exiaSaver et les 3 termSaver)</w:t>
+        <w:t>exiaSaver</w:t>
       </w:r>
+      <w:proofErr w:type="spellEnd"/>
       <w:r>
         <w:rPr>
           <w:b/>
           <w:i/>
         </w:rPr>
-        <w:t xml:space="preserve">  - logigramme ou workflow</w:t>
+        <w:t xml:space="preserve"> et les 3 </w:t>
+      </w:r>
+      <w:proofErr w:type="spellStart"/>
+      <w:r>
+        <w:rPr>
+          <w:b/>
+          <w:i/>
+        </w:rPr>
+        <w:t>termSaver</w:t>
+      </w:r>
+      <w:proofErr w:type="spellEnd"/>
+      <w:r>
+        <w:rPr>
+          <w:b/>
+          <w:i/>
+        </w:rPr>
+        <w:t>)  - logigramme ou workflow</w:t>
       </w:r>
     </w:p>
     <w:p>
@@ -1148,8 +2737,8 @@
       <w:pPr>
         <w:ind w:left="-180"/>
         <w:sectPr>
-          <w:headerReference w:type="default" r:id="rId9"/>
-          <w:footerReference w:type="default" r:id="rId10"/>
+          <w:headerReference w:type="default" r:id="rId8"/>
+          <w:footerReference w:type="default" r:id="rId9"/>
           <w:pgSz w:w="11906" w:h="16838"/>
           <w:pgMar w:top="851" w:right="1417" w:bottom="1417" w:left="1417" w:header="708" w:footer="708" w:gutter="0"/>
           <w:cols w:space="708"/>
@@ -1174,7 +2763,7 @@
         <mc:AlternateContent>
           <mc:Choice Requires="wps">
             <w:drawing>
-              <wp:anchor distT="0" distB="0" distL="114300" distR="114300" simplePos="0" relativeHeight="251661312" behindDoc="0" locked="0" layoutInCell="1" allowOverlap="1" wp14:anchorId="542AE4E5" wp14:editId="0C9C0B79">
+              <wp:anchor distT="0" distB="0" distL="114300" distR="114300" simplePos="0" relativeHeight="251657728" behindDoc="0" locked="0" layoutInCell="1" allowOverlap="1" wp14:anchorId="542AE4E5" wp14:editId="0C9C0B79">
                 <wp:simplePos x="0" y="0"/>
                 <wp:positionH relativeFrom="column">
                   <wp:posOffset>-112395</wp:posOffset>
@@ -1270,7 +2859,7 @@
           </mc:Choice>
           <mc:Fallback>
             <w:pict>
-              <v:shape id="Zone de texte 3" o:spid="_x0000_s1029" type="#_x0000_t202" style="position:absolute;left:0;text-align:left;margin-left:-8.85pt;margin-top:.7pt;width:520.6pt;height:44pt;z-index:251661312;visibility:visible;mso-wrap-style:square;mso-width-percent:0;mso-height-percent:0;mso-wrap-distance-left:9pt;mso-wrap-distance-top:0;mso-wrap-distance-right:9pt;mso-wrap-distance-bottom:0;mso-position-horizontal:absolute;mso-position-horizontal-relative:text;mso-position-vertical:absolute;mso-position-vertical-relative:text;mso-width-percent:0;mso-height-percent:0;mso-width-relative:page;mso-height-relative:page;v-text-anchor:top" o:gfxdata="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" fillcolor="silver" stroked="f">
+              <v:shape w14:anchorId="542AE4E5" id="Zone de texte 3" o:spid="_x0000_s1039" type="#_x0000_t202" style="position:absolute;left:0;text-align:left;margin-left:-8.85pt;margin-top:.7pt;width:520.6pt;height:44pt;z-index:251657728;visibility:visible;mso-wrap-style:square;mso-width-percent:0;mso-height-percent:0;mso-wrap-distance-left:9pt;mso-wrap-distance-top:0;mso-wrap-distance-right:9pt;mso-wrap-distance-bottom:0;mso-position-horizontal:absolute;mso-position-horizontal-relative:text;mso-position-vertical:absolute;mso-position-vertical-relative:text;mso-width-percent:0;mso-height-percent:0;mso-width-relative:page;mso-height-relative:page;v-text-anchor:top" o:gfxdata="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" fillcolor="silver" stroked="f">
                 <v:fill rotate="t" angle="90" focus="100%" type="gradient"/>
                 <v:textbox>
                   <w:txbxContent>
@@ -1325,8 +2914,8 @@
         <w:tblLook w:val="01E0" w:firstRow="1" w:lastRow="1" w:firstColumn="1" w:lastColumn="1" w:noHBand="0" w:noVBand="0"/>
       </w:tblPr>
       <w:tblGrid>
-        <w:gridCol w:w="3094"/>
-        <w:gridCol w:w="6194"/>
+        <w:gridCol w:w="3136"/>
+        <w:gridCol w:w="6152"/>
       </w:tblGrid>
       <w:tr>
         <w:trPr>
@@ -1338,12 +2927,6 @@
             <w:shd w:val="clear" w:color="auto" w:fill="auto"/>
           </w:tcPr>
           <w:p>
-            <w:pPr>
-              <w:rPr>
-                <w:b/>
-                <w:u w:val="single"/>
-              </w:rPr>
-            </w:pPr>
             <w:r>
               <w:rPr>
                 <w:b/>
@@ -1351,6 +2934,9 @@
               </w:rPr>
               <w:t>Nom :</w:t>
             </w:r>
+            <w:r>
+              <w:t xml:space="preserve"> Mandel VAUBOURG</w:t>
+            </w:r>
           </w:p>
         </w:tc>
         <w:tc>
@@ -1359,18 +2945,18 @@
             <w:shd w:val="clear" w:color="auto" w:fill="auto"/>
           </w:tcPr>
           <w:p>
-            <w:pPr>
+            <w:r>
               <w:rPr>
                 <w:b/>
                 <w:u w:val="single"/>
               </w:rPr>
-            </w:pPr>
+              <w:t>Rôle principal :</w:t>
+            </w:r>
             <w:r>
-              <w:rPr>
-                <w:b/>
-                <w:u w:val="single"/>
-              </w:rPr>
-              <w:t>Rôle principal :</w:t>
+              <w:t xml:space="preserve"> Codage </w:t>
+            </w:r>
+            <w:r>
+              <w:t>du moteur graphique.</w:t>
             </w:r>
           </w:p>
         </w:tc>
@@ -2033,8 +3619,8 @@
         <w:tblLook w:val="01E0" w:firstRow="1" w:lastRow="1" w:firstColumn="1" w:lastColumn="1" w:noHBand="0" w:noVBand="0"/>
       </w:tblPr>
       <w:tblGrid>
-        <w:gridCol w:w="3094"/>
-        <w:gridCol w:w="6194"/>
+        <w:gridCol w:w="3141"/>
+        <w:gridCol w:w="6147"/>
       </w:tblGrid>
       <w:tr>
         <w:trPr>
@@ -2046,12 +3632,6 @@
             <w:shd w:val="clear" w:color="auto" w:fill="auto"/>
           </w:tcPr>
           <w:p>
-            <w:pPr>
-              <w:rPr>
-                <w:b/>
-                <w:u w:val="single"/>
-              </w:rPr>
-            </w:pPr>
             <w:r>
               <w:rPr>
                 <w:b/>
@@ -2059,6 +3639,9 @@
               </w:rPr>
               <w:t>Nom :</w:t>
             </w:r>
+            <w:r>
+              <w:t xml:space="preserve"> Quentin CHAMPAULT</w:t>
+            </w:r>
           </w:p>
         </w:tc>
         <w:tc>
@@ -2067,18 +3650,15 @@
             <w:shd w:val="clear" w:color="auto" w:fill="auto"/>
           </w:tcPr>
           <w:p>
-            <w:pPr>
+            <w:r>
               <w:rPr>
                 <w:b/>
                 <w:u w:val="single"/>
               </w:rPr>
-            </w:pPr>
+              <w:t>Rôle principal :</w:t>
+            </w:r>
             <w:r>
-              <w:rPr>
-                <w:b/>
-                <w:u w:val="single"/>
-              </w:rPr>
-              <w:t>Rôle principal :</w:t>
+              <w:t xml:space="preserve"> Codage de l’écran de veille dynamique.</w:t>
             </w:r>
           </w:p>
         </w:tc>
@@ -2355,7 +3935,10 @@
             <w:tcW w:w="2712" w:type="dxa"/>
             <w:shd w:val="clear" w:color="auto" w:fill="auto"/>
           </w:tcPr>
-          <w:p/>
+          <w:p>
+            <w:bookmarkStart w:id="0" w:name="_GoBack"/>
+            <w:bookmarkEnd w:id="0"/>
+          </w:p>
         </w:tc>
         <w:tc>
           <w:tcPr>
@@ -4079,7 +5662,7 @@
 </file>
 
 <file path=word/endnotes.xml><?xml version="1.0" encoding="utf-8"?>
-<w:endnotes xmlns:wpc="http://schemas.microsoft.com/office/word/2010/wordprocessingCanvas" xmlns:mc="http://schemas.openxmlformats.org/markup-compatibility/2006" xmlns:o="urn:schemas-microsoft-com:office:office" xmlns:r="http://schemas.openxmlformats.org/officeDocument/2006/relationships" xmlns:m="http://schemas.openxmlformats.org/officeDocument/2006/math" xmlns:v="urn:schemas-microsoft-com:vml" xmlns:wp14="http://schemas.microsoft.com/office/word/2010/wordprocessingDrawing" xmlns:wp="http://schemas.openxmlformats.org/drawingml/2006/wordprocessingDrawing" xmlns:w10="urn:schemas-microsoft-com:office:word" xmlns:w="http://schemas.openxmlformats.org/wordprocessingml/2006/main" xmlns:w14="http://schemas.microsoft.com/office/word/2010/wordml" xmlns:wpg="http://schemas.microsoft.com/office/word/2010/wordprocessingGroup" xmlns:wpi="http://schemas.microsoft.com/office/word/2010/wordprocessingInk" xmlns:wne="http://schemas.microsoft.com/office/word/2006/wordml" xmlns:wps="http://schemas.microsoft.com/office/word/2010/wordprocessingShape" mc:Ignorable="w14 wp14">
+<w:endnotes xmlns:wpc="http://schemas.microsoft.com/office/word/2010/wordprocessingCanvas" xmlns:cx="http://schemas.microsoft.com/office/drawing/2014/chartex" xmlns:cx1="http://schemas.microsoft.com/office/drawing/2015/9/8/chartex" xmlns:cx2="http://schemas.microsoft.com/office/drawing/2015/10/21/chartex" xmlns:cx3="http://schemas.microsoft.com/office/drawing/2016/5/9/chartex" xmlns:cx4="http://schemas.microsoft.com/office/drawing/2016/5/10/chartex" xmlns:cx5="http://schemas.microsoft.com/office/drawing/2016/5/11/chartex" xmlns:mc="http://schemas.openxmlformats.org/markup-compatibility/2006" xmlns:o="urn:schemas-microsoft-com:office:office" xmlns:r="http://schemas.openxmlformats.org/officeDocument/2006/relationships" xmlns:m="http://schemas.openxmlformats.org/officeDocument/2006/math" xmlns:v="urn:schemas-microsoft-com:vml" xmlns:wp14="http://schemas.microsoft.com/office/word/2010/wordprocessingDrawing" xmlns:wp="http://schemas.openxmlformats.org/drawingml/2006/wordprocessingDrawing" xmlns:w10="urn:schemas-microsoft-com:office:word" xmlns:w="http://schemas.openxmlformats.org/wordprocessingml/2006/main" xmlns:w14="http://schemas.microsoft.com/office/word/2010/wordml" xmlns:w15="http://schemas.microsoft.com/office/word/2012/wordml" xmlns:w16se="http://schemas.microsoft.com/office/word/2015/wordml/symex" xmlns:wpg="http://schemas.microsoft.com/office/word/2010/wordprocessingGroup" xmlns:wpi="http://schemas.microsoft.com/office/word/2010/wordprocessingInk" xmlns:wne="http://schemas.microsoft.com/office/word/2006/wordml" xmlns:wps="http://schemas.microsoft.com/office/word/2010/wordprocessingShape" mc:Ignorable="w14 w15 w16se wp14">
   <w:endnote w:type="separator" w:id="-1">
     <w:p>
       <w:pPr>
@@ -4104,7 +5687,7 @@
 </file>
 
 <file path=word/footer1.xml><?xml version="1.0" encoding="utf-8"?>
-<w:ftr xmlns:wpc="http://schemas.microsoft.com/office/word/2010/wordprocessingCanvas" xmlns:mc="http://schemas.openxmlformats.org/markup-compatibility/2006" xmlns:o="urn:schemas-microsoft-com:office:office" xmlns:r="http://schemas.openxmlformats.org/officeDocument/2006/relationships" xmlns:m="http://schemas.openxmlformats.org/officeDocument/2006/math" xmlns:v="urn:schemas-microsoft-com:vml" xmlns:wp14="http://schemas.microsoft.com/office/word/2010/wordprocessingDrawing" xmlns:wp="http://schemas.openxmlformats.org/drawingml/2006/wordprocessingDrawing" xmlns:w10="urn:schemas-microsoft-com:office:word" xmlns:w="http://schemas.openxmlformats.org/wordprocessingml/2006/main" xmlns:w14="http://schemas.microsoft.com/office/word/2010/wordml" xmlns:wpg="http://schemas.microsoft.com/office/word/2010/wordprocessingGroup" xmlns:wpi="http://schemas.microsoft.com/office/word/2010/wordprocessingInk" xmlns:wne="http://schemas.microsoft.com/office/word/2006/wordml" xmlns:wps="http://schemas.microsoft.com/office/word/2010/wordprocessingShape" mc:Ignorable="w14 wp14">
+<w:ftr xmlns:wpc="http://schemas.microsoft.com/office/word/2010/wordprocessingCanvas" xmlns:cx="http://schemas.microsoft.com/office/drawing/2014/chartex" xmlns:cx1="http://schemas.microsoft.com/office/drawing/2015/9/8/chartex" xmlns:cx2="http://schemas.microsoft.com/office/drawing/2015/10/21/chartex" xmlns:cx3="http://schemas.microsoft.com/office/drawing/2016/5/9/chartex" xmlns:cx4="http://schemas.microsoft.com/office/drawing/2016/5/10/chartex" xmlns:cx5="http://schemas.microsoft.com/office/drawing/2016/5/11/chartex" xmlns:mc="http://schemas.openxmlformats.org/markup-compatibility/2006" xmlns:o="urn:schemas-microsoft-com:office:office" xmlns:r="http://schemas.openxmlformats.org/officeDocument/2006/relationships" xmlns:m="http://schemas.openxmlformats.org/officeDocument/2006/math" xmlns:v="urn:schemas-microsoft-com:vml" xmlns:wp14="http://schemas.microsoft.com/office/word/2010/wordprocessingDrawing" xmlns:wp="http://schemas.openxmlformats.org/drawingml/2006/wordprocessingDrawing" xmlns:w10="urn:schemas-microsoft-com:office:word" xmlns:w="http://schemas.openxmlformats.org/wordprocessingml/2006/main" xmlns:w14="http://schemas.microsoft.com/office/word/2010/wordml" xmlns:w15="http://schemas.microsoft.com/office/word/2012/wordml" xmlns:w16se="http://schemas.microsoft.com/office/word/2015/wordml/symex" xmlns:wpg="http://schemas.microsoft.com/office/word/2010/wordprocessingGroup" xmlns:wpi="http://schemas.microsoft.com/office/word/2010/wordprocessingInk" xmlns:wne="http://schemas.microsoft.com/office/word/2006/wordml" xmlns:wps="http://schemas.microsoft.com/office/word/2010/wordprocessingShape" mc:Ignorable="w14 w15 w16se wp14">
   <w:p>
     <w:pPr>
       <w:pStyle w:val="Pieddepage"/>
@@ -4204,7 +5787,15 @@
       <w:pStyle w:val="Pieddepage"/>
     </w:pPr>
     <w:r>
-      <w:t xml:space="preserve">Julio Santilario </w:t>
+      <w:t xml:space="preserve">Julio </w:t>
+    </w:r>
+    <w:proofErr w:type="spellStart"/>
+    <w:r>
+      <w:t>Santilario</w:t>
+    </w:r>
+    <w:proofErr w:type="spellEnd"/>
+    <w:r>
+      <w:t xml:space="preserve"> </w:t>
     </w:r>
     <w:hyperlink r:id="rId2" w:history="1">
       <w:r>
@@ -4220,10 +5811,7 @@
       <w:pStyle w:val="Pieddepage"/>
     </w:pPr>
     <w:r>
-      <w:t>A1</w:t>
-    </w:r>
-    <w:r>
-      <w:t xml:space="preserve"> 2016/2017</w:t>
+      <w:t>A1 2016/2017</w:t>
     </w:r>
     <w:r>
       <w:tab/>
@@ -4238,7 +5826,7 @@
 </file>
 
 <file path=word/footnotes.xml><?xml version="1.0" encoding="utf-8"?>
-<w:footnotes xmlns:wpc="http://schemas.microsoft.com/office/word/2010/wordprocessingCanvas" xmlns:mc="http://schemas.openxmlformats.org/markup-compatibility/2006" xmlns:o="urn:schemas-microsoft-com:office:office" xmlns:r="http://schemas.openxmlformats.org/officeDocument/2006/relationships" xmlns:m="http://schemas.openxmlformats.org/officeDocument/2006/math" xmlns:v="urn:schemas-microsoft-com:vml" xmlns:wp14="http://schemas.microsoft.com/office/word/2010/wordprocessingDrawing" xmlns:wp="http://schemas.openxmlformats.org/drawingml/2006/wordprocessingDrawing" xmlns:w10="urn:schemas-microsoft-com:office:word" xmlns:w="http://schemas.openxmlformats.org/wordprocessingml/2006/main" xmlns:w14="http://schemas.microsoft.com/office/word/2010/wordml" xmlns:wpg="http://schemas.microsoft.com/office/word/2010/wordprocessingGroup" xmlns:wpi="http://schemas.microsoft.com/office/word/2010/wordprocessingInk" xmlns:wne="http://schemas.microsoft.com/office/word/2006/wordml" xmlns:wps="http://schemas.microsoft.com/office/word/2010/wordprocessingShape" mc:Ignorable="w14 wp14">
+<w:footnotes xmlns:wpc="http://schemas.microsoft.com/office/word/2010/wordprocessingCanvas" xmlns:cx="http://schemas.microsoft.com/office/drawing/2014/chartex" xmlns:cx1="http://schemas.microsoft.com/office/drawing/2015/9/8/chartex" xmlns:cx2="http://schemas.microsoft.com/office/drawing/2015/10/21/chartex" xmlns:cx3="http://schemas.microsoft.com/office/drawing/2016/5/9/chartex" xmlns:cx4="http://schemas.microsoft.com/office/drawing/2016/5/10/chartex" xmlns:cx5="http://schemas.microsoft.com/office/drawing/2016/5/11/chartex" xmlns:mc="http://schemas.openxmlformats.org/markup-compatibility/2006" xmlns:o="urn:schemas-microsoft-com:office:office" xmlns:r="http://schemas.openxmlformats.org/officeDocument/2006/relationships" xmlns:m="http://schemas.openxmlformats.org/officeDocument/2006/math" xmlns:v="urn:schemas-microsoft-com:vml" xmlns:wp14="http://schemas.microsoft.com/office/word/2010/wordprocessingDrawing" xmlns:wp="http://schemas.openxmlformats.org/drawingml/2006/wordprocessingDrawing" xmlns:w10="urn:schemas-microsoft-com:office:word" xmlns:w="http://schemas.openxmlformats.org/wordprocessingml/2006/main" xmlns:w14="http://schemas.microsoft.com/office/word/2010/wordml" xmlns:w15="http://schemas.microsoft.com/office/word/2012/wordml" xmlns:w16se="http://schemas.microsoft.com/office/word/2015/wordml/symex" xmlns:wpg="http://schemas.microsoft.com/office/word/2010/wordprocessingGroup" xmlns:wpi="http://schemas.microsoft.com/office/word/2010/wordprocessingInk" xmlns:wne="http://schemas.microsoft.com/office/word/2006/wordml" xmlns:wps="http://schemas.microsoft.com/office/word/2010/wordprocessingShape" mc:Ignorable="w14 w15 w16se wp14">
   <w:footnote w:type="separator" w:id="-1">
     <w:p>
       <w:pPr>
@@ -4263,7 +5851,7 @@
 </file>
 
 <file path=word/header1.xml><?xml version="1.0" encoding="utf-8"?>
-<w:hdr xmlns:wpc="http://schemas.microsoft.com/office/word/2010/wordprocessingCanvas" xmlns:mc="http://schemas.openxmlformats.org/markup-compatibility/2006" xmlns:o="urn:schemas-microsoft-com:office:office" xmlns:r="http://schemas.openxmlformats.org/officeDocument/2006/relationships" xmlns:m="http://schemas.openxmlformats.org/officeDocument/2006/math" xmlns:v="urn:schemas-microsoft-com:vml" xmlns:wp14="http://schemas.microsoft.com/office/word/2010/wordprocessingDrawing" xmlns:wp="http://schemas.openxmlformats.org/drawingml/2006/wordprocessingDrawing" xmlns:w10="urn:schemas-microsoft-com:office:word" xmlns:w="http://schemas.openxmlformats.org/wordprocessingml/2006/main" xmlns:w14="http://schemas.microsoft.com/office/word/2010/wordml" xmlns:wpg="http://schemas.microsoft.com/office/word/2010/wordprocessingGroup" xmlns:wpi="http://schemas.microsoft.com/office/word/2010/wordprocessingInk" xmlns:wne="http://schemas.microsoft.com/office/word/2006/wordml" xmlns:wps="http://schemas.microsoft.com/office/word/2010/wordprocessingShape" mc:Ignorable="w14 wp14">
+<w:hdr xmlns:wpc="http://schemas.microsoft.com/office/word/2010/wordprocessingCanvas" xmlns:cx="http://schemas.microsoft.com/office/drawing/2014/chartex" xmlns:cx1="http://schemas.microsoft.com/office/drawing/2015/9/8/chartex" xmlns:cx2="http://schemas.microsoft.com/office/drawing/2015/10/21/chartex" xmlns:cx3="http://schemas.microsoft.com/office/drawing/2016/5/9/chartex" xmlns:cx4="http://schemas.microsoft.com/office/drawing/2016/5/10/chartex" xmlns:cx5="http://schemas.microsoft.com/office/drawing/2016/5/11/chartex" xmlns:mc="http://schemas.openxmlformats.org/markup-compatibility/2006" xmlns:o="urn:schemas-microsoft-com:office:office" xmlns:r="http://schemas.openxmlformats.org/officeDocument/2006/relationships" xmlns:m="http://schemas.openxmlformats.org/officeDocument/2006/math" xmlns:v="urn:schemas-microsoft-com:vml" xmlns:wp14="http://schemas.microsoft.com/office/word/2010/wordprocessingDrawing" xmlns:wp="http://schemas.openxmlformats.org/drawingml/2006/wordprocessingDrawing" xmlns:w10="urn:schemas-microsoft-com:office:word" xmlns:w="http://schemas.openxmlformats.org/wordprocessingml/2006/main" xmlns:w14="http://schemas.microsoft.com/office/word/2010/wordml" xmlns:w15="http://schemas.microsoft.com/office/word/2012/wordml" xmlns:w16se="http://schemas.microsoft.com/office/word/2015/wordml/symex" xmlns:wpg="http://schemas.microsoft.com/office/word/2010/wordprocessingGroup" xmlns:wpi="http://schemas.microsoft.com/office/word/2010/wordprocessingInk" xmlns:wne="http://schemas.microsoft.com/office/word/2006/wordml" xmlns:wps="http://schemas.microsoft.com/office/word/2010/wordprocessingShape" mc:Ignorable="w14 w15 w16se wp14">
   <w:p>
     <w:pPr>
       <w:pStyle w:val="En-tte"/>
@@ -4384,7 +5972,7 @@
         </mc:Choice>
         <mc:Fallback>
           <w:pict>
-            <v:rect id="Rectangle 2" o:spid="_x0000_s1029" style="position:absolute;margin-left:-4.5pt;margin-top:38.45pt;width:603.3pt;height:31.3pt;z-index:-251651072;visibility:visible;mso-wrap-style:square;mso-width-percent:0;mso-height-percent:0;mso-wrap-distance-left:9.35pt;mso-wrap-distance-top:0;mso-wrap-distance-right:9.35pt;mso-wrap-distance-bottom:0;mso-position-horizontal:absolute;mso-position-horizontal-relative:page;mso-position-vertical:absolute;mso-position-vertical-relative:page;mso-width-percent:0;mso-height-percent:0;mso-width-relative:margin;mso-height-relative:page;v-text-anchor:middle" o:gfxdata="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" o:allowoverlap="f" fillcolor="red" stroked="f" strokeweight="1pt">
+            <v:rect w14:anchorId="3E9F1EDF" id="Rectangle 2" o:spid="_x0000_s1040" style="position:absolute;margin-left:-4.5pt;margin-top:38.45pt;width:603.3pt;height:31.3pt;z-index:-251651072;visibility:visible;mso-wrap-style:square;mso-width-percent:0;mso-height-percent:0;mso-wrap-distance-left:9.35pt;mso-wrap-distance-top:0;mso-wrap-distance-right:9.35pt;mso-wrap-distance-bottom:0;mso-position-horizontal:absolute;mso-position-horizontal-relative:page;mso-position-vertical:absolute;mso-position-vertical-relative:page;mso-width-percent:0;mso-height-percent:0;mso-width-relative:margin;mso-height-relative:page;v-text-anchor:middle" o:gfxdata="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" o:allowoverlap="f" fillcolor="red" stroked="f" strokeweight="1pt">
               <v:textbox>
                 <w:txbxContent>
                   <w:sdt>
@@ -4519,11 +6107,11 @@
         </mc:Choice>
         <mc:Fallback>
           <w:pict>
-            <v:shapetype id="_x0000_t202" coordsize="21600,21600" o:spt="202" path="m,l,21600r21600,l21600,xe">
+            <v:shapetype w14:anchorId="5DFDCC51" id="_x0000_t202" coordsize="21600,21600" o:spt="202" path="m,l,21600r21600,l21600,xe">
               <v:stroke joinstyle="miter"/>
               <v:path gradientshapeok="t" o:connecttype="rect"/>
             </v:shapetype>
-            <v:shape id="Zone de texte 2" o:spid="_x0000_s1030" type="#_x0000_t202" style="position:absolute;margin-left:0;margin-top:-33.4pt;width:594pt;height:36pt;z-index:251666432;visibility:visible;mso-wrap-style:square;mso-width-percent:0;mso-height-percent:0;mso-wrap-distance-left:9pt;mso-wrap-distance-top:3.6pt;mso-wrap-distance-right:9pt;mso-wrap-distance-bottom:3.6pt;mso-position-horizontal:left;mso-position-horizontal-relative:page;mso-position-vertical:absolute;mso-position-vertical-relative:text;mso-width-percent:0;mso-height-percent:0;mso-width-relative:margin;mso-height-relative:margin;v-text-anchor:top" o:gfxdata="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" fillcolor="#c00000" stroked="f">
+            <v:shape id="Zone de texte 2" o:spid="_x0000_s1041" type="#_x0000_t202" style="position:absolute;margin-left:0;margin-top:-33.4pt;width:594pt;height:36pt;z-index:251666432;visibility:visible;mso-wrap-style:square;mso-width-percent:0;mso-height-percent:0;mso-wrap-distance-left:9pt;mso-wrap-distance-top:3.6pt;mso-wrap-distance-right:9pt;mso-wrap-distance-bottom:3.6pt;mso-position-horizontal:left;mso-position-horizontal-relative:page;mso-position-vertical:absolute;mso-position-vertical-relative:text;mso-width-percent:0;mso-height-percent:0;mso-width-relative:margin;mso-height-relative:margin;v-text-anchor:top" o:gfxdata="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" fillcolor="#c00000" stroked="f">
               <v:textbox>
                 <w:txbxContent>
                   <w:p>
@@ -4559,8 +6147,8 @@
 </file>
 
 <file path=word/numbering.xml><?xml version="1.0" encoding="utf-8"?>
-<w:numbering xmlns:wpc="http://schemas.microsoft.com/office/word/2010/wordprocessingCanvas" xmlns:mc="http://schemas.openxmlformats.org/markup-compatibility/2006" xmlns:o="urn:schemas-microsoft-com:office:office" xmlns:r="http://schemas.openxmlformats.org/officeDocument/2006/relationships" xmlns:m="http://schemas.openxmlformats.org/officeDocument/2006/math" xmlns:v="urn:schemas-microsoft-com:vml" xmlns:wp14="http://schemas.microsoft.com/office/word/2010/wordprocessingDrawing" xmlns:wp="http://schemas.openxmlformats.org/drawingml/2006/wordprocessingDrawing" xmlns:w10="urn:schemas-microsoft-com:office:word" xmlns:w="http://schemas.openxmlformats.org/wordprocessingml/2006/main" xmlns:w14="http://schemas.microsoft.com/office/word/2010/wordml" xmlns:wpg="http://schemas.microsoft.com/office/word/2010/wordprocessingGroup" xmlns:wpi="http://schemas.microsoft.com/office/word/2010/wordprocessingInk" xmlns:wne="http://schemas.microsoft.com/office/word/2006/wordml" xmlns:wps="http://schemas.microsoft.com/office/word/2010/wordprocessingShape" mc:Ignorable="w14 wp14">
-  <w:abstractNum w:abstractNumId="0">
+<w:numbering xmlns:wpc="http://schemas.microsoft.com/office/word/2010/wordprocessingCanvas" xmlns:cx="http://schemas.microsoft.com/office/drawing/2014/chartex" xmlns:cx1="http://schemas.microsoft.com/office/drawing/2015/9/8/chartex" xmlns:cx2="http://schemas.microsoft.com/office/drawing/2015/10/21/chartex" xmlns:cx3="http://schemas.microsoft.com/office/drawing/2016/5/9/chartex" xmlns:cx4="http://schemas.microsoft.com/office/drawing/2016/5/10/chartex" xmlns:cx5="http://schemas.microsoft.com/office/drawing/2016/5/11/chartex" xmlns:mc="http://schemas.openxmlformats.org/markup-compatibility/2006" xmlns:o="urn:schemas-microsoft-com:office:office" xmlns:r="http://schemas.openxmlformats.org/officeDocument/2006/relationships" xmlns:m="http://schemas.openxmlformats.org/officeDocument/2006/math" xmlns:v="urn:schemas-microsoft-com:vml" xmlns:wp14="http://schemas.microsoft.com/office/word/2010/wordprocessingDrawing" xmlns:wp="http://schemas.openxmlformats.org/drawingml/2006/wordprocessingDrawing" xmlns:w10="urn:schemas-microsoft-com:office:word" xmlns:w="http://schemas.openxmlformats.org/wordprocessingml/2006/main" xmlns:w14="http://schemas.microsoft.com/office/word/2010/wordml" xmlns:w15="http://schemas.microsoft.com/office/word/2012/wordml" xmlns:w16se="http://schemas.microsoft.com/office/word/2015/wordml/symex" xmlns:wpg="http://schemas.microsoft.com/office/word/2010/wordprocessingGroup" xmlns:wpi="http://schemas.microsoft.com/office/word/2010/wordprocessingInk" xmlns:wne="http://schemas.microsoft.com/office/word/2006/wordml" xmlns:wps="http://schemas.microsoft.com/office/word/2010/wordprocessingShape" mc:Ignorable="w14 w15 w16se wp14">
+  <w:abstractNum w:abstractNumId="0" w15:restartNumberingAfterBreak="0">
     <w:nsid w:val="0B9F7D07"/>
     <w:multiLevelType w:val="hybridMultilevel"/>
     <w:tmpl w:val="A566B870"/>
@@ -4649,7 +6237,7 @@
       </w:pPr>
     </w:lvl>
   </w:abstractNum>
-  <w:abstractNum w:abstractNumId="1">
+  <w:abstractNum w:abstractNumId="1" w15:restartNumberingAfterBreak="0">
     <w:nsid w:val="0BB37EB5"/>
     <w:multiLevelType w:val="hybridMultilevel"/>
     <w:tmpl w:val="960CDEF4"/>
@@ -4735,7 +6323,7 @@
       </w:pPr>
     </w:lvl>
   </w:abstractNum>
-  <w:abstractNum w:abstractNumId="2">
+  <w:abstractNum w:abstractNumId="2" w15:restartNumberingAfterBreak="0">
     <w:nsid w:val="111A350D"/>
     <w:multiLevelType w:val="hybridMultilevel"/>
     <w:tmpl w:val="8CB458B6"/>
@@ -4821,7 +6409,7 @@
       </w:pPr>
     </w:lvl>
   </w:abstractNum>
-  <w:abstractNum w:abstractNumId="3">
+  <w:abstractNum w:abstractNumId="3" w15:restartNumberingAfterBreak="0">
     <w:nsid w:val="19A328F4"/>
     <w:multiLevelType w:val="hybridMultilevel"/>
     <w:tmpl w:val="5CF0C28A"/>
@@ -4933,7 +6521,7 @@
       </w:rPr>
     </w:lvl>
   </w:abstractNum>
-  <w:abstractNum w:abstractNumId="4">
+  <w:abstractNum w:abstractNumId="4" w15:restartNumberingAfterBreak="0">
     <w:nsid w:val="1AC24925"/>
     <w:multiLevelType w:val="hybridMultilevel"/>
     <w:tmpl w:val="0D8E54CE"/>
@@ -5045,7 +6633,7 @@
       </w:rPr>
     </w:lvl>
   </w:abstractNum>
-  <w:abstractNum w:abstractNumId="5">
+  <w:abstractNum w:abstractNumId="5" w15:restartNumberingAfterBreak="0">
     <w:nsid w:val="1AC53626"/>
     <w:multiLevelType w:val="hybridMultilevel"/>
     <w:tmpl w:val="1D745884"/>
@@ -5158,7 +6746,7 @@
       </w:rPr>
     </w:lvl>
   </w:abstractNum>
-  <w:abstractNum w:abstractNumId="6">
+  <w:abstractNum w:abstractNumId="6" w15:restartNumberingAfterBreak="0">
     <w:nsid w:val="239259D3"/>
     <w:multiLevelType w:val="hybridMultilevel"/>
     <w:tmpl w:val="9470F018"/>
@@ -5270,7 +6858,7 @@
       </w:rPr>
     </w:lvl>
   </w:abstractNum>
-  <w:abstractNum w:abstractNumId="7">
+  <w:abstractNum w:abstractNumId="7" w15:restartNumberingAfterBreak="0">
     <w:nsid w:val="511E21A4"/>
     <w:multiLevelType w:val="hybridMultilevel"/>
     <w:tmpl w:val="909C15AC"/>
@@ -5382,7 +6970,7 @@
       </w:rPr>
     </w:lvl>
   </w:abstractNum>
-  <w:abstractNum w:abstractNumId="8">
+  <w:abstractNum w:abstractNumId="8" w15:restartNumberingAfterBreak="0">
     <w:nsid w:val="54FE60CC"/>
     <w:multiLevelType w:val="hybridMultilevel"/>
     <w:tmpl w:val="E730B5E4"/>
@@ -5471,7 +7059,7 @@
       </w:pPr>
     </w:lvl>
   </w:abstractNum>
-  <w:abstractNum w:abstractNumId="9">
+  <w:abstractNum w:abstractNumId="9" w15:restartNumberingAfterBreak="0">
     <w:nsid w:val="550B4C8E"/>
     <w:multiLevelType w:val="hybridMultilevel"/>
     <w:tmpl w:val="E2CE7AF8"/>
@@ -5583,7 +7171,7 @@
       </w:rPr>
     </w:lvl>
   </w:abstractNum>
-  <w:abstractNum w:abstractNumId="10">
+  <w:abstractNum w:abstractNumId="10" w15:restartNumberingAfterBreak="0">
     <w:nsid w:val="65401997"/>
     <w:multiLevelType w:val="hybridMultilevel"/>
     <w:tmpl w:val="915044AC"/>
@@ -5695,7 +7283,7 @@
       </w:rPr>
     </w:lvl>
   </w:abstractNum>
-  <w:abstractNum w:abstractNumId="11">
+  <w:abstractNum w:abstractNumId="11" w15:restartNumberingAfterBreak="0">
     <w:nsid w:val="680A1D23"/>
     <w:multiLevelType w:val="hybridMultilevel"/>
     <w:tmpl w:val="1512D082"/>
@@ -5784,7 +7372,7 @@
       </w:pPr>
     </w:lvl>
   </w:abstractNum>
-  <w:abstractNum w:abstractNumId="12">
+  <w:abstractNum w:abstractNumId="12" w15:restartNumberingAfterBreak="0">
     <w:nsid w:val="6DAF32B5"/>
     <w:multiLevelType w:val="hybridMultilevel"/>
     <w:tmpl w:val="A9DA9876"/>
@@ -5943,7 +7531,7 @@
 </file>
 
 <file path=word/styles.xml><?xml version="1.0" encoding="utf-8"?>
-<w:styles xmlns:mc="http://schemas.openxmlformats.org/markup-compatibility/2006" xmlns:r="http://schemas.openxmlformats.org/officeDocument/2006/relationships" xmlns:w="http://schemas.openxmlformats.org/wordprocessingml/2006/main" xmlns:w14="http://schemas.microsoft.com/office/word/2010/wordml" mc:Ignorable="w14">
+<w:styles xmlns:mc="http://schemas.openxmlformats.org/markup-compatibility/2006" xmlns:r="http://schemas.openxmlformats.org/officeDocument/2006/relationships" xmlns:w="http://schemas.openxmlformats.org/wordprocessingml/2006/main" xmlns:w14="http://schemas.microsoft.com/office/word/2010/wordml" xmlns:w15="http://schemas.microsoft.com/office/word/2012/wordml" xmlns:w16se="http://schemas.microsoft.com/office/word/2015/wordml/symex" mc:Ignorable="w14 w15 w16se">
   <w:docDefaults>
     <w:rPrDefault>
       <w:rPr>
@@ -5957,1039 +7545,381 @@
       </w:pPr>
     </w:pPrDefault>
   </w:docDefaults>
-  <w:latentStyles w:defLockedState="0" w:defUIPriority="99" w:defSemiHidden="1" w:defUnhideWhenUsed="1" w:defQFormat="0" w:count="267">
-    <w:lsdException w:name="Normal" w:semiHidden="0" w:uiPriority="0" w:unhideWhenUsed="0" w:qFormat="1"/>
-    <w:lsdException w:name="heading 1" w:semiHidden="0" w:uiPriority="9" w:unhideWhenUsed="0" w:qFormat="1"/>
-    <w:lsdException w:name="heading 2" w:uiPriority="9" w:qFormat="1"/>
-    <w:lsdException w:name="heading 3" w:uiPriority="9" w:qFormat="1"/>
-    <w:lsdException w:name="heading 4" w:uiPriority="9" w:qFormat="1"/>
-    <w:lsdException w:name="heading 5" w:uiPriority="9" w:qFormat="1"/>
-    <w:lsdException w:name="heading 6" w:uiPriority="9" w:qFormat="1"/>
-    <w:lsdException w:name="heading 7" w:uiPriority="9" w:qFormat="1"/>
-    <w:lsdException w:name="heading 8" w:uiPriority="9" w:qFormat="1"/>
-    <w:lsdException w:name="heading 9" w:uiPriority="9" w:qFormat="1"/>
-    <w:lsdException w:name="toc 1" w:uiPriority="39"/>
-    <w:lsdException w:name="toc 2" w:uiPriority="39"/>
-    <w:lsdException w:name="toc 3" w:uiPriority="39"/>
-    <w:lsdException w:name="toc 4" w:uiPriority="39"/>
-    <w:lsdException w:name="toc 5" w:uiPriority="39"/>
-    <w:lsdException w:name="toc 6" w:uiPriority="39"/>
-    <w:lsdException w:name="toc 7" w:uiPriority="39"/>
-    <w:lsdException w:name="toc 8" w:uiPriority="39"/>
-    <w:lsdException w:name="toc 9" w:uiPriority="39"/>
-    <w:lsdException w:name="caption" w:uiPriority="35" w:qFormat="1"/>
-    <w:lsdException w:name="Title" w:semiHidden="0" w:uiPriority="10" w:unhideWhenUsed="0" w:qFormat="1"/>
-    <w:lsdException w:name="Default Paragraph Font" w:uiPriority="1"/>
-    <w:lsdException w:name="Subtitle" w:semiHidden="0" w:uiPriority="11" w:unhideWhenUsed="0" w:qFormat="1"/>
-    <w:lsdException w:name="Strong" w:semiHidden="0" w:uiPriority="22" w:unhideWhenUsed="0" w:qFormat="1"/>
-    <w:lsdException w:name="Emphasis" w:semiHidden="0" w:uiPriority="20" w:unhideWhenUsed="0" w:qFormat="1"/>
-    <w:lsdException w:name="Table Grid" w:semiHidden="0" w:uiPriority="0" w:unhideWhenUsed="0"/>
-    <w:lsdException w:name="Placeholder Text" w:unhideWhenUsed="0"/>
-    <w:lsdException w:name="No Spacing" w:semiHidden="0" w:uiPriority="1" w:unhideWhenUsed="0" w:qFormat="1"/>
-    <w:lsdException w:name="Light Shading" w:semiHidden="0" w:uiPriority="60" w:unhideWhenUsed="0"/>
-    <w:lsdException w:name="Light List" w:semiHidden="0" w:uiPriority="61" w:unhideWhenUsed="0"/>
-    <w:lsdException w:name="Light Grid" w:semiHidden="0" w:uiPriority="62" w:unhideWhenUsed="0"/>
-    <w:lsdException w:name="Medium Shading 1" w:semiHidden="0" w:uiPriority="63" w:unhideWhenUsed="0"/>
-    <w:lsdException w:name="Medium Shading 2" w:semiHidden="0" w:uiPriority="64" w:unhideWhenUsed="0"/>
-    <w:lsdException w:name="Medium List 1" w:semiHidden="0" w:uiPriority="65" w:unhideWhenUsed="0"/>
-    <w:lsdException w:name="Medium List 2" w:semiHidden="0" w:uiPriority="66" w:unhideWhenUsed="0"/>
-    <w:lsdException w:name="Medium Grid 1" w:semiHidden="0" w:uiPriority="67" w:unhideWhenUsed="0"/>
-    <w:lsdException w:name="Medium Grid 2" w:semiHidden="0" w:uiPriority="68" w:unhideWhenUsed="0"/>
-    <w:lsdException w:name="Medium Grid 3" w:semiHidden="0" w:uiPriority="69" w:unhideWhenUsed="0"/>
-    <w:lsdException w:name="Dark List" w:semiHidden="0" w:uiPriority="70" w:unhideWhenUsed="0"/>
-    <w:lsdException w:name="Colorful Shading" w:semiHidden="0" w:uiPriority="71" w:unhideWhenUsed="0"/>
-    <w:lsdException w:name="Colorful List" w:semiHidden="0" w:uiPriority="72" w:unhideWhenUsed="0"/>
-    <w:lsdException w:name="Colorful Grid" w:semiHidden="0" w:uiPriority="73" w:unhideWhenUsed="0"/>
-    <w:lsdException w:name="Light Shading Accent 1" w:semiHidden="0" w:uiPriority="60" w:unhideWhenUsed="0"/>
-    <w:lsdException w:name="Light List Accent 1" w:semiHidden="0" w:uiPriority="61" w:unhideWhenUsed="0"/>
-    <w:lsdException w:name="Light Grid Accent 1" w:semiHidden="0" w:uiPriority="62" w:unhideWhenUsed="0"/>
-    <w:lsdException w:name="Medium Shading 1 Accent 1" w:semiHidden="0" w:uiPriority="63" w:unhideWhenUsed="0"/>
-    <w:lsdException w:name="Medium Shading 2 Accent 1" w:semiHidden="0" w:uiPriority="64" w:unhideWhenUsed="0"/>
-    <w:lsdException w:name="Medium List 1 Accent 1" w:semiHidden="0" w:uiPriority="65" w:unhideWhenUsed="0"/>
-    <w:lsdException w:name="Revision" w:unhideWhenUsed="0"/>
-    <w:lsdException w:name="List Paragraph" w:semiHidden="0" w:uiPriority="34" w:unhideWhenUsed="0" w:qFormat="1"/>
-    <w:lsdException w:name="Quote" w:semiHidden="0" w:uiPriority="29" w:unhideWhenUsed="0" w:qFormat="1"/>
-    <w:lsdException w:name="Intense Quote" w:semiHidden="0" w:uiPriority="30" w:unhideWhenUsed="0" w:qFormat="1"/>
-    <w:lsdException w:name="Medium List 2 Accent 1" w:semiHidden="0" w:uiPriority="66" w:unhideWhenUsed="0"/>
-    <w:lsdException w:name="Medium Grid 1 Accent 1" w:semiHidden="0" w:uiPriority="67" w:unhideWhenUsed="0"/>
-    <w:lsdException w:name="Medium Grid 2 Accent 1" w:semiHidden="0" w:uiPriority="68" w:unhideWhenUsed="0"/>
-    <w:lsdException w:name="Medium Grid 3 Accent 1" w:semiHidden="0" w:uiPriority="69" w:unhideWhenUsed="0"/>
-    <w:lsdException w:name="Dark List Accent 1" w:semiHidden="0" w:uiPriority="70" w:unhideWhenUsed="0"/>
-    <w:lsdException w:name="Colorful Shading Accent 1" w:semiHidden="0" w:uiPriority="71" w:unhideWhenUsed="0"/>
-    <w:lsdException w:name="Colorful List Accent 1" w:semiHidden="0" w:uiPriority="72" w:unhideWhenUsed="0"/>
-    <w:lsdException w:name="Colorful Grid Accent 1" w:semiHidden="0" w:uiPriority="73" w:unhideWhenUsed="0"/>
-    <w:lsdException w:name="Light Shading Accent 2" w:semiHidden="0" w:uiPriority="60" w:unhideWhenUsed="0"/>
-    <w:lsdException w:name="Light List Accent 2" w:semiHidden="0" w:uiPriority="61" w:unhideWhenUsed="0"/>
-    <w:lsdException w:name="Light Grid Accent 2" w:semiHidden="0" w:uiPriority="62" w:unhideWhenUsed="0"/>
-    <w:lsdException w:name="Medium Shading 1 Accent 2" w:semiHidden="0" w:uiPriority="63" w:unhideWhenUsed="0"/>
-    <w:lsdException w:name="Medium Shading 2 Accent 2" w:semiHidden="0" w:uiPriority="64" w:unhideWhenUsed="0"/>
-    <w:lsdException w:name="Medium List 1 Accent 2" w:semiHidden="0" w:uiPriority="65" w:unhideWhenUsed="0"/>
-    <w:lsdException w:name="Medium List 2 Accent 2" w:semiHidden="0" w:uiPriority="66" w:unhideWhenUsed="0"/>
-    <w:lsdException w:name="Medium Grid 1 Accent 2" w:semiHidden="0" w:uiPriority="67" w:unhideWhenUsed="0"/>
-    <w:lsdException w:name="Medium Grid 2 Accent 2" w:semiHidden="0" w:uiPriority="68" w:unhideWhenUsed="0"/>
-    <w:lsdException w:name="Medium Grid 3 Accent 2" w:semiHidden="0" w:uiPriority="69" w:unhideWhenUsed="0"/>
-    <w:lsdException w:name="Dark List Accent 2" w:semiHidden="0" w:uiPriority="70" w:unhideWhenUsed="0"/>
-    <w:lsdException w:name="Colorful Shading Accent 2" w:semiHidden="0" w:uiPriority="71" w:unhideWhenUsed="0"/>
-    <w:lsdException w:name="Colorful List Accent 2" w:semiHidden="0" w:uiPriority="72" w:unhideWhenUsed="0"/>
-    <w:lsdException w:name="Colorful Grid Accent 2" w:semiHidden="0" w:uiPriority="73" w:unhideWhenUsed="0"/>
-    <w:lsdException w:name="Light Shading Accent 3" w:semiHidden="0" w:uiPriority="60" w:unhideWhenUsed="0"/>
-    <w:lsdException w:name="Light List Accent 3" w:semiHidden="0" w:uiPriority="61" w:unhideWhenUsed="0"/>
-    <w:lsdException w:name="Light Grid Accent 3" w:semiHidden="0" w:uiPriority="62" w:unhideWhenUsed="0"/>
-    <w:lsdException w:name="Medium Shading 1 Accent 3" w:semiHidden="0" w:uiPriority="63" w:unhideWhenUsed="0"/>
-    <w:lsdException w:name="Medium Shading 2 Accent 3" w:semiHidden="0" w:uiPriority="64" w:unhideWhenUsed="0"/>
-    <w:lsdException w:name="Medium List 1 Accent 3" w:semiHidden="0" w:uiPriority="65" w:unhideWhenUsed="0"/>
-    <w:lsdException w:name="Medium List 2 Accent 3" w:semiHidden="0" w:uiPriority="66" w:unhideWhenUsed="0"/>
-    <w:lsdException w:name="Medium Grid 1 Accent 3" w:semiHidden="0" w:uiPriority="67" w:unhideWhenUsed="0"/>
-    <w:lsdException w:name="Medium Grid 2 Accent 3" w:semiHidden="0" w:uiPriority="68" w:unhideWhenUsed="0"/>
-    <w:lsdException w:name="Medium Grid 3 Accent 3" w:semiHidden="0" w:uiPriority="69" w:unhideWhenUsed="0"/>
-    <w:lsdException w:name="Dark List Accent 3" w:semiHidden="0" w:uiPriority="70" w:unhideWhenUsed="0"/>
-    <w:lsdException w:name="Colorful Shading Accent 3" w:semiHidden="0" w:uiPriority="71" w:unhideWhenUsed="0"/>
-    <w:lsdException w:name="Colorful List Accent 3" w:semiHidden="0" w:uiPriority="72" w:unhideWhenUsed="0"/>
-    <w:lsdException w:name="Colorful Grid Accent 3" w:semiHidden="0" w:uiPriority="73" w:unhideWhenUsed="0"/>
-    <w:lsdException w:name="Light Shading Accent 4" w:semiHidden="0" w:uiPriority="60" w:unhideWhenUsed="0"/>
-    <w:lsdException w:name="Light List Accent 4" w:semiHidden="0" w:uiPriority="61" w:unhideWhenUsed="0"/>
-    <w:lsdException w:name="Light Grid Accent 4" w:semiHidden="0" w:uiPriority="62" w:unhideWhenUsed="0"/>
-    <w:lsdException w:name="Medium Shading 1 Accent 4" w:semiHidden="0" w:uiPriority="63" w:unhideWhenUsed="0"/>
-    <w:lsdException w:name="Medium Shading 2 Accent 4" w:semiHidden="0" w:uiPriority="64" w:unhideWhenUsed="0"/>
-    <w:lsdException w:name="Medium List 1 Accent 4" w:semiHidden="0" w:uiPriority="65" w:unhideWhenUsed="0"/>
-    <w:lsdException w:name="Medium List 2 Accent 4" w:semiHidden="0" w:uiPriority="66" w:unhideWhenUsed="0"/>
-    <w:lsdException w:name="Medium Grid 1 Accent 4" w:semiHidden="0" w:uiPriority="67" w:unhideWhenUsed="0"/>
-    <w:lsdException w:name="Medium Grid 2 Accent 4" w:semiHidden="0" w:uiPriority="68" w:unhideWhenUsed="0"/>
-    <w:lsdException w:name="Medium Grid 3 Accent 4" w:semiHidden="0" w:uiPriority="69" w:unhideWhenUsed="0"/>
-    <w:lsdException w:name="Dark List Accent 4" w:semiHidden="0" w:uiPriority="70" w:unhideWhenUsed="0"/>
-    <w:lsdException w:name="Colorful Shading Accent 4" w:semiHidden="0" w:uiPriority="71" w:unhideWhenUsed="0"/>
-    <w:lsdException w:name="Colorful List Accent 4" w:semiHidden="0" w:uiPriority="72" w:unhideWhenUsed="0"/>
-    <w:lsdException w:name="Colorful Grid Accent 4" w:semiHidden="0" w:uiPriority="73" w:unhideWhenUsed="0"/>
-    <w:lsdException w:name="Light Shading Accent 5" w:semiHidden="0" w:uiPriority="60" w:unhideWhenUsed="0"/>
-    <w:lsdException w:name="Light List Accent 5" w:semiHidden="0" w:uiPriority="61" w:unhideWhenUsed="0"/>
-    <w:lsdException w:name="Light Grid Accent 5" w:semiHidden="0" w:uiPriority="62" w:unhideWhenUsed="0"/>
-    <w:lsdException w:name="Medium Shading 1 Accent 5" w:semiHidden="0" w:uiPriority="63" w:unhideWhenUsed="0"/>
-    <w:lsdException w:name="Medium Shading 2 Accent 5" w:semiHidden="0" w:uiPriority="64" w:unhideWhenUsed="0"/>
-    <w:lsdException w:name="Medium List 1 Accent 5" w:semiHidden="0" w:uiPriority="65" w:unhideWhenUsed="0"/>
-    <w:lsdException w:name="Medium List 2 Accent 5" w:semiHidden="0" w:uiPriority="66" w:unhideWhenUsed="0"/>
-    <w:lsdException w:name="Medium Grid 1 Accent 5" w:semiHidden="0" w:uiPriority="67" w:unhideWhenUsed="0"/>
-    <w:lsdException w:name="Medium Grid 2 Accent 5" w:semiHidden="0" w:uiPriority="68" w:unhideWhenUsed="0"/>
-    <w:lsdException w:name="Medium Grid 3 Accent 5" w:semiHidden="0" w:uiPriority="69" w:unhideWhenUsed="0"/>
-    <w:lsdException w:name="Dark List Accent 5" w:semiHidden="0" w:uiPriority="70" w:unhideWhenUsed="0"/>
-    <w:lsdException w:name="Colorful Shading Accent 5" w:semiHidden="0" w:uiPriority="71" w:unhideWhenUsed="0"/>
-    <w:lsdException w:name="Colorful List Accent 5" w:semiHidden="0" w:uiPriority="72" w:unhideWhenUsed="0"/>
-    <w:lsdException w:name="Colorful Grid Accent 5" w:semiHidden="0" w:uiPriority="73" w:unhideWhenUsed="0"/>
-    <w:lsdException w:name="Light Shading Accent 6" w:semiHidden="0" w:uiPriority="60" w:unhideWhenUsed="0"/>
-    <w:lsdException w:name="Light List Accent 6" w:semiHidden="0" w:uiPriority="61" w:unhideWhenUsed="0"/>
-    <w:lsdException w:name="Light Grid Accent 6" w:semiHidden="0" w:uiPriority="62" w:unhideWhenUsed="0"/>
-    <w:lsdException w:name="Medium Shading 1 Accent 6" w:semiHidden="0" w:uiPriority="63" w:unhideWhenUsed="0"/>
-    <w:lsdException w:name="Medium Shading 2 Accent 6" w:semiHidden="0" w:uiPriority="64" w:unhideWhenUsed="0"/>
-    <w:lsdException w:name="Medium List 1 Accent 6" w:semiHidden="0" w:uiPriority="65" w:unhideWhenUsed="0"/>
-    <w:lsdException w:name="Medium List 2 Accent 6" w:semiHidden="0" w:uiPriority="66" w:unhideWhenUsed="0"/>
-    <w:lsdException w:name="Medium Grid 1 Accent 6" w:semiHidden="0" w:uiPriority="67" w:unhideWhenUsed="0"/>
-    <w:lsdException w:name="Medium Grid 2 Accent 6" w:semiHidden="0" w:uiPriority="68" w:unhideWhenUsed="0"/>
-    <w:lsdException w:name="Medium Grid 3 Accent 6" w:semiHidden="0" w:uiPriority="69" w:unhideWhenUsed="0"/>
-    <w:lsdException w:name="Dark List Accent 6" w:semiHidden="0" w:uiPriority="70" w:unhideWhenUsed="0"/>
-    <w:lsdException w:name="Colorful Shading Accent 6" w:semiHidden="0" w:uiPriority="71" w:unhideWhenUsed="0"/>
-    <w:lsdException w:name="Colorful List Accent 6" w:semiHidden="0" w:uiPriority="72" w:unhideWhenUsed="0"/>
-    <w:lsdException w:name="Colorful Grid Accent 6" w:semiHidden="0" w:uiPriority="73" w:unhideWhenUsed="0"/>
-    <w:lsdException w:name="Subtle Emphasis" w:semiHidden="0" w:uiPriority="19" w:unhideWhenUsed="0" w:qFormat="1"/>
-    <w:lsdException w:name="Intense Emphasis" w:semiHidden="0" w:uiPriority="21" w:unhideWhenUsed="0" w:qFormat="1"/>
-    <w:lsdException w:name="Subtle Reference" w:semiHidden="0" w:uiPriority="31" w:unhideWhenUsed="0" w:qFormat="1"/>
-    <w:lsdException w:name="Intense Reference" w:semiHidden="0" w:uiPriority="32" w:unhideWhenUsed="0" w:qFormat="1"/>
-    <w:lsdException w:name="Book Title" w:semiHidden="0" w:uiPriority="33" w:unhideWhenUsed="0" w:qFormat="1"/>
-    <w:lsdException w:name="Bibliography" w:uiPriority="37"/>
-    <w:lsdException w:name="TOC Heading" w:uiPriority="39" w:qFormat="1"/>
-  </w:latentStyles>
-  <w:style w:type="paragraph" w:default="1" w:styleId="Normal">
-    <w:name w:val="Normal"/>
-    <w:qFormat/>
-    <w:rsid w:val="00D02034"/>
-  </w:style>
-  <w:style w:type="paragraph" w:styleId="Titre1">
-    <w:name w:val="heading 1"/>
-    <w:basedOn w:val="Normal"/>
-    <w:next w:val="Normal"/>
-    <w:link w:val="Titre1Car"/>
-    <w:uiPriority w:val="9"/>
-    <w:qFormat/>
-    <w:rsid w:val="00D02034"/>
-    <w:pPr>
-      <w:pBdr>
-        <w:top w:val="single" w:sz="24" w:space="0" w:color="7F7F7F" w:themeColor="accent1"/>
-        <w:left w:val="single" w:sz="24" w:space="0" w:color="7F7F7F" w:themeColor="accent1"/>
-        <w:bottom w:val="single" w:sz="24" w:space="0" w:color="7F7F7F" w:themeColor="accent1"/>
-        <w:right w:val="single" w:sz="24" w:space="0" w:color="7F7F7F" w:themeColor="accent1"/>
-      </w:pBdr>
-      <w:shd w:val="clear" w:color="auto" w:fill="7F7F7F" w:themeFill="accent1"/>
-      <w:spacing w:after="0"/>
-      <w:outlineLvl w:val="0"/>
-    </w:pPr>
-    <w:rPr>
-      <w:caps/>
-      <w:color w:val="FFFFFF" w:themeColor="background1"/>
-      <w:spacing w:val="15"/>
-      <w:sz w:val="22"/>
-      <w:szCs w:val="22"/>
-    </w:rPr>
-  </w:style>
-  <w:style w:type="paragraph" w:styleId="Titre2">
-    <w:name w:val="heading 2"/>
-    <w:basedOn w:val="Normal"/>
-    <w:next w:val="Normal"/>
-    <w:link w:val="Titre2Car"/>
-    <w:uiPriority w:val="9"/>
-    <w:semiHidden/>
-    <w:unhideWhenUsed/>
-    <w:qFormat/>
-    <w:rsid w:val="00D02034"/>
-    <w:pPr>
-      <w:pBdr>
-        <w:top w:val="single" w:sz="24" w:space="0" w:color="E5E5E5" w:themeColor="accent1" w:themeTint="33"/>
-        <w:left w:val="single" w:sz="24" w:space="0" w:color="E5E5E5" w:themeColor="accent1" w:themeTint="33"/>
-        <w:bottom w:val="single" w:sz="24" w:space="0" w:color="E5E5E5" w:themeColor="accent1" w:themeTint="33"/>
-        <w:right w:val="single" w:sz="24" w:space="0" w:color="E5E5E5" w:themeColor="accent1" w:themeTint="33"/>
-      </w:pBdr>
-      <w:shd w:val="clear" w:color="auto" w:fill="E5E5E5" w:themeFill="accent1" w:themeFillTint="33"/>
-      <w:spacing w:after="0"/>
-      <w:outlineLvl w:val="1"/>
-    </w:pPr>
-    <w:rPr>
-      <w:caps/>
-      <w:spacing w:val="15"/>
-    </w:rPr>
-  </w:style>
-  <w:style w:type="paragraph" w:styleId="Titre3">
-    <w:name w:val="heading 3"/>
-    <w:basedOn w:val="Normal"/>
-    <w:next w:val="Normal"/>
-    <w:link w:val="Titre3Car"/>
-    <w:uiPriority w:val="9"/>
-    <w:unhideWhenUsed/>
-    <w:qFormat/>
-    <w:rsid w:val="00D02034"/>
-    <w:pPr>
-      <w:pBdr>
-        <w:top w:val="single" w:sz="6" w:space="2" w:color="7F7F7F" w:themeColor="accent1"/>
-      </w:pBdr>
-      <w:spacing w:before="300" w:after="0"/>
-      <w:outlineLvl w:val="2"/>
-    </w:pPr>
-    <w:rPr>
-      <w:caps/>
-      <w:color w:val="3F3F3F" w:themeColor="accent1" w:themeShade="7F"/>
-      <w:spacing w:val="15"/>
-    </w:rPr>
-  </w:style>
-  <w:style w:type="paragraph" w:styleId="Titre4">
-    <w:name w:val="heading 4"/>
-    <w:basedOn w:val="Normal"/>
-    <w:next w:val="Normal"/>
-    <w:link w:val="Titre4Car"/>
-    <w:uiPriority w:val="9"/>
-    <w:semiHidden/>
-    <w:unhideWhenUsed/>
-    <w:qFormat/>
-    <w:rsid w:val="00D02034"/>
-    <w:pPr>
-      <w:pBdr>
-        <w:top w:val="dotted" w:sz="6" w:space="2" w:color="7F7F7F" w:themeColor="accent1"/>
-      </w:pBdr>
-      <w:spacing w:before="200" w:after="0"/>
-      <w:outlineLvl w:val="3"/>
-    </w:pPr>
-    <w:rPr>
-      <w:caps/>
-      <w:color w:val="5F5F5F" w:themeColor="accent1" w:themeShade="BF"/>
-      <w:spacing w:val="10"/>
-    </w:rPr>
-  </w:style>
-  <w:style w:type="paragraph" w:styleId="Titre5">
-    <w:name w:val="heading 5"/>
-    <w:basedOn w:val="Normal"/>
-    <w:next w:val="Normal"/>
-    <w:link w:val="Titre5Car"/>
-    <w:uiPriority w:val="9"/>
-    <w:semiHidden/>
-    <w:unhideWhenUsed/>
-    <w:qFormat/>
-    <w:rsid w:val="00D02034"/>
-    <w:pPr>
-      <w:pBdr>
-        <w:bottom w:val="single" w:sz="6" w:space="1" w:color="7F7F7F" w:themeColor="accent1"/>
-      </w:pBdr>
-      <w:spacing w:before="200" w:after="0"/>
-      <w:outlineLvl w:val="4"/>
-    </w:pPr>
-    <w:rPr>
-      <w:caps/>
-      <w:color w:val="5F5F5F" w:themeColor="accent1" w:themeShade="BF"/>
-      <w:spacing w:val="10"/>
-    </w:rPr>
-  </w:style>
-  <w:style w:type="paragraph" w:styleId="Titre6">
-    <w:name w:val="heading 6"/>
-    <w:basedOn w:val="Normal"/>
-    <w:next w:val="Normal"/>
-    <w:link w:val="Titre6Car"/>
-    <w:uiPriority w:val="9"/>
-    <w:semiHidden/>
-    <w:unhideWhenUsed/>
-    <w:qFormat/>
-    <w:rsid w:val="00D02034"/>
-    <w:pPr>
-      <w:pBdr>
-        <w:bottom w:val="dotted" w:sz="6" w:space="1" w:color="7F7F7F" w:themeColor="accent1"/>
-      </w:pBdr>
-      <w:spacing w:before="200" w:after="0"/>
-      <w:outlineLvl w:val="5"/>
-    </w:pPr>
-    <w:rPr>
-      <w:caps/>
-      <w:color w:val="5F5F5F" w:themeColor="accent1" w:themeShade="BF"/>
-      <w:spacing w:val="10"/>
-    </w:rPr>
-  </w:style>
-  <w:style w:type="paragraph" w:styleId="Titre7">
-    <w:name w:val="heading 7"/>
-    <w:basedOn w:val="Normal"/>
-    <w:next w:val="Normal"/>
-    <w:link w:val="Titre7Car"/>
-    <w:uiPriority w:val="9"/>
-    <w:semiHidden/>
-    <w:unhideWhenUsed/>
-    <w:qFormat/>
-    <w:rsid w:val="00D02034"/>
-    <w:pPr>
-      <w:spacing w:before="200" w:after="0"/>
-      <w:outlineLvl w:val="6"/>
-    </w:pPr>
-    <w:rPr>
-      <w:caps/>
-      <w:color w:val="5F5F5F" w:themeColor="accent1" w:themeShade="BF"/>
-      <w:spacing w:val="10"/>
-    </w:rPr>
-  </w:style>
-  <w:style w:type="paragraph" w:styleId="Titre8">
-    <w:name w:val="heading 8"/>
-    <w:basedOn w:val="Normal"/>
-    <w:next w:val="Normal"/>
-    <w:link w:val="Titre8Car"/>
-    <w:uiPriority w:val="9"/>
-    <w:semiHidden/>
-    <w:unhideWhenUsed/>
-    <w:qFormat/>
-    <w:rsid w:val="00D02034"/>
-    <w:pPr>
-      <w:spacing w:before="200" w:after="0"/>
-      <w:outlineLvl w:val="7"/>
-    </w:pPr>
-    <w:rPr>
-      <w:caps/>
-      <w:spacing w:val="10"/>
-      <w:sz w:val="18"/>
-      <w:szCs w:val="18"/>
-    </w:rPr>
-  </w:style>
-  <w:style w:type="paragraph" w:styleId="Titre9">
-    <w:name w:val="heading 9"/>
-    <w:basedOn w:val="Normal"/>
-    <w:next w:val="Normal"/>
-    <w:link w:val="Titre9Car"/>
-    <w:uiPriority w:val="9"/>
-    <w:semiHidden/>
-    <w:unhideWhenUsed/>
-    <w:qFormat/>
-    <w:rsid w:val="00D02034"/>
-    <w:pPr>
-      <w:spacing w:before="200" w:after="0"/>
-      <w:outlineLvl w:val="8"/>
-    </w:pPr>
-    <w:rPr>
-      <w:i/>
-      <w:iCs/>
-      <w:caps/>
-      <w:spacing w:val="10"/>
-      <w:sz w:val="18"/>
-      <w:szCs w:val="18"/>
-    </w:rPr>
-  </w:style>
-  <w:style w:type="character" w:default="1" w:styleId="Policepardfaut">
-    <w:name w:val="Default Paragraph Font"/>
-    <w:uiPriority w:val="1"/>
-    <w:semiHidden/>
-    <w:unhideWhenUsed/>
-  </w:style>
-  <w:style w:type="table" w:default="1" w:styleId="TableauNormal">
-    <w:name w:val="Normal Table"/>
-    <w:uiPriority w:val="99"/>
-    <w:semiHidden/>
-    <w:unhideWhenUsed/>
-    <w:tblPr>
-      <w:tblInd w:w="0" w:type="dxa"/>
-      <w:tblCellMar>
-        <w:top w:w="0" w:type="dxa"/>
-        <w:left w:w="108" w:type="dxa"/>
-        <w:bottom w:w="0" w:type="dxa"/>
-        <w:right w:w="108" w:type="dxa"/>
-      </w:tblCellMar>
-    </w:tblPr>
-  </w:style>
-  <w:style w:type="numbering" w:default="1" w:styleId="Aucuneliste">
-    <w:name w:val="No List"/>
-    <w:uiPriority w:val="99"/>
-    <w:semiHidden/>
-    <w:unhideWhenUsed/>
-  </w:style>
-  <w:style w:type="paragraph" w:styleId="En-tte">
-    <w:name w:val="header"/>
-    <w:basedOn w:val="Normal"/>
-    <w:link w:val="En-tteCar"/>
-    <w:uiPriority w:val="99"/>
-    <w:unhideWhenUsed/>
-    <w:rsid w:val="0086786A"/>
-    <w:pPr>
-      <w:tabs>
-        <w:tab w:val="center" w:pos="4536"/>
-        <w:tab w:val="right" w:pos="9072"/>
-      </w:tabs>
-      <w:spacing w:after="0" w:line="240" w:lineRule="auto"/>
-    </w:pPr>
-  </w:style>
-  <w:style w:type="character" w:customStyle="1" w:styleId="En-tteCar">
-    <w:name w:val="En-tête Car"/>
-    <w:basedOn w:val="Policepardfaut"/>
-    <w:link w:val="En-tte"/>
-    <w:uiPriority w:val="99"/>
-    <w:rsid w:val="0086786A"/>
-  </w:style>
-  <w:style w:type="paragraph" w:styleId="Pieddepage">
-    <w:name w:val="footer"/>
-    <w:basedOn w:val="Normal"/>
-    <w:link w:val="PieddepageCar"/>
-    <w:uiPriority w:val="99"/>
-    <w:unhideWhenUsed/>
-    <w:rsid w:val="0086786A"/>
-    <w:pPr>
-      <w:tabs>
-        <w:tab w:val="center" w:pos="4536"/>
-        <w:tab w:val="right" w:pos="9072"/>
-      </w:tabs>
-      <w:spacing w:after="0" w:line="240" w:lineRule="auto"/>
-    </w:pPr>
-  </w:style>
-  <w:style w:type="character" w:customStyle="1" w:styleId="PieddepageCar">
-    <w:name w:val="Pied de page Car"/>
-    <w:basedOn w:val="Policepardfaut"/>
-    <w:link w:val="Pieddepage"/>
-    <w:uiPriority w:val="99"/>
-    <w:rsid w:val="0086786A"/>
-  </w:style>
-  <w:style w:type="character" w:customStyle="1" w:styleId="Titre3Car">
-    <w:name w:val="Titre 3 Car"/>
-    <w:basedOn w:val="Policepardfaut"/>
-    <w:link w:val="Titre3"/>
-    <w:uiPriority w:val="9"/>
-    <w:rsid w:val="00D02034"/>
-    <w:rPr>
-      <w:caps/>
-      <w:color w:val="3F3F3F" w:themeColor="accent1" w:themeShade="7F"/>
-      <w:spacing w:val="15"/>
-    </w:rPr>
-  </w:style>
-  <w:style w:type="character" w:customStyle="1" w:styleId="Titre1Car">
-    <w:name w:val="Titre 1 Car"/>
-    <w:basedOn w:val="Policepardfaut"/>
-    <w:link w:val="Titre1"/>
-    <w:uiPriority w:val="9"/>
-    <w:rsid w:val="00D02034"/>
-    <w:rPr>
-      <w:caps/>
-      <w:color w:val="FFFFFF" w:themeColor="background1"/>
-      <w:spacing w:val="15"/>
-      <w:sz w:val="22"/>
-      <w:szCs w:val="22"/>
-      <w:shd w:val="clear" w:color="auto" w:fill="7F7F7F" w:themeFill="accent1"/>
-    </w:rPr>
-  </w:style>
-  <w:style w:type="paragraph" w:styleId="Sansinterligne">
-    <w:name w:val="No Spacing"/>
-    <w:link w:val="SansinterligneCar"/>
-    <w:uiPriority w:val="1"/>
-    <w:qFormat/>
-    <w:rsid w:val="00D02034"/>
-    <w:pPr>
-      <w:spacing w:after="0" w:line="240" w:lineRule="auto"/>
-    </w:pPr>
-  </w:style>
-  <w:style w:type="character" w:customStyle="1" w:styleId="SansinterligneCar">
-    <w:name w:val="Sans interligne Car"/>
-    <w:basedOn w:val="Policepardfaut"/>
-    <w:link w:val="Sansinterligne"/>
-    <w:uiPriority w:val="1"/>
-    <w:rsid w:val="00D02034"/>
-  </w:style>
-  <w:style w:type="paragraph" w:styleId="Paragraphedeliste">
-    <w:name w:val="List Paragraph"/>
-    <w:basedOn w:val="Normal"/>
-    <w:uiPriority w:val="34"/>
-    <w:qFormat/>
-    <w:rsid w:val="00D02034"/>
-    <w:pPr>
-      <w:ind w:left="720"/>
-      <w:contextualSpacing/>
-    </w:pPr>
-  </w:style>
-  <w:style w:type="character" w:customStyle="1" w:styleId="Titre2Car">
-    <w:name w:val="Titre 2 Car"/>
-    <w:basedOn w:val="Policepardfaut"/>
-    <w:link w:val="Titre2"/>
-    <w:uiPriority w:val="9"/>
-    <w:semiHidden/>
-    <w:rsid w:val="00D02034"/>
-    <w:rPr>
-      <w:caps/>
-      <w:spacing w:val="15"/>
-      <w:shd w:val="clear" w:color="auto" w:fill="E5E5E5" w:themeFill="accent1" w:themeFillTint="33"/>
-    </w:rPr>
-  </w:style>
-  <w:style w:type="character" w:customStyle="1" w:styleId="Titre4Car">
-    <w:name w:val="Titre 4 Car"/>
-    <w:basedOn w:val="Policepardfaut"/>
-    <w:link w:val="Titre4"/>
-    <w:uiPriority w:val="9"/>
-    <w:semiHidden/>
-    <w:rsid w:val="00D02034"/>
-    <w:rPr>
-      <w:caps/>
-      <w:color w:val="5F5F5F" w:themeColor="accent1" w:themeShade="BF"/>
-      <w:spacing w:val="10"/>
-    </w:rPr>
-  </w:style>
-  <w:style w:type="character" w:customStyle="1" w:styleId="Titre5Car">
-    <w:name w:val="Titre 5 Car"/>
-    <w:basedOn w:val="Policepardfaut"/>
-    <w:link w:val="Titre5"/>
-    <w:uiPriority w:val="9"/>
-    <w:semiHidden/>
-    <w:rsid w:val="00D02034"/>
-    <w:rPr>
-      <w:caps/>
-      <w:color w:val="5F5F5F" w:themeColor="accent1" w:themeShade="BF"/>
-      <w:spacing w:val="10"/>
-    </w:rPr>
-  </w:style>
-  <w:style w:type="character" w:customStyle="1" w:styleId="Titre6Car">
-    <w:name w:val="Titre 6 Car"/>
-    <w:basedOn w:val="Policepardfaut"/>
-    <w:link w:val="Titre6"/>
-    <w:uiPriority w:val="9"/>
-    <w:semiHidden/>
-    <w:rsid w:val="00D02034"/>
-    <w:rPr>
-      <w:caps/>
-      <w:color w:val="5F5F5F" w:themeColor="accent1" w:themeShade="BF"/>
-      <w:spacing w:val="10"/>
-    </w:rPr>
-  </w:style>
-  <w:style w:type="character" w:customStyle="1" w:styleId="Titre7Car">
-    <w:name w:val="Titre 7 Car"/>
-    <w:basedOn w:val="Policepardfaut"/>
-    <w:link w:val="Titre7"/>
-    <w:uiPriority w:val="9"/>
-    <w:semiHidden/>
-    <w:rsid w:val="00D02034"/>
-    <w:rPr>
-      <w:caps/>
-      <w:color w:val="5F5F5F" w:themeColor="accent1" w:themeShade="BF"/>
-      <w:spacing w:val="10"/>
-    </w:rPr>
-  </w:style>
-  <w:style w:type="character" w:customStyle="1" w:styleId="Titre8Car">
-    <w:name w:val="Titre 8 Car"/>
-    <w:basedOn w:val="Policepardfaut"/>
-    <w:link w:val="Titre8"/>
-    <w:uiPriority w:val="9"/>
-    <w:semiHidden/>
-    <w:rsid w:val="00D02034"/>
-    <w:rPr>
-      <w:caps/>
-      <w:spacing w:val="10"/>
-      <w:sz w:val="18"/>
-      <w:szCs w:val="18"/>
-    </w:rPr>
-  </w:style>
-  <w:style w:type="character" w:customStyle="1" w:styleId="Titre9Car">
-    <w:name w:val="Titre 9 Car"/>
-    <w:basedOn w:val="Policepardfaut"/>
-    <w:link w:val="Titre9"/>
-    <w:uiPriority w:val="9"/>
-    <w:semiHidden/>
-    <w:rsid w:val="00D02034"/>
-    <w:rPr>
-      <w:i/>
-      <w:iCs/>
-      <w:caps/>
-      <w:spacing w:val="10"/>
-      <w:sz w:val="18"/>
-      <w:szCs w:val="18"/>
-    </w:rPr>
-  </w:style>
-  <w:style w:type="paragraph" w:styleId="Lgende">
-    <w:name w:val="caption"/>
-    <w:basedOn w:val="Normal"/>
-    <w:next w:val="Normal"/>
-    <w:uiPriority w:val="35"/>
-    <w:semiHidden/>
-    <w:unhideWhenUsed/>
-    <w:qFormat/>
-    <w:rsid w:val="00D02034"/>
-    <w:rPr>
-      <w:b/>
-      <w:bCs/>
-      <w:color w:val="5F5F5F" w:themeColor="accent1" w:themeShade="BF"/>
-      <w:sz w:val="16"/>
-      <w:szCs w:val="16"/>
-    </w:rPr>
-  </w:style>
-  <w:style w:type="paragraph" w:styleId="Titre">
-    <w:name w:val="Title"/>
-    <w:basedOn w:val="Normal"/>
-    <w:next w:val="Normal"/>
-    <w:link w:val="TitreCar"/>
-    <w:uiPriority w:val="10"/>
-    <w:qFormat/>
-    <w:rsid w:val="00D02034"/>
-    <w:pPr>
-      <w:spacing w:before="0" w:after="0"/>
-    </w:pPr>
-    <w:rPr>
-      <w:rFonts w:asciiTheme="majorHAnsi" w:eastAsiaTheme="majorEastAsia" w:hAnsiTheme="majorHAnsi" w:cstheme="majorBidi"/>
-      <w:caps/>
-      <w:color w:val="7F7F7F" w:themeColor="accent1"/>
-      <w:spacing w:val="10"/>
-      <w:sz w:val="52"/>
-      <w:szCs w:val="52"/>
-    </w:rPr>
-  </w:style>
-  <w:style w:type="character" w:customStyle="1" w:styleId="TitreCar">
-    <w:name w:val="Titre Car"/>
-    <w:basedOn w:val="Policepardfaut"/>
-    <w:link w:val="Titre"/>
-    <w:uiPriority w:val="10"/>
-    <w:rsid w:val="00D02034"/>
-    <w:rPr>
-      <w:rFonts w:asciiTheme="majorHAnsi" w:eastAsiaTheme="majorEastAsia" w:hAnsiTheme="majorHAnsi" w:cstheme="majorBidi"/>
-      <w:caps/>
-      <w:color w:val="7F7F7F" w:themeColor="accent1"/>
-      <w:spacing w:val="10"/>
-      <w:sz w:val="52"/>
-      <w:szCs w:val="52"/>
-    </w:rPr>
-  </w:style>
-  <w:style w:type="paragraph" w:styleId="Sous-titre">
-    <w:name w:val="Subtitle"/>
-    <w:basedOn w:val="Normal"/>
-    <w:next w:val="Normal"/>
-    <w:link w:val="Sous-titreCar"/>
-    <w:uiPriority w:val="11"/>
-    <w:qFormat/>
-    <w:rsid w:val="00D02034"/>
-    <w:pPr>
-      <w:spacing w:before="0" w:after="500" w:line="240" w:lineRule="auto"/>
-    </w:pPr>
-    <w:rPr>
-      <w:caps/>
-      <w:color w:val="FF5959" w:themeColor="text1" w:themeTint="A6"/>
-      <w:spacing w:val="10"/>
-      <w:sz w:val="21"/>
-      <w:szCs w:val="21"/>
-    </w:rPr>
-  </w:style>
-  <w:style w:type="character" w:customStyle="1" w:styleId="Sous-titreCar">
-    <w:name w:val="Sous-titre Car"/>
-    <w:basedOn w:val="Policepardfaut"/>
-    <w:link w:val="Sous-titre"/>
-    <w:uiPriority w:val="11"/>
-    <w:rsid w:val="00D02034"/>
-    <w:rPr>
-      <w:caps/>
-      <w:color w:val="FF5959" w:themeColor="text1" w:themeTint="A6"/>
-      <w:spacing w:val="10"/>
-      <w:sz w:val="21"/>
-      <w:szCs w:val="21"/>
-    </w:rPr>
-  </w:style>
-  <w:style w:type="character" w:styleId="lev">
-    <w:name w:val="Strong"/>
-    <w:uiPriority w:val="22"/>
-    <w:qFormat/>
-    <w:rsid w:val="00D02034"/>
-    <w:rPr>
-      <w:b/>
-      <w:bCs/>
-    </w:rPr>
-  </w:style>
-  <w:style w:type="character" w:styleId="Accentuation">
-    <w:name w:val="Emphasis"/>
-    <w:uiPriority w:val="20"/>
-    <w:qFormat/>
-    <w:rsid w:val="00D02034"/>
-    <w:rPr>
-      <w:caps/>
-      <w:color w:val="3F3F3F" w:themeColor="accent1" w:themeShade="7F"/>
-      <w:spacing w:val="5"/>
-    </w:rPr>
-  </w:style>
-  <w:style w:type="paragraph" w:styleId="Citation">
-    <w:name w:val="Quote"/>
-    <w:basedOn w:val="Normal"/>
-    <w:next w:val="Normal"/>
-    <w:link w:val="CitationCar"/>
-    <w:uiPriority w:val="29"/>
-    <w:qFormat/>
-    <w:rsid w:val="00D02034"/>
-    <w:rPr>
-      <w:i/>
-      <w:iCs/>
-      <w:sz w:val="24"/>
-      <w:szCs w:val="24"/>
-    </w:rPr>
-  </w:style>
-  <w:style w:type="character" w:customStyle="1" w:styleId="CitationCar">
-    <w:name w:val="Citation Car"/>
-    <w:basedOn w:val="Policepardfaut"/>
-    <w:link w:val="Citation"/>
-    <w:uiPriority w:val="29"/>
-    <w:rsid w:val="00D02034"/>
-    <w:rPr>
-      <w:i/>
-      <w:iCs/>
-      <w:sz w:val="24"/>
-      <w:szCs w:val="24"/>
-    </w:rPr>
-  </w:style>
-  <w:style w:type="paragraph" w:styleId="Citationintense">
-    <w:name w:val="Intense Quote"/>
-    <w:basedOn w:val="Normal"/>
-    <w:next w:val="Normal"/>
-    <w:link w:val="CitationintenseCar"/>
-    <w:uiPriority w:val="30"/>
-    <w:qFormat/>
-    <w:rsid w:val="00D02034"/>
-    <w:pPr>
-      <w:spacing w:before="240" w:after="240" w:line="240" w:lineRule="auto"/>
-      <w:ind w:left="1080" w:right="1080"/>
-      <w:jc w:val="center"/>
-    </w:pPr>
-    <w:rPr>
-      <w:color w:val="7F7F7F" w:themeColor="accent1"/>
-      <w:sz w:val="24"/>
-      <w:szCs w:val="24"/>
-    </w:rPr>
-  </w:style>
-  <w:style w:type="character" w:customStyle="1" w:styleId="CitationintenseCar">
-    <w:name w:val="Citation intense Car"/>
-    <w:basedOn w:val="Policepardfaut"/>
-    <w:link w:val="Citationintense"/>
-    <w:uiPriority w:val="30"/>
-    <w:rsid w:val="00D02034"/>
-    <w:rPr>
-      <w:color w:val="7F7F7F" w:themeColor="accent1"/>
-      <w:sz w:val="24"/>
-      <w:szCs w:val="24"/>
-    </w:rPr>
-  </w:style>
-  <w:style w:type="character" w:styleId="Emphaseple">
-    <w:name w:val="Subtle Emphasis"/>
-    <w:uiPriority w:val="19"/>
-    <w:qFormat/>
-    <w:rsid w:val="00D02034"/>
-    <w:rPr>
-      <w:i/>
-      <w:iCs/>
-      <w:color w:val="3F3F3F" w:themeColor="accent1" w:themeShade="7F"/>
-    </w:rPr>
-  </w:style>
-  <w:style w:type="character" w:styleId="Emphaseintense">
-    <w:name w:val="Intense Emphasis"/>
-    <w:uiPriority w:val="21"/>
-    <w:qFormat/>
-    <w:rsid w:val="00D02034"/>
-    <w:rPr>
-      <w:b/>
-      <w:bCs/>
-      <w:caps/>
-      <w:color w:val="3F3F3F" w:themeColor="accent1" w:themeShade="7F"/>
-      <w:spacing w:val="10"/>
-    </w:rPr>
-  </w:style>
-  <w:style w:type="character" w:styleId="Rfrenceple">
-    <w:name w:val="Subtle Reference"/>
-    <w:uiPriority w:val="31"/>
-    <w:qFormat/>
-    <w:rsid w:val="00D02034"/>
-    <w:rPr>
-      <w:b/>
-      <w:bCs/>
-      <w:color w:val="7F7F7F" w:themeColor="accent1"/>
-    </w:rPr>
-  </w:style>
-  <w:style w:type="character" w:styleId="Rfrenceintense">
-    <w:name w:val="Intense Reference"/>
-    <w:uiPriority w:val="32"/>
-    <w:qFormat/>
-    <w:rsid w:val="00D02034"/>
-    <w:rPr>
-      <w:b/>
-      <w:bCs/>
-      <w:i/>
-      <w:iCs/>
-      <w:caps/>
-      <w:color w:val="7F7F7F" w:themeColor="accent1"/>
-    </w:rPr>
-  </w:style>
-  <w:style w:type="character" w:styleId="Titredulivre">
-    <w:name w:val="Book Title"/>
-    <w:uiPriority w:val="33"/>
-    <w:qFormat/>
-    <w:rsid w:val="00D02034"/>
-    <w:rPr>
-      <w:b/>
-      <w:bCs/>
-      <w:i/>
-      <w:iCs/>
-      <w:spacing w:val="0"/>
-    </w:rPr>
-  </w:style>
-  <w:style w:type="paragraph" w:styleId="En-ttedetabledesmatires">
-    <w:name w:val="TOC Heading"/>
-    <w:basedOn w:val="Titre1"/>
-    <w:next w:val="Normal"/>
-    <w:uiPriority w:val="39"/>
-    <w:semiHidden/>
-    <w:unhideWhenUsed/>
-    <w:qFormat/>
-    <w:rsid w:val="00D02034"/>
-    <w:pPr>
-      <w:outlineLvl w:val="9"/>
-    </w:pPr>
-  </w:style>
-  <w:style w:type="character" w:customStyle="1" w:styleId="xbe">
-    <w:name w:val="_xbe"/>
-    <w:basedOn w:val="Policepardfaut"/>
-    <w:rsid w:val="00D02034"/>
-  </w:style>
-  <w:style w:type="table" w:styleId="Grilledutableau">
-    <w:name w:val="Table Grid"/>
-    <w:basedOn w:val="TableauNormal"/>
-    <w:rsid w:val="008F366D"/>
-    <w:rPr>
-      <w:lang w:eastAsia="fr-FR"/>
-    </w:rPr>
-    <w:tblPr>
-      <w:tblBorders>
-        <w:top w:val="single" w:sz="4" w:space="0" w:color="auto"/>
-        <w:left w:val="single" w:sz="4" w:space="0" w:color="auto"/>
-        <w:bottom w:val="single" w:sz="4" w:space="0" w:color="auto"/>
-        <w:right w:val="single" w:sz="4" w:space="0" w:color="auto"/>
-        <w:insideH w:val="single" w:sz="4" w:space="0" w:color="auto"/>
-        <w:insideV w:val="single" w:sz="4" w:space="0" w:color="auto"/>
-      </w:tblBorders>
-    </w:tblPr>
-  </w:style>
-  <w:style w:type="character" w:styleId="Lienhypertexte">
-    <w:name w:val="Hyperlink"/>
-    <w:basedOn w:val="Policepardfaut"/>
-    <w:uiPriority w:val="99"/>
-    <w:unhideWhenUsed/>
-    <w:rsid w:val="008F366D"/>
-    <w:rPr>
-      <w:color w:val="0000FF"/>
-      <w:u w:val="single"/>
-    </w:rPr>
-  </w:style>
-  <w:style w:type="paragraph" w:styleId="Textedebulles">
-    <w:name w:val="Balloon Text"/>
-    <w:basedOn w:val="Normal"/>
-    <w:link w:val="TextedebullesCar"/>
-    <w:uiPriority w:val="99"/>
-    <w:semiHidden/>
-    <w:unhideWhenUsed/>
-    <w:rsid w:val="000D4478"/>
-    <w:pPr>
-      <w:spacing w:before="0" w:after="0" w:line="240" w:lineRule="auto"/>
-    </w:pPr>
-    <w:rPr>
-      <w:rFonts w:ascii="Tahoma" w:hAnsi="Tahoma" w:cs="Tahoma"/>
-      <w:sz w:val="16"/>
-      <w:szCs w:val="16"/>
-    </w:rPr>
-  </w:style>
-  <w:style w:type="character" w:customStyle="1" w:styleId="TextedebullesCar">
-    <w:name w:val="Texte de bulles Car"/>
-    <w:basedOn w:val="Policepardfaut"/>
-    <w:link w:val="Textedebulles"/>
-    <w:uiPriority w:val="99"/>
-    <w:semiHidden/>
-    <w:rsid w:val="000D4478"/>
-    <w:rPr>
-      <w:rFonts w:ascii="Tahoma" w:hAnsi="Tahoma" w:cs="Tahoma"/>
-      <w:sz w:val="16"/>
-      <w:szCs w:val="16"/>
-    </w:rPr>
-  </w:style>
-</w:styles>
-</file>
-
-<file path=word/stylesWithEffects.xml><?xml version="1.0" encoding="utf-8"?>
-<w:styles xmlns:wpc="http://schemas.microsoft.com/office/word/2010/wordprocessingCanvas" xmlns:mc="http://schemas.openxmlformats.org/markup-compatibility/2006" xmlns:o="urn:schemas-microsoft-com:office:office" xmlns:r="http://schemas.openxmlformats.org/officeDocument/2006/relationships" xmlns:m="http://schemas.openxmlformats.org/officeDocument/2006/math" xmlns:v="urn:schemas-microsoft-com:vml" xmlns:wp14="http://schemas.microsoft.com/office/word/2010/wordprocessingDrawing" xmlns:wp="http://schemas.openxmlformats.org/drawingml/2006/wordprocessingDrawing" xmlns:w10="urn:schemas-microsoft-com:office:word" xmlns:w="http://schemas.openxmlformats.org/wordprocessingml/2006/main" xmlns:w14="http://schemas.microsoft.com/office/word/2010/wordml" xmlns:wpg="http://schemas.microsoft.com/office/word/2010/wordprocessingGroup" xmlns:wpi="http://schemas.microsoft.com/office/word/2010/wordprocessingInk" xmlns:wne="http://schemas.microsoft.com/office/word/2006/wordml" xmlns:wps="http://schemas.microsoft.com/office/word/2010/wordprocessingShape" mc:Ignorable="w14 wp14">
-  <w:docDefaults>
-    <w:rPrDefault>
-      <w:rPr>
-        <w:rFonts w:asciiTheme="minorHAnsi" w:eastAsiaTheme="minorEastAsia" w:hAnsiTheme="minorHAnsi" w:cstheme="minorBidi"/>
-        <w:lang w:val="fr-FR" w:eastAsia="en-US" w:bidi="ar-SA"/>
-      </w:rPr>
-    </w:rPrDefault>
-    <w:pPrDefault>
-      <w:pPr>
-        <w:spacing w:before="100" w:after="200" w:line="276" w:lineRule="auto"/>
-      </w:pPr>
-    </w:pPrDefault>
-  </w:docDefaults>
-  <w:latentStyles w:defLockedState="0" w:defUIPriority="99" w:defSemiHidden="1" w:defUnhideWhenUsed="1" w:defQFormat="0" w:count="267">
-    <w:lsdException w:name="Normal" w:semiHidden="0" w:uiPriority="0" w:unhideWhenUsed="0" w:qFormat="1"/>
-    <w:lsdException w:name="heading 1" w:semiHidden="0" w:uiPriority="9" w:unhideWhenUsed="0" w:qFormat="1"/>
-    <w:lsdException w:name="heading 2" w:uiPriority="9" w:qFormat="1"/>
-    <w:lsdException w:name="heading 3" w:uiPriority="9" w:qFormat="1"/>
-    <w:lsdException w:name="heading 4" w:uiPriority="9" w:qFormat="1"/>
-    <w:lsdException w:name="heading 5" w:uiPriority="9" w:qFormat="1"/>
-    <w:lsdException w:name="heading 6" w:uiPriority="9" w:qFormat="1"/>
-    <w:lsdException w:name="heading 7" w:uiPriority="9" w:qFormat="1"/>
-    <w:lsdException w:name="heading 8" w:uiPriority="9" w:qFormat="1"/>
-    <w:lsdException w:name="heading 9" w:uiPriority="9" w:qFormat="1"/>
-    <w:lsdException w:name="toc 1" w:uiPriority="39"/>
-    <w:lsdException w:name="toc 2" w:uiPriority="39"/>
-    <w:lsdException w:name="toc 3" w:uiPriority="39"/>
-    <w:lsdException w:name="toc 4" w:uiPriority="39"/>
-    <w:lsdException w:name="toc 5" w:uiPriority="39"/>
-    <w:lsdException w:name="toc 6" w:uiPriority="39"/>
-    <w:lsdException w:name="toc 7" w:uiPriority="39"/>
-    <w:lsdException w:name="toc 8" w:uiPriority="39"/>
-    <w:lsdException w:name="toc 9" w:uiPriority="39"/>
-    <w:lsdException w:name="caption" w:uiPriority="35" w:qFormat="1"/>
-    <w:lsdException w:name="Title" w:semiHidden="0" w:uiPriority="10" w:unhideWhenUsed="0" w:qFormat="1"/>
-    <w:lsdException w:name="Default Paragraph Font" w:uiPriority="1"/>
-    <w:lsdException w:name="Subtitle" w:semiHidden="0" w:uiPriority="11" w:unhideWhenUsed="0" w:qFormat="1"/>
-    <w:lsdException w:name="Strong" w:semiHidden="0" w:uiPriority="22" w:unhideWhenUsed="0" w:qFormat="1"/>
-    <w:lsdException w:name="Emphasis" w:semiHidden="0" w:uiPriority="20" w:unhideWhenUsed="0" w:qFormat="1"/>
-    <w:lsdException w:name="Table Grid" w:semiHidden="0" w:uiPriority="0" w:unhideWhenUsed="0"/>
-    <w:lsdException w:name="Placeholder Text" w:unhideWhenUsed="0"/>
-    <w:lsdException w:name="No Spacing" w:semiHidden="0" w:uiPriority="1" w:unhideWhenUsed="0" w:qFormat="1"/>
-    <w:lsdException w:name="Light Shading" w:semiHidden="0" w:uiPriority="60" w:unhideWhenUsed="0"/>
-    <w:lsdException w:name="Light List" w:semiHidden="0" w:uiPriority="61" w:unhideWhenUsed="0"/>
-    <w:lsdException w:name="Light Grid" w:semiHidden="0" w:uiPriority="62" w:unhideWhenUsed="0"/>
-    <w:lsdException w:name="Medium Shading 1" w:semiHidden="0" w:uiPriority="63" w:unhideWhenUsed="0"/>
-    <w:lsdException w:name="Medium Shading 2" w:semiHidden="0" w:uiPriority="64" w:unhideWhenUsed="0"/>
-    <w:lsdException w:name="Medium List 1" w:semiHidden="0" w:uiPriority="65" w:unhideWhenUsed="0"/>
-    <w:lsdException w:name="Medium List 2" w:semiHidden="0" w:uiPriority="66" w:unhideWhenUsed="0"/>
-    <w:lsdException w:name="Medium Grid 1" w:semiHidden="0" w:uiPriority="67" w:unhideWhenUsed="0"/>
-    <w:lsdException w:name="Medium Grid 2" w:semiHidden="0" w:uiPriority="68" w:unhideWhenUsed="0"/>
-    <w:lsdException w:name="Medium Grid 3" w:semiHidden="0" w:uiPriority="69" w:unhideWhenUsed="0"/>
-    <w:lsdException w:name="Dark List" w:semiHidden="0" w:uiPriority="70" w:unhideWhenUsed="0"/>
-    <w:lsdException w:name="Colorful Shading" w:semiHidden="0" w:uiPriority="71" w:unhideWhenUsed="0"/>
-    <w:lsdException w:name="Colorful List" w:semiHidden="0" w:uiPriority="72" w:unhideWhenUsed="0"/>
-    <w:lsdException w:name="Colorful Grid" w:semiHidden="0" w:uiPriority="73" w:unhideWhenUsed="0"/>
-    <w:lsdException w:name="Light Shading Accent 1" w:semiHidden="0" w:uiPriority="60" w:unhideWhenUsed="0"/>
-    <w:lsdException w:name="Light List Accent 1" w:semiHidden="0" w:uiPriority="61" w:unhideWhenUsed="0"/>
-    <w:lsdException w:name="Light Grid Accent 1" w:semiHidden="0" w:uiPriority="62" w:unhideWhenUsed="0"/>
-    <w:lsdException w:name="Medium Shading 1 Accent 1" w:semiHidden="0" w:uiPriority="63" w:unhideWhenUsed="0"/>
-    <w:lsdException w:name="Medium Shading 2 Accent 1" w:semiHidden="0" w:uiPriority="64" w:unhideWhenUsed="0"/>
-    <w:lsdException w:name="Medium List 1 Accent 1" w:semiHidden="0" w:uiPriority="65" w:unhideWhenUsed="0"/>
-    <w:lsdException w:name="Revision" w:unhideWhenUsed="0"/>
-    <w:lsdException w:name="List Paragraph" w:semiHidden="0" w:uiPriority="34" w:unhideWhenUsed="0" w:qFormat="1"/>
-    <w:lsdException w:name="Quote" w:semiHidden="0" w:uiPriority="29" w:unhideWhenUsed="0" w:qFormat="1"/>
-    <w:lsdException w:name="Intense Quote" w:semiHidden="0" w:uiPriority="30" w:unhideWhenUsed="0" w:qFormat="1"/>
-    <w:lsdException w:name="Medium List 2 Accent 1" w:semiHidden="0" w:uiPriority="66" w:unhideWhenUsed="0"/>
-    <w:lsdException w:name="Medium Grid 1 Accent 1" w:semiHidden="0" w:uiPriority="67" w:unhideWhenUsed="0"/>
-    <w:lsdException w:name="Medium Grid 2 Accent 1" w:semiHidden="0" w:uiPriority="68" w:unhideWhenUsed="0"/>
-    <w:lsdException w:name="Medium Grid 3 Accent 1" w:semiHidden="0" w:uiPriority="69" w:unhideWhenUsed="0"/>
-    <w:lsdException w:name="Dark List Accent 1" w:semiHidden="0" w:uiPriority="70" w:unhideWhenUsed="0"/>
-    <w:lsdException w:name="Colorful Shading Accent 1" w:semiHidden="0" w:uiPriority="71" w:unhideWhenUsed="0"/>
-    <w:lsdException w:name="Colorful List Accent 1" w:semiHidden="0" w:uiPriority="72" w:unhideWhenUsed="0"/>
-    <w:lsdException w:name="Colorful Grid Accent 1" w:semiHidden="0" w:uiPriority="73" w:unhideWhenUsed="0"/>
-    <w:lsdException w:name="Light Shading Accent 2" w:semiHidden="0" w:uiPriority="60" w:unhideWhenUsed="0"/>
-    <w:lsdException w:name="Light List Accent 2" w:semiHidden="0" w:uiPriority="61" w:unhideWhenUsed="0"/>
-    <w:lsdException w:name="Light Grid Accent 2" w:semiHidden="0" w:uiPriority="62" w:unhideWhenUsed="0"/>
-    <w:lsdException w:name="Medium Shading 1 Accent 2" w:semiHidden="0" w:uiPriority="63" w:unhideWhenUsed="0"/>
-    <w:lsdException w:name="Medium Shading 2 Accent 2" w:semiHidden="0" w:uiPriority="64" w:unhideWhenUsed="0"/>
-    <w:lsdException w:name="Medium List 1 Accent 2" w:semiHidden="0" w:uiPriority="65" w:unhideWhenUsed="0"/>
-    <w:lsdException w:name="Medium List 2 Accent 2" w:semiHidden="0" w:uiPriority="66" w:unhideWhenUsed="0"/>
-    <w:lsdException w:name="Medium Grid 1 Accent 2" w:semiHidden="0" w:uiPriority="67" w:unhideWhenUsed="0"/>
-    <w:lsdException w:name="Medium Grid 2 Accent 2" w:semiHidden="0" w:uiPriority="68" w:unhideWhenUsed="0"/>
-    <w:lsdException w:name="Medium Grid 3 Accent 2" w:semiHidden="0" w:uiPriority="69" w:unhideWhenUsed="0"/>
-    <w:lsdException w:name="Dark List Accent 2" w:semiHidden="0" w:uiPriority="70" w:unhideWhenUsed="0"/>
-    <w:lsdException w:name="Colorful Shading Accent 2" w:semiHidden="0" w:uiPriority="71" w:unhideWhenUsed="0"/>
-    <w:lsdException w:name="Colorful List Accent 2" w:semiHidden="0" w:uiPriority="72" w:unhideWhenUsed="0"/>
-    <w:lsdException w:name="Colorful Grid Accent 2" w:semiHidden="0" w:uiPriority="73" w:unhideWhenUsed="0"/>
-    <w:lsdException w:name="Light Shading Accent 3" w:semiHidden="0" w:uiPriority="60" w:unhideWhenUsed="0"/>
-    <w:lsdException w:name="Light List Accent 3" w:semiHidden="0" w:uiPriority="61" w:unhideWhenUsed="0"/>
-    <w:lsdException w:name="Light Grid Accent 3" w:semiHidden="0" w:uiPriority="62" w:unhideWhenUsed="0"/>
-    <w:lsdException w:name="Medium Shading 1 Accent 3" w:semiHidden="0" w:uiPriority="63" w:unhideWhenUsed="0"/>
-    <w:lsdException w:name="Medium Shading 2 Accent 3" w:semiHidden="0" w:uiPriority="64" w:unhideWhenUsed="0"/>
-    <w:lsdException w:name="Medium List 1 Accent 3" w:semiHidden="0" w:uiPriority="65" w:unhideWhenUsed="0"/>
-    <w:lsdException w:name="Medium List 2 Accent 3" w:semiHidden="0" w:uiPriority="66" w:unhideWhenUsed="0"/>
-    <w:lsdException w:name="Medium Grid 1 Accent 3" w:semiHidden="0" w:uiPriority="67" w:unhideWhenUsed="0"/>
-    <w:lsdException w:name="Medium Grid 2 Accent 3" w:semiHidden="0" w:uiPriority="68" w:unhideWhenUsed="0"/>
-    <w:lsdException w:name="Medium Grid 3 Accent 3" w:semiHidden="0" w:uiPriority="69" w:unhideWhenUsed="0"/>
-    <w:lsdException w:name="Dark List Accent 3" w:semiHidden="0" w:uiPriority="70" w:unhideWhenUsed="0"/>
-    <w:lsdException w:name="Colorful Shading Accent 3" w:semiHidden="0" w:uiPriority="71" w:unhideWhenUsed="0"/>
-    <w:lsdException w:name="Colorful List Accent 3" w:semiHidden="0" w:uiPriority="72" w:unhideWhenUsed="0"/>
-    <w:lsdException w:name="Colorful Grid Accent 3" w:semiHidden="0" w:uiPriority="73" w:unhideWhenUsed="0"/>
-    <w:lsdException w:name="Light Shading Accent 4" w:semiHidden="0" w:uiPriority="60" w:unhideWhenUsed="0"/>
-    <w:lsdException w:name="Light List Accent 4" w:semiHidden="0" w:uiPriority="61" w:unhideWhenUsed="0"/>
-    <w:lsdException w:name="Light Grid Accent 4" w:semiHidden="0" w:uiPriority="62" w:unhideWhenUsed="0"/>
-    <w:lsdException w:name="Medium Shading 1 Accent 4" w:semiHidden="0" w:uiPriority="63" w:unhideWhenUsed="0"/>
-    <w:lsdException w:name="Medium Shading 2 Accent 4" w:semiHidden="0" w:uiPriority="64" w:unhideWhenUsed="0"/>
-    <w:lsdException w:name="Medium List 1 Accent 4" w:semiHidden="0" w:uiPriority="65" w:unhideWhenUsed="0"/>
-    <w:lsdException w:name="Medium List 2 Accent 4" w:semiHidden="0" w:uiPriority="66" w:unhideWhenUsed="0"/>
-    <w:lsdException w:name="Medium Grid 1 Accent 4" w:semiHidden="0" w:uiPriority="67" w:unhideWhenUsed="0"/>
-    <w:lsdException w:name="Medium Grid 2 Accent 4" w:semiHidden="0" w:uiPriority="68" w:unhideWhenUsed="0"/>
-    <w:lsdException w:name="Medium Grid 3 Accent 4" w:semiHidden="0" w:uiPriority="69" w:unhideWhenUsed="0"/>
-    <w:lsdException w:name="Dark List Accent 4" w:semiHidden="0" w:uiPriority="70" w:unhideWhenUsed="0"/>
-    <w:lsdException w:name="Colorful Shading Accent 4" w:semiHidden="0" w:uiPriority="71" w:unhideWhenUsed="0"/>
-    <w:lsdException w:name="Colorful List Accent 4" w:semiHidden="0" w:uiPriority="72" w:unhideWhenUsed="0"/>
-    <w:lsdException w:name="Colorful Grid Accent 4" w:semiHidden="0" w:uiPriority="73" w:unhideWhenUsed="0"/>
-    <w:lsdException w:name="Light Shading Accent 5" w:semiHidden="0" w:uiPriority="60" w:unhideWhenUsed="0"/>
-    <w:lsdException w:name="Light List Accent 5" w:semiHidden="0" w:uiPriority="61" w:unhideWhenUsed="0"/>
-    <w:lsdException w:name="Light Grid Accent 5" w:semiHidden="0" w:uiPriority="62" w:unhideWhenUsed="0"/>
-    <w:lsdException w:name="Medium Shading 1 Accent 5" w:semiHidden="0" w:uiPriority="63" w:unhideWhenUsed="0"/>
-    <w:lsdException w:name="Medium Shading 2 Accent 5" w:semiHidden="0" w:uiPriority="64" w:unhideWhenUsed="0"/>
-    <w:lsdException w:name="Medium List 1 Accent 5" w:semiHidden="0" w:uiPriority="65" w:unhideWhenUsed="0"/>
-    <w:lsdException w:name="Medium List 2 Accent 5" w:semiHidden="0" w:uiPriority="66" w:unhideWhenUsed="0"/>
-    <w:lsdException w:name="Medium Grid 1 Accent 5" w:semiHidden="0" w:uiPriority="67" w:unhideWhenUsed="0"/>
-    <w:lsdException w:name="Medium Grid 2 Accent 5" w:semiHidden="0" w:uiPriority="68" w:unhideWhenUsed="0"/>
-    <w:lsdException w:name="Medium Grid 3 Accent 5" w:semiHidden="0" w:uiPriority="69" w:unhideWhenUsed="0"/>
-    <w:lsdException w:name="Dark List Accent 5" w:semiHidden="0" w:uiPriority="70" w:unhideWhenUsed="0"/>
-    <w:lsdException w:name="Colorful Shading Accent 5" w:semiHidden="0" w:uiPriority="71" w:unhideWhenUsed="0"/>
-    <w:lsdException w:name="Colorful List Accent 5" w:semiHidden="0" w:uiPriority="72" w:unhideWhenUsed="0"/>
-    <w:lsdException w:name="Colorful Grid Accent 5" w:semiHidden="0" w:uiPriority="73" w:unhideWhenUsed="0"/>
-    <w:lsdException w:name="Light Shading Accent 6" w:semiHidden="0" w:uiPriority="60" w:unhideWhenUsed="0"/>
-    <w:lsdException w:name="Light List Accent 6" w:semiHidden="0" w:uiPriority="61" w:unhideWhenUsed="0"/>
-    <w:lsdException w:name="Light Grid Accent 6" w:semiHidden="0" w:uiPriority="62" w:unhideWhenUsed="0"/>
-    <w:lsdException w:name="Medium Shading 1 Accent 6" w:semiHidden="0" w:uiPriority="63" w:unhideWhenUsed="0"/>
-    <w:lsdException w:name="Medium Shading 2 Accent 6" w:semiHidden="0" w:uiPriority="64" w:unhideWhenUsed="0"/>
-    <w:lsdException w:name="Medium List 1 Accent 6" w:semiHidden="0" w:uiPriority="65" w:unhideWhenUsed="0"/>
-    <w:lsdException w:name="Medium List 2 Accent 6" w:semiHidden="0" w:uiPriority="66" w:unhideWhenUsed="0"/>
-    <w:lsdException w:name="Medium Grid 1 Accent 6" w:semiHidden="0" w:uiPriority="67" w:unhideWhenUsed="0"/>
-    <w:lsdException w:name="Medium Grid 2 Accent 6" w:semiHidden="0" w:uiPriority="68" w:unhideWhenUsed="0"/>
-    <w:lsdException w:name="Medium Grid 3 Accent 6" w:semiHidden="0" w:uiPriority="69" w:unhideWhenUsed="0"/>
-    <w:lsdException w:name="Dark List Accent 6" w:semiHidden="0" w:uiPriority="70" w:unhideWhenUsed="0"/>
-    <w:lsdException w:name="Colorful Shading Accent 6" w:semiHidden="0" w:uiPriority="71" w:unhideWhenUsed="0"/>
-    <w:lsdException w:name="Colorful List Accent 6" w:semiHidden="0" w:uiPriority="72" w:unhideWhenUsed="0"/>
-    <w:lsdException w:name="Colorful Grid Accent 6" w:semiHidden="0" w:uiPriority="73" w:unhideWhenUsed="0"/>
-    <w:lsdException w:name="Subtle Emphasis" w:semiHidden="0" w:uiPriority="19" w:unhideWhenUsed="0" w:qFormat="1"/>
-    <w:lsdException w:name="Intense Emphasis" w:semiHidden="0" w:uiPriority="21" w:unhideWhenUsed="0" w:qFormat="1"/>
-    <w:lsdException w:name="Subtle Reference" w:semiHidden="0" w:uiPriority="31" w:unhideWhenUsed="0" w:qFormat="1"/>
-    <w:lsdException w:name="Intense Reference" w:semiHidden="0" w:uiPriority="32" w:unhideWhenUsed="0" w:qFormat="1"/>
-    <w:lsdException w:name="Book Title" w:semiHidden="0" w:uiPriority="33" w:unhideWhenUsed="0" w:qFormat="1"/>
-    <w:lsdException w:name="Bibliography" w:uiPriority="37"/>
-    <w:lsdException w:name="TOC Heading" w:uiPriority="39" w:qFormat="1"/>
+  <w:latentStyles w:defLockedState="0" w:defUIPriority="99" w:defSemiHidden="0" w:defUnhideWhenUsed="0" w:defQFormat="0" w:count="374">
+    <w:lsdException w:name="Normal" w:uiPriority="0" w:qFormat="1"/>
+    <w:lsdException w:name="heading 1" w:uiPriority="9" w:qFormat="1"/>
+    <w:lsdException w:name="heading 2" w:semiHidden="1" w:uiPriority="9" w:unhideWhenUsed="1" w:qFormat="1"/>
+    <w:lsdException w:name="heading 3" w:semiHidden="1" w:uiPriority="9" w:unhideWhenUsed="1" w:qFormat="1"/>
+    <w:lsdException w:name="heading 4" w:semiHidden="1" w:uiPriority="9" w:unhideWhenUsed="1" w:qFormat="1"/>
+    <w:lsdException w:name="heading 5" w:semiHidden="1" w:uiPriority="9" w:unhideWhenUsed="1" w:qFormat="1"/>
+    <w:lsdException w:name="heading 6" w:semiHidden="1" w:uiPriority="9" w:unhideWhenUsed="1" w:qFormat="1"/>
+    <w:lsdException w:name="heading 7" w:semiHidden="1" w:uiPriority="9" w:unhideWhenUsed="1" w:qFormat="1"/>
+    <w:lsdException w:name="heading 8" w:semiHidden="1" w:uiPriority="9" w:unhideWhenUsed="1" w:qFormat="1"/>
+    <w:lsdException w:name="heading 9" w:semiHidden="1" w:uiPriority="9" w:unhideWhenUsed="1" w:qFormat="1"/>
+    <w:lsdException w:name="index 1" w:semiHidden="1" w:unhideWhenUsed="1"/>
+    <w:lsdException w:name="index 2" w:semiHidden="1" w:unhideWhenUsed="1"/>
+    <w:lsdException w:name="index 3" w:semiHidden="1" w:unhideWhenUsed="1"/>
+    <w:lsdException w:name="index 4" w:semiHidden="1" w:unhideWhenUsed="1"/>
+    <w:lsdException w:name="index 5" w:semiHidden="1" w:unhideWhenUsed="1"/>
+    <w:lsdException w:name="index 6" w:semiHidden="1" w:unhideWhenUsed="1"/>
+    <w:lsdException w:name="index 7" w:semiHidden="1" w:unhideWhenUsed="1"/>
+    <w:lsdException w:name="index 8" w:semiHidden="1" w:unhideWhenUsed="1"/>
+    <w:lsdException w:name="index 9" w:semiHidden="1" w:unhideWhenUsed="1"/>
+    <w:lsdException w:name="toc 1" w:semiHidden="1" w:uiPriority="39" w:unhideWhenUsed="1"/>
+    <w:lsdException w:name="toc 2" w:semiHidden="1" w:uiPriority="39" w:unhideWhenUsed="1"/>
+    <w:lsdException w:name="toc 3" w:semiHidden="1" w:uiPriority="39" w:unhideWhenUsed="1"/>
+    <w:lsdException w:name="toc 4" w:semiHidden="1" w:uiPriority="39" w:unhideWhenUsed="1"/>
+    <w:lsdException w:name="toc 5" w:semiHidden="1" w:uiPriority="39" w:unhideWhenUsed="1"/>
+    <w:lsdException w:name="toc 6" w:semiHidden="1" w:uiPriority="39" w:unhideWhenUsed="1"/>
+    <w:lsdException w:name="toc 7" w:semiHidden="1" w:uiPriority="39" w:unhideWhenUsed="1"/>
+    <w:lsdException w:name="toc 8" w:semiHidden="1" w:uiPriority="39" w:unhideWhenUsed="1"/>
+    <w:lsdException w:name="toc 9" w:semiHidden="1" w:uiPriority="39" w:unhideWhenUsed="1"/>
+    <w:lsdException w:name="Normal Indent" w:semiHidden="1" w:unhideWhenUsed="1"/>
+    <w:lsdException w:name="footnote text" w:semiHidden="1" w:unhideWhenUsed="1"/>
+    <w:lsdException w:name="annotation text" w:semiHidden="1" w:unhideWhenUsed="1"/>
+    <w:lsdException w:name="header" w:semiHidden="1" w:unhideWhenUsed="1"/>
+    <w:lsdException w:name="footer" w:semiHidden="1" w:unhideWhenUsed="1"/>
+    <w:lsdException w:name="index heading" w:semiHidden="1" w:unhideWhenUsed="1"/>
+    <w:lsdException w:name="caption" w:semiHidden="1" w:uiPriority="35" w:unhideWhenUsed="1" w:qFormat="1"/>
+    <w:lsdException w:name="table of figures" w:semiHidden="1" w:unhideWhenUsed="1"/>
+    <w:lsdException w:name="envelope address" w:semiHidden="1" w:unhideWhenUsed="1"/>
+    <w:lsdException w:name="envelope return" w:semiHidden="1" w:unhideWhenUsed="1"/>
+    <w:lsdException w:name="footnote reference" w:semiHidden="1" w:unhideWhenUsed="1"/>
+    <w:lsdException w:name="annotation reference" w:semiHidden="1" w:unhideWhenUsed="1"/>
+    <w:lsdException w:name="line number" w:semiHidden="1" w:unhideWhenUsed="1"/>
+    <w:lsdException w:name="page number" w:semiHidden="1" w:unhideWhenUsed="1"/>
+    <w:lsdException w:name="endnote reference" w:semiHidden="1" w:unhideWhenUsed="1"/>
+    <w:lsdException w:name="endnote text" w:semiHidden="1" w:unhideWhenUsed="1"/>
+    <w:lsdException w:name="table of authorities" w:semiHidden="1" w:unhideWhenUsed="1"/>
+    <w:lsdException w:name="macro" w:semiHidden="1" w:unhideWhenUsed="1"/>
+    <w:lsdException w:name="toa heading" w:semiHidden="1" w:unhideWhenUsed="1"/>
+    <w:lsdException w:name="List" w:semiHidden="1" w:unhideWhenUsed="1"/>
+    <w:lsdException w:name="List Bullet" w:semiHidden="1" w:unhideWhenUsed="1"/>
+    <w:lsdException w:name="List Number" w:semiHidden="1" w:unhideWhenUsed="1"/>
+    <w:lsdException w:name="List 2" w:semiHidden="1" w:unhideWhenUsed="1"/>
+    <w:lsdException w:name="List 3" w:semiHidden="1" w:unhideWhenUsed="1"/>
+    <w:lsdException w:name="List 4" w:semiHidden="1" w:unhideWhenUsed="1"/>
+    <w:lsdException w:name="List 5" w:semiHidden="1" w:unhideWhenUsed="1"/>
+    <w:lsdException w:name="List Bullet 2" w:semiHidden="1" w:unhideWhenUsed="1"/>
+    <w:lsdException w:name="List Bullet 3" w:semiHidden="1" w:unhideWhenUsed="1"/>
+    <w:lsdException w:name="List Bullet 4" w:semiHidden="1" w:unhideWhenUsed="1"/>
+    <w:lsdException w:name="List Bullet 5" w:semiHidden="1" w:unhideWhenUsed="1"/>
+    <w:lsdException w:name="List Number 2" w:semiHidden="1" w:unhideWhenUsed="1"/>
+    <w:lsdException w:name="List Number 3" w:semiHidden="1" w:unhideWhenUsed="1"/>
+    <w:lsdException w:name="List Number 4" w:semiHidden="1" w:unhideWhenUsed="1"/>
+    <w:lsdException w:name="List Number 5" w:semiHidden="1" w:unhideWhenUsed="1"/>
+    <w:lsdException w:name="Title" w:uiPriority="10" w:qFormat="1"/>
+    <w:lsdException w:name="Closing" w:semiHidden="1" w:unhideWhenUsed="1"/>
+    <w:lsdException w:name="Signature" w:semiHidden="1" w:unhideWhenUsed="1"/>
+    <w:lsdException w:name="Default Paragraph Font" w:semiHidden="1" w:uiPriority="1" w:unhideWhenUsed="1"/>
+    <w:lsdException w:name="Body Text" w:semiHidden="1" w:unhideWhenUsed="1"/>
+    <w:lsdException w:name="Body Text Indent" w:semiHidden="1" w:unhideWhenUsed="1"/>
+    <w:lsdException w:name="List Continue" w:semiHidden="1" w:unhideWhenUsed="1"/>
+    <w:lsdException w:name="List Continue 2" w:semiHidden="1" w:unhideWhenUsed="1"/>
+    <w:lsdException w:name="List Continue 3" w:semiHidden="1" w:unhideWhenUsed="1"/>
+    <w:lsdException w:name="List Continue 4" w:semiHidden="1" w:unhideWhenUsed="1"/>
+    <w:lsdException w:name="List Continue 5" w:semiHidden="1" w:unhideWhenUsed="1"/>
+    <w:lsdException w:name="Message Header" w:semiHidden="1" w:unhideWhenUsed="1"/>
+    <w:lsdException w:name="Subtitle" w:uiPriority="11" w:qFormat="1"/>
+    <w:lsdException w:name="Salutation" w:semiHidden="1" w:unhideWhenUsed="1"/>
+    <w:lsdException w:name="Date" w:semiHidden="1" w:unhideWhenUsed="1"/>
+    <w:lsdException w:name="Body Text First Indent" w:semiHidden="1" w:unhideWhenUsed="1"/>
+    <w:lsdException w:name="Body Text First Indent 2" w:semiHidden="1" w:unhideWhenUsed="1"/>
+    <w:lsdException w:name="Note Heading" w:semiHidden="1" w:unhideWhenUsed="1"/>
+    <w:lsdException w:name="Body Text 2" w:semiHidden="1" w:unhideWhenUsed="1"/>
+    <w:lsdException w:name="Body Text 3" w:semiHidden="1" w:unhideWhenUsed="1"/>
+    <w:lsdException w:name="Body Text Indent 2" w:semiHidden="1" w:unhideWhenUsed="1"/>
+    <w:lsdException w:name="Body Text Indent 3" w:semiHidden="1" w:unhideWhenUsed="1"/>
+    <w:lsdException w:name="Block Text" w:semiHidden="1" w:unhideWhenUsed="1"/>
+    <w:lsdException w:name="Hyperlink" w:semiHidden="1" w:unhideWhenUsed="1"/>
+    <w:lsdException w:name="FollowedHyperlink" w:semiHidden="1" w:unhideWhenUsed="1"/>
+    <w:lsdException w:name="Strong" w:uiPriority="22" w:qFormat="1"/>
+    <w:lsdException w:name="Emphasis" w:uiPriority="20" w:qFormat="1"/>
+    <w:lsdException w:name="Document Map" w:semiHidden="1" w:unhideWhenUsed="1"/>
+    <w:lsdException w:name="Plain Text" w:semiHidden="1" w:unhideWhenUsed="1"/>
+    <w:lsdException w:name="E-mail Signature" w:semiHidden="1" w:unhideWhenUsed="1"/>
+    <w:lsdException w:name="HTML Top of Form" w:semiHidden="1" w:unhideWhenUsed="1"/>
+    <w:lsdException w:name="HTML Bottom of Form" w:semiHidden="1" w:unhideWhenUsed="1"/>
+    <w:lsdException w:name="Normal (Web)" w:semiHidden="1" w:unhideWhenUsed="1"/>
+    <w:lsdException w:name="HTML Acronym" w:semiHidden="1" w:unhideWhenUsed="1"/>
+    <w:lsdException w:name="HTML Address" w:semiHidden="1" w:unhideWhenUsed="1"/>
+    <w:lsdException w:name="HTML Cite" w:semiHidden="1" w:unhideWhenUsed="1"/>
+    <w:lsdException w:name="HTML Code" w:semiHidden="1" w:unhideWhenUsed="1"/>
+    <w:lsdException w:name="HTML Definition" w:semiHidden="1" w:unhideWhenUsed="1"/>
+    <w:lsdException w:name="HTML Keyboard" w:semiHidden="1" w:unhideWhenUsed="1"/>
+    <w:lsdException w:name="HTML Preformatted" w:semiHidden="1" w:unhideWhenUsed="1"/>
+    <w:lsdException w:name="HTML Sample" w:semiHidden="1" w:unhideWhenUsed="1"/>
+    <w:lsdException w:name="HTML Typewriter" w:semiHidden="1" w:unhideWhenUsed="1"/>
+    <w:lsdException w:name="HTML Variable" w:semiHidden="1" w:unhideWhenUsed="1"/>
+    <w:lsdException w:name="Normal Table" w:semiHidden="1" w:unhideWhenUsed="1"/>
+    <w:lsdException w:name="annotation subject" w:semiHidden="1" w:unhideWhenUsed="1"/>
+    <w:lsdException w:name="No List" w:semiHidden="1" w:unhideWhenUsed="1"/>
+    <w:lsdException w:name="Outline List 1" w:semiHidden="1" w:unhideWhenUsed="1"/>
+    <w:lsdException w:name="Outline List 2" w:semiHidden="1" w:unhideWhenUsed="1"/>
+    <w:lsdException w:name="Outline List 3" w:semiHidden="1" w:unhideWhenUsed="1"/>
+    <w:lsdException w:name="Table Simple 1" w:semiHidden="1" w:unhideWhenUsed="1"/>
+    <w:lsdException w:name="Table Simple 2" w:semiHidden="1" w:unhideWhenUsed="1"/>
+    <w:lsdException w:name="Table Simple 3" w:semiHidden="1" w:unhideWhenUsed="1"/>
+    <w:lsdException w:name="Table Classic 1" w:semiHidden="1" w:unhideWhenUsed="1"/>
+    <w:lsdException w:name="Table Classic 2" w:semiHidden="1" w:unhideWhenUsed="1"/>
+    <w:lsdException w:name="Table Classic 3" w:semiHidden="1" w:unhideWhenUsed="1"/>
+    <w:lsdException w:name="Table Classic 4" w:semiHidden="1" w:unhideWhenUsed="1"/>
+    <w:lsdException w:name="Table Colorful 1" w:semiHidden="1" w:unhideWhenUsed="1"/>
+    <w:lsdException w:name="Table Colorful 2" w:semiHidden="1" w:unhideWhenUsed="1"/>
+    <w:lsdException w:name="Table Colorful 3" w:semiHidden="1" w:unhideWhenUsed="1"/>
+    <w:lsdException w:name="Table Columns 1" w:semiHidden="1" w:unhideWhenUsed="1"/>
+    <w:lsdException w:name="Table Columns 2" w:semiHidden="1" w:unhideWhenUsed="1"/>
+    <w:lsdException w:name="Table Columns 3" w:semiHidden="1" w:unhideWhenUsed="1"/>
+    <w:lsdException w:name="Table Columns 4" w:semiHidden="1" w:unhideWhenUsed="1"/>
+    <w:lsdException w:name="Table Columns 5" w:semiHidden="1" w:unhideWhenUsed="1"/>
+    <w:lsdException w:name="Table Grid 1" w:semiHidden="1" w:unhideWhenUsed="1"/>
+    <w:lsdException w:name="Table Grid 2" w:semiHidden="1" w:unhideWhenUsed="1"/>
+    <w:lsdException w:name="Table Grid 3" w:semiHidden="1" w:unhideWhenUsed="1"/>
+    <w:lsdException w:name="Table Grid 4" w:semiHidden="1" w:unhideWhenUsed="1"/>
+    <w:lsdException w:name="Table Grid 5" w:semiHidden="1" w:unhideWhenUsed="1"/>
+    <w:lsdException w:name="Table Grid 6" w:semiHidden="1" w:unhideWhenUsed="1"/>
+    <w:lsdException w:name="Table Grid 7" w:semiHidden="1" w:unhideWhenUsed="1"/>
+    <w:lsdException w:name="Table Grid 8" w:semiHidden="1" w:unhideWhenUsed="1"/>
+    <w:lsdException w:name="Table List 1" w:semiHidden="1" w:unhideWhenUsed="1"/>
+    <w:lsdException w:name="Table List 2" w:semiHidden="1" w:unhideWhenUsed="1"/>
+    <w:lsdException w:name="Table List 3" w:semiHidden="1" w:unhideWhenUsed="1"/>
+    <w:lsdException w:name="Table List 4" w:semiHidden="1" w:unhideWhenUsed="1"/>
+    <w:lsdException w:name="Table List 5" w:semiHidden="1" w:unhideWhenUsed="1"/>
+    <w:lsdException w:name="Table List 6" w:semiHidden="1" w:unhideWhenUsed="1"/>
+    <w:lsdException w:name="Table List 7" w:semiHidden="1" w:unhideWhenUsed="1"/>
+    <w:lsdException w:name="Table List 8" w:semiHidden="1" w:unhideWhenUsed="1"/>
+    <w:lsdException w:name="Table 3D effects 1" w:semiHidden="1" w:unhideWhenUsed="1"/>
+    <w:lsdException w:name="Table 3D effects 2" w:semiHidden="1" w:unhideWhenUsed="1"/>
+    <w:lsdException w:name="Table 3D effects 3" w:semiHidden="1" w:unhideWhenUsed="1"/>
+    <w:lsdException w:name="Table Contemporary" w:semiHidden="1" w:unhideWhenUsed="1"/>
+    <w:lsdException w:name="Table Elegant" w:semiHidden="1" w:unhideWhenUsed="1"/>
+    <w:lsdException w:name="Table Professional" w:semiHidden="1" w:unhideWhenUsed="1"/>
+    <w:lsdException w:name="Table Subtle 1" w:semiHidden="1" w:unhideWhenUsed="1"/>
+    <w:lsdException w:name="Table Subtle 2" w:semiHidden="1" w:unhideWhenUsed="1"/>
+    <w:lsdException w:name="Table Web 1" w:semiHidden="1" w:unhideWhenUsed="1"/>
+    <w:lsdException w:name="Table Web 2" w:semiHidden="1" w:unhideWhenUsed="1"/>
+    <w:lsdException w:name="Table Web 3" w:semiHidden="1" w:unhideWhenUsed="1"/>
+    <w:lsdException w:name="Balloon Text" w:semiHidden="1" w:unhideWhenUsed="1"/>
+    <w:lsdException w:name="Table Grid" w:uiPriority="0"/>
+    <w:lsdException w:name="Table Theme" w:semiHidden="1" w:unhideWhenUsed="1"/>
+    <w:lsdException w:name="Placeholder Text" w:semiHidden="1"/>
+    <w:lsdException w:name="No Spacing" w:uiPriority="1" w:qFormat="1"/>
+    <w:lsdException w:name="Light Shading" w:uiPriority="60"/>
+    <w:lsdException w:name="Light List" w:uiPriority="61"/>
+    <w:lsdException w:name="Light Grid" w:uiPriority="62"/>
+    <w:lsdException w:name="Medium Shading 1" w:uiPriority="63"/>
+    <w:lsdException w:name="Medium Shading 2" w:uiPriority="64"/>
+    <w:lsdException w:name="Medium List 1" w:uiPriority="65"/>
+    <w:lsdException w:name="Medium List 2" w:uiPriority="66"/>
+    <w:lsdException w:name="Medium Grid 1" w:uiPriority="67"/>
+    <w:lsdException w:name="Medium Grid 2" w:uiPriority="68"/>
+    <w:lsdException w:name="Medium Grid 3" w:uiPriority="69"/>
+    <w:lsdException w:name="Dark List" w:uiPriority="70"/>
+    <w:lsdException w:name="Colorful Shading" w:uiPriority="71"/>
+    <w:lsdException w:name="Colorful List" w:uiPriority="72"/>
+    <w:lsdException w:name="Colorful Grid" w:uiPriority="73"/>
+    <w:lsdException w:name="Light Shading Accent 1" w:uiPriority="60"/>
+    <w:lsdException w:name="Light List Accent 1" w:uiPriority="61"/>
+    <w:lsdException w:name="Light Grid Accent 1" w:uiPriority="62"/>
+    <w:lsdException w:name="Medium Shading 1 Accent 1" w:uiPriority="63"/>
+    <w:lsdException w:name="Medium Shading 2 Accent 1" w:uiPriority="64"/>
+    <w:lsdException w:name="Medium List 1 Accent 1" w:uiPriority="65"/>
+    <w:lsdException w:name="Revision" w:semiHidden="1"/>
+    <w:lsdException w:name="List Paragraph" w:uiPriority="34" w:qFormat="1"/>
+    <w:lsdException w:name="Quote" w:uiPriority="29" w:qFormat="1"/>
+    <w:lsdException w:name="Intense Quote" w:uiPriority="30" w:qFormat="1"/>
+    <w:lsdException w:name="Medium List 2 Accent 1" w:uiPriority="66"/>
+    <w:lsdException w:name="Medium Grid 1 Accent 1" w:uiPriority="67"/>
+    <w:lsdException w:name="Medium Grid 2 Accent 1" w:uiPriority="68"/>
+    <w:lsdException w:name="Medium Grid 3 Accent 1" w:uiPriority="69"/>
+    <w:lsdException w:name="Dark List Accent 1" w:uiPriority="70"/>
+    <w:lsdException w:name="Colorful Shading Accent 1" w:uiPriority="71"/>
+    <w:lsdException w:name="Colorful List Accent 1" w:uiPriority="72"/>
+    <w:lsdException w:name="Colorful Grid Accent 1" w:uiPriority="73"/>
+    <w:lsdException w:name="Light Shading Accent 2" w:uiPriority="60"/>
+    <w:lsdException w:name="Light List Accent 2" w:uiPriority="61"/>
+    <w:lsdException w:name="Light Grid Accent 2" w:uiPriority="62"/>
+    <w:lsdException w:name="Medium Shading 1 Accent 2" w:uiPriority="63"/>
+    <w:lsdException w:name="Medium Shading 2 Accent 2" w:uiPriority="64"/>
+    <w:lsdException w:name="Medium List 1 Accent 2" w:uiPriority="65"/>
+    <w:lsdException w:name="Medium List 2 Accent 2" w:uiPriority="66"/>
+    <w:lsdException w:name="Medium Grid 1 Accent 2" w:uiPriority="67"/>
+    <w:lsdException w:name="Medium Grid 2 Accent 2" w:uiPriority="68"/>
+    <w:lsdException w:name="Medium Grid 3 Accent 2" w:uiPriority="69"/>
+    <w:lsdException w:name="Dark List Accent 2" w:uiPriority="70"/>
+    <w:lsdException w:name="Colorful Shading Accent 2" w:uiPriority="71"/>
+    <w:lsdException w:name="Colorful List Accent 2" w:uiPriority="72"/>
+    <w:lsdException w:name="Colorful Grid Accent 2" w:uiPriority="73"/>
+    <w:lsdException w:name="Light Shading Accent 3" w:uiPriority="60"/>
+    <w:lsdException w:name="Light List Accent 3" w:uiPriority="61"/>
+    <w:lsdException w:name="Light Grid Accent 3" w:uiPriority="62"/>
+    <w:lsdException w:name="Medium Shading 1 Accent 3" w:uiPriority="63"/>
+    <w:lsdException w:name="Medium Shading 2 Accent 3" w:uiPriority="64"/>
+    <w:lsdException w:name="Medium List 1 Accent 3" w:uiPriority="65"/>
+    <w:lsdException w:name="Medium List 2 Accent 3" w:uiPriority="66"/>
+    <w:lsdException w:name="Medium Grid 1 Accent 3" w:uiPriority="67"/>
+    <w:lsdException w:name="Medium Grid 2 Accent 3" w:uiPriority="68"/>
+    <w:lsdException w:name="Medium Grid 3 Accent 3" w:uiPriority="69"/>
+    <w:lsdException w:name="Dark List Accent 3" w:uiPriority="70"/>
+    <w:lsdException w:name="Colorful Shading Accent 3" w:uiPriority="71"/>
+    <w:lsdException w:name="Colorful List Accent 3" w:uiPriority="72"/>
+    <w:lsdException w:name="Colorful Grid Accent 3" w:uiPriority="73"/>
+    <w:lsdException w:name="Light Shading Accent 4" w:uiPriority="60"/>
+    <w:lsdException w:name="Light List Accent 4" w:uiPriority="61"/>
+    <w:lsdException w:name="Light Grid Accent 4" w:uiPriority="62"/>
+    <w:lsdException w:name="Medium Shading 1 Accent 4" w:uiPriority="63"/>
+    <w:lsdException w:name="Medium Shading 2 Accent 4" w:uiPriority="64"/>
+    <w:lsdException w:name="Medium List 1 Accent 4" w:uiPriority="65"/>
+    <w:lsdException w:name="Medium List 2 Accent 4" w:uiPriority="66"/>
+    <w:lsdException w:name="Medium Grid 1 Accent 4" w:uiPriority="67"/>
+    <w:lsdException w:name="Medium Grid 2 Accent 4" w:uiPriority="68"/>
+    <w:lsdException w:name="Medium Grid 3 Accent 4" w:uiPriority="69"/>
+    <w:lsdException w:name="Dark List Accent 4" w:uiPriority="70"/>
+    <w:lsdException w:name="Colorful Shading Accent 4" w:uiPriority="71"/>
+    <w:lsdException w:name="Colorful List Accent 4" w:uiPriority="72"/>
+    <w:lsdException w:name="Colorful Grid Accent 4" w:uiPriority="73"/>
+    <w:lsdException w:name="Light Shading Accent 5" w:uiPriority="60"/>
+    <w:lsdException w:name="Light List Accent 5" w:uiPriority="61"/>
+    <w:lsdException w:name="Light Grid Accent 5" w:uiPriority="62"/>
+    <w:lsdException w:name="Medium Shading 1 Accent 5" w:uiPriority="63"/>
+    <w:lsdException w:name="Medium Shading 2 Accent 5" w:uiPriority="64"/>
+    <w:lsdException w:name="Medium List 1 Accent 5" w:uiPriority="65"/>
+    <w:lsdException w:name="Medium List 2 Accent 5" w:uiPriority="66"/>
+    <w:lsdException w:name="Medium Grid 1 Accent 5" w:uiPriority="67"/>
+    <w:lsdException w:name="Medium Grid 2 Accent 5" w:uiPriority="68"/>
+    <w:lsdException w:name="Medium Grid 3 Accent 5" w:uiPriority="69"/>
+    <w:lsdException w:name="Dark List Accent 5" w:uiPriority="70"/>
+    <w:lsdException w:name="Colorful Shading Accent 5" w:uiPriority="71"/>
+    <w:lsdException w:name="Colorful List Accent 5" w:uiPriority="72"/>
+    <w:lsdException w:name="Colorful Grid Accent 5" w:uiPriority="73"/>
+    <w:lsdException w:name="Light Shading Accent 6" w:uiPriority="60"/>
+    <w:lsdException w:name="Light List Accent 6" w:uiPriority="61"/>
+    <w:lsdException w:name="Light Grid Accent 6" w:uiPriority="62"/>
+    <w:lsdException w:name="Medium Shading 1 Accent 6" w:uiPriority="63"/>
+    <w:lsdException w:name="Medium Shading 2 Accent 6" w:uiPriority="64"/>
+    <w:lsdException w:name="Medium List 1 Accent 6" w:uiPriority="65"/>
+    <w:lsdException w:name="Medium List 2 Accent 6" w:uiPriority="66"/>
+    <w:lsdException w:name="Medium Grid 1 Accent 6" w:uiPriority="67"/>
+    <w:lsdException w:name="Medium Grid 2 Accent 6" w:uiPriority="68"/>
+    <w:lsdException w:name="Medium Grid 3 Accent 6" w:uiPriority="69"/>
+    <w:lsdException w:name="Dark List Accent 6" w:uiPriority="70"/>
+    <w:lsdException w:name="Colorful Shading Accent 6" w:uiPriority="71"/>
+    <w:lsdException w:name="Colorful List Accent 6" w:uiPriority="72"/>
+    <w:lsdException w:name="Colorful Grid Accent 6" w:uiPriority="73"/>
+    <w:lsdException w:name="Subtle Emphasis" w:uiPriority="19" w:qFormat="1"/>
+    <w:lsdException w:name="Intense Emphasis" w:uiPriority="21" w:qFormat="1"/>
+    <w:lsdException w:name="Subtle Reference" w:uiPriority="31" w:qFormat="1"/>
+    <w:lsdException w:name="Intense Reference" w:uiPriority="32" w:qFormat="1"/>
+    <w:lsdException w:name="Book Title" w:uiPriority="33" w:qFormat="1"/>
+    <w:lsdException w:name="Bibliography" w:semiHidden="1" w:uiPriority="37" w:unhideWhenUsed="1"/>
+    <w:lsdException w:name="TOC Heading" w:semiHidden="1" w:uiPriority="39" w:unhideWhenUsed="1" w:qFormat="1"/>
+    <w:lsdException w:name="Plain Table 1" w:uiPriority="41"/>
+    <w:lsdException w:name="Plain Table 2" w:uiPriority="42"/>
+    <w:lsdException w:name="Plain Table 3" w:uiPriority="43"/>
+    <w:lsdException w:name="Plain Table 4" w:uiPriority="44"/>
+    <w:lsdException w:name="Plain Table 5" w:uiPriority="45"/>
+    <w:lsdException w:name="Grid Table Light" w:uiPriority="40"/>
+    <w:lsdException w:name="Grid Table 1 Light" w:uiPriority="46"/>
+    <w:lsdException w:name="Grid Table 2" w:uiPriority="47"/>
+    <w:lsdException w:name="Grid Table 3" w:uiPriority="48"/>
+    <w:lsdException w:name="Grid Table 4" w:uiPriority="49"/>
+    <w:lsdException w:name="Grid Table 5 Dark" w:uiPriority="50"/>
+    <w:lsdException w:name="Grid Table 6 Colorful" w:uiPriority="51"/>
+    <w:lsdException w:name="Grid Table 7 Colorful" w:uiPriority="52"/>
+    <w:lsdException w:name="Grid Table 1 Light Accent 1" w:uiPriority="46"/>
+    <w:lsdException w:name="Grid Table 2 Accent 1" w:uiPriority="47"/>
+    <w:lsdException w:name="Grid Table 3 Accent 1" w:uiPriority="48"/>
+    <w:lsdException w:name="Grid Table 4 Accent 1" w:uiPriority="49"/>
+    <w:lsdException w:name="Grid Table 5 Dark Accent 1" w:uiPriority="50"/>
+    <w:lsdException w:name="Grid Table 6 Colorful Accent 1" w:uiPriority="51"/>
+    <w:lsdException w:name="Grid Table 7 Colorful Accent 1" w:uiPriority="52"/>
+    <w:lsdException w:name="Grid Table 1 Light Accent 2" w:uiPriority="46"/>
+    <w:lsdException w:name="Grid Table 2 Accent 2" w:uiPriority="47"/>
+    <w:lsdException w:name="Grid Table 3 Accent 2" w:uiPriority="48"/>
+    <w:lsdException w:name="Grid Table 4 Accent 2" w:uiPriority="49"/>
+    <w:lsdException w:name="Grid Table 5 Dark Accent 2" w:uiPriority="50"/>
+    <w:lsdException w:name="Grid Table 6 Colorful Accent 2" w:uiPriority="51"/>
+    <w:lsdException w:name="Grid Table 7 Colorful Accent 2" w:uiPriority="52"/>
+    <w:lsdException w:name="Grid Table 1 Light Accent 3" w:uiPriority="46"/>
+    <w:lsdException w:name="Grid Table 2 Accent 3" w:uiPriority="47"/>
+    <w:lsdException w:name="Grid Table 3 Accent 3" w:uiPriority="48"/>
+    <w:lsdException w:name="Grid Table 4 Accent 3" w:uiPriority="49"/>
+    <w:lsdException w:name="Grid Table 5 Dark Accent 3" w:uiPriority="50"/>
+    <w:lsdException w:name="Grid Table 6 Colorful Accent 3" w:uiPriority="51"/>
+    <w:lsdException w:name="Grid Table 7 Colorful Accent 3" w:uiPriority="52"/>
+    <w:lsdException w:name="Grid Table 1 Light Accent 4" w:uiPriority="46"/>
+    <w:lsdException w:name="Grid Table 2 Accent 4" w:uiPriority="47"/>
+    <w:lsdException w:name="Grid Table 3 Accent 4" w:uiPriority="48"/>
+    <w:lsdException w:name="Grid Table 4 Accent 4" w:uiPriority="49"/>
+    <w:lsdException w:name="Grid Table 5 Dark Accent 4" w:uiPriority="50"/>
+    <w:lsdException w:name="Grid Table 6 Colorful Accent 4" w:uiPriority="51"/>
+    <w:lsdException w:name="Grid Table 7 Colorful Accent 4" w:uiPriority="52"/>
+    <w:lsdException w:name="Grid Table 1 Light Accent 5" w:uiPriority="46"/>
+    <w:lsdException w:name="Grid Table 2 Accent 5" w:uiPriority="47"/>
+    <w:lsdException w:name="Grid Table 3 Accent 5" w:uiPriority="48"/>
+    <w:lsdException w:name="Grid Table 4 Accent 5" w:uiPriority="49"/>
+    <w:lsdException w:name="Grid Table 5 Dark Accent 5" w:uiPriority="50"/>
+    <w:lsdException w:name="Grid Table 6 Colorful Accent 5" w:uiPriority="51"/>
+    <w:lsdException w:name="Grid Table 7 Colorful Accent 5" w:uiPriority="52"/>
+    <w:lsdException w:name="Grid Table 1 Light Accent 6" w:uiPriority="46"/>
+    <w:lsdException w:name="Grid Table 2 Accent 6" w:uiPriority="47"/>
+    <w:lsdException w:name="Grid Table 3 Accent 6" w:uiPriority="48"/>
+    <w:lsdException w:name="Grid Table 4 Accent 6" w:uiPriority="49"/>
+    <w:lsdException w:name="Grid Table 5 Dark Accent 6" w:uiPriority="50"/>
+    <w:lsdException w:name="Grid Table 6 Colorful Accent 6" w:uiPriority="51"/>
+    <w:lsdException w:name="Grid Table 7 Colorful Accent 6" w:uiPriority="52"/>
+    <w:lsdException w:name="List Table 1 Light" w:uiPriority="46"/>
+    <w:lsdException w:name="List Table 2" w:uiPriority="47"/>
+    <w:lsdException w:name="List Table 3" w:uiPriority="48"/>
+    <w:lsdException w:name="List Table 4" w:uiPriority="49"/>
+    <w:lsdException w:name="List Table 5 Dark" w:uiPriority="50"/>
+    <w:lsdException w:name="List Table 6 Colorful" w:uiPriority="51"/>
+    <w:lsdException w:name="List Table 7 Colorful" w:uiPriority="52"/>
+    <w:lsdException w:name="List Table 1 Light Accent 1" w:uiPriority="46"/>
+    <w:lsdException w:name="List Table 2 Accent 1" w:uiPriority="47"/>
+    <w:lsdException w:name="List Table 3 Accent 1" w:uiPriority="48"/>
+    <w:lsdException w:name="List Table 4 Accent 1" w:uiPriority="49"/>
+    <w:lsdException w:name="List Table 5 Dark Accent 1" w:uiPriority="50"/>
+    <w:lsdException w:name="List Table 6 Colorful Accent 1" w:uiPriority="51"/>
+    <w:lsdException w:name="List Table 7 Colorful Accent 1" w:uiPriority="52"/>
+    <w:lsdException w:name="List Table 1 Light Accent 2" w:uiPriority="46"/>
+    <w:lsdException w:name="List Table 2 Accent 2" w:uiPriority="47"/>
+    <w:lsdException w:name="List Table 3 Accent 2" w:uiPriority="48"/>
+    <w:lsdException w:name="List Table 4 Accent 2" w:uiPriority="49"/>
+    <w:lsdException w:name="List Table 5 Dark Accent 2" w:uiPriority="50"/>
+    <w:lsdException w:name="List Table 6 Colorful Accent 2" w:uiPriority="51"/>
+    <w:lsdException w:name="List Table 7 Colorful Accent 2" w:uiPriority="52"/>
+    <w:lsdException w:name="List Table 1 Light Accent 3" w:uiPriority="46"/>
+    <w:lsdException w:name="List Table 2 Accent 3" w:uiPriority="47"/>
+    <w:lsdException w:name="List Table 3 Accent 3" w:uiPriority="48"/>
+    <w:lsdException w:name="List Table 4 Accent 3" w:uiPriority="49"/>
+    <w:lsdException w:name="List Table 5 Dark Accent 3" w:uiPriority="50"/>
+    <w:lsdException w:name="List Table 6 Colorful Accent 3" w:uiPriority="51"/>
+    <w:lsdException w:name="List Table 7 Colorful Accent 3" w:uiPriority="52"/>
+    <w:lsdException w:name="List Table 1 Light Accent 4" w:uiPriority="46"/>
+    <w:lsdException w:name="List Table 2 Accent 4" w:uiPriority="47"/>
+    <w:lsdException w:name="List Table 3 Accent 4" w:uiPriority="48"/>
+    <w:lsdException w:name="List Table 4 Accent 4" w:uiPriority="49"/>
+    <w:lsdException w:name="List Table 5 Dark Accent 4" w:uiPriority="50"/>
+    <w:lsdException w:name="List Table 6 Colorful Accent 4" w:uiPriority="51"/>
+    <w:lsdException w:name="List Table 7 Colorful Accent 4" w:uiPriority="52"/>
+    <w:lsdException w:name="List Table 1 Light Accent 5" w:uiPriority="46"/>
+    <w:lsdException w:name="List Table 2 Accent 5" w:uiPriority="47"/>
+    <w:lsdException w:name="List Table 3 Accent 5" w:uiPriority="48"/>
+    <w:lsdException w:name="List Table 4 Accent 5" w:uiPriority="49"/>
+    <w:lsdException w:name="List Table 5 Dark Accent 5" w:uiPriority="50"/>
+    <w:lsdException w:name="List Table 6 Colorful Accent 5" w:uiPriority="51"/>
+    <w:lsdException w:name="List Table 7 Colorful Accent 5" w:uiPriority="52"/>
+    <w:lsdException w:name="List Table 1 Light Accent 6" w:uiPriority="46"/>
+    <w:lsdException w:name="List Table 2 Accent 6" w:uiPriority="47"/>
+    <w:lsdException w:name="List Table 3 Accent 6" w:uiPriority="48"/>
+    <w:lsdException w:name="List Table 4 Accent 6" w:uiPriority="49"/>
+    <w:lsdException w:name="List Table 5 Dark Accent 6" w:uiPriority="50"/>
+    <w:lsdException w:name="List Table 6 Colorful Accent 6" w:uiPriority="51"/>
+    <w:lsdException w:name="List Table 7 Colorful Accent 6" w:uiPriority="52"/>
+    <w:lsdException w:name="Mention" w:semiHidden="1" w:unhideWhenUsed="1"/>
+    <w:lsdException w:name="Smart Hyperlink" w:semiHidden="1" w:unhideWhenUsed="1"/>
+    <w:lsdException w:name="Hashtag" w:semiHidden="1" w:unhideWhenUsed="1"/>
   </w:latentStyles>
   <w:style w:type="paragraph" w:default="1" w:styleId="Normal">
     <w:name w:val="Normal"/>
@@ -7987,7 +8917,7 @@
   <a:extraClrSchemeLst/>
   <a:extLst>
     <a:ext uri="{05A4C25C-085E-4340-85A3-A5531E510DB2}">
-      <thm15:themeFamily xmlns:thm15="http://schemas.microsoft.com/office/thememl/2012/main" xmlns="" name="Office Theme" id="{62F939B6-93AF-4DB8-9C6B-D6C7DFDC589F}" vid="{4A3C46E8-61CC-4603-A589-7422A47A8E4A}"/>
+      <thm15:themeFamily xmlns:thm15="http://schemas.microsoft.com/office/thememl/2012/main" name="Office Theme" id="{62F939B6-93AF-4DB8-9C6B-D6C7DFDC589F}" vid="{4A3C46E8-61CC-4603-A589-7422A47A8E4A}"/>
     </a:ext>
   </a:extLst>
 </a:theme>
@@ -7998,7 +8928,7 @@
 </file>
 
 <file path=customXml/itemProps1.xml><?xml version="1.0" encoding="utf-8"?>
-<ds:datastoreItem xmlns:ds="http://schemas.openxmlformats.org/officeDocument/2006/customXml" ds:itemID="{AAAF6FDD-9061-475C-A485-FFF82F8938FA}">
+<ds:datastoreItem xmlns:ds="http://schemas.openxmlformats.org/officeDocument/2006/customXml" ds:itemID="{34D46DE9-7A35-4955-B4D6-6ADF51373C73}">
   <ds:schemaRefs>
     <ds:schemaRef ds:uri="http://schemas.openxmlformats.org/officeDocument/2006/bibliography"/>
   </ds:schemaRefs>

</xml_diff>